<commit_message>
Added normalization ablation study: BatchNorm vs GroupNorm vs No Norm with Dropout=0.5
</commit_message>
<xml_diff>
--- a/Reports/CNN Ablation.docx
+++ b/Reports/CNN Ablation.docx
@@ -20,7 +20,7 @@
     <w:p>
       <w:r>
         <w:pict w14:anchorId="2ED390A0">
-          <v:rect id="_x0000_i1055" style="width:0;height:1.5pt" o:hralign="center" o:hrstd="t" o:hr="t" fillcolor="#a0a0a0" stroked="f"/>
+          <v:rect id="_x0000_i1025" style="width:0;height:1.5pt" o:hralign="center" o:hrstd="t" o:hr="t" fillcolor="#a0a0a0" stroked="f"/>
         </w:pict>
       </w:r>
     </w:p>
@@ -47,7 +47,7 @@
     <w:p>
       <w:r>
         <w:pict w14:anchorId="05601B20">
-          <v:rect id="_x0000_i1056" style="width:0;height:1.5pt" o:hralign="center" o:hrstd="t" o:hr="t" fillcolor="#a0a0a0" stroked="f"/>
+          <v:rect id="_x0000_i1026" style="width:0;height:1.5pt" o:hralign="center" o:hrstd="t" o:hr="t" fillcolor="#a0a0a0" stroked="f"/>
         </w:pict>
       </w:r>
     </w:p>
@@ -971,7 +971,7 @@
     <w:p>
       <w:r>
         <w:pict w14:anchorId="52FD5BA9">
-          <v:rect id="_x0000_i1057" style="width:0;height:1.5pt" o:hralign="center" o:hrstd="t" o:hr="t" fillcolor="#a0a0a0" stroked="f"/>
+          <v:rect id="_x0000_i1027" style="width:0;height:1.5pt" o:hralign="center" o:hrstd="t" o:hr="t" fillcolor="#a0a0a0" stroked="f"/>
         </w:pict>
       </w:r>
     </w:p>
@@ -1142,7 +1142,7 @@
     <w:p>
       <w:r>
         <w:pict w14:anchorId="5CB255B5">
-          <v:rect id="_x0000_i1058" style="width:0;height:1.5pt" o:hralign="center" o:hrstd="t" o:hr="t" fillcolor="#a0a0a0" stroked="f"/>
+          <v:rect id="_x0000_i1028" style="width:0;height:1.5pt" o:hralign="center" o:hrstd="t" o:hr="t" fillcolor="#a0a0a0" stroked="f"/>
         </w:pict>
       </w:r>
     </w:p>
@@ -1287,7 +1287,7 @@
     <w:p>
       <w:r>
         <w:pict w14:anchorId="408EEF80">
-          <v:rect id="_x0000_i1059" style="width:0;height:1.5pt" o:hralign="center" o:hrstd="t" o:hr="t" fillcolor="#a0a0a0" stroked="f"/>
+          <v:rect id="_x0000_i1029" style="width:0;height:1.5pt" o:hralign="center" o:hrstd="t" o:hr="t" fillcolor="#a0a0a0" stroked="f"/>
         </w:pict>
       </w:r>
     </w:p>
@@ -1445,6 +1445,1382 @@
         <w:t>Consider using a pre-trained model (e.g., ResNet) for transfer learning to improve performance.</w:t>
       </w:r>
     </w:p>
+    <w:p/>
+    <w:p>
+      <w:pPr>
+        <w:rPr>
+          <w:b/>
+          <w:bCs/>
+        </w:rPr>
+      </w:pPr>
+      <w:r>
+        <w:rPr>
+          <w:b/>
+          <w:bCs/>
+        </w:rPr>
+        <w:t>Ablation Study Report: Dropout Regularization in MiniVGG</w:t>
+      </w:r>
+    </w:p>
+    <w:p>
+      <w:pPr>
+        <w:rPr>
+          <w:b/>
+          <w:bCs/>
+        </w:rPr>
+      </w:pPr>
+      <w:r>
+        <w:rPr>
+          <w:b/>
+          <w:bCs/>
+        </w:rPr>
+        <w:t>Objective</w:t>
+      </w:r>
+    </w:p>
+    <w:p>
+      <w:r>
+        <w:t>The goal of this study was to evaluate the impact of dropout regularization on the generalization performance of the MiniVGG model trained on the CIFAR-10 dataset. Dropout rates of 0.0, 0.3, and 0.5 were tested, and their effects on training dynamics, validation/test performance, and activation statistics were analyzed.</w:t>
+      </w:r>
+    </w:p>
+    <w:p>
+      <w:r>
+        <w:pict w14:anchorId="309A7291">
+          <v:rect id="_x0000_i1078" style="width:0;height:1.5pt" o:hralign="center" o:hrstd="t" o:hr="t" fillcolor="#a0a0a0" stroked="f"/>
+        </w:pict>
+      </w:r>
+    </w:p>
+    <w:p>
+      <w:pPr>
+        <w:rPr>
+          <w:b/>
+          <w:bCs/>
+        </w:rPr>
+      </w:pPr>
+      <w:r>
+        <w:rPr>
+          <w:b/>
+          <w:bCs/>
+        </w:rPr>
+        <w:t>Experimental Setup</w:t>
+      </w:r>
+    </w:p>
+    <w:p>
+      <w:pPr>
+        <w:numPr>
+          <w:ilvl w:val="0"/>
+          <w:numId w:val="10"/>
+        </w:numPr>
+      </w:pPr>
+      <w:r>
+        <w:rPr>
+          <w:b/>
+          <w:bCs/>
+        </w:rPr>
+        <w:t>Model</w:t>
+      </w:r>
+      <w:r>
+        <w:t>: MiniVGG with three convolutional blocks and a fully connected classifier.</w:t>
+      </w:r>
+    </w:p>
+    <w:p>
+      <w:pPr>
+        <w:numPr>
+          <w:ilvl w:val="0"/>
+          <w:numId w:val="10"/>
+        </w:numPr>
+      </w:pPr>
+      <w:r>
+        <w:rPr>
+          <w:b/>
+          <w:bCs/>
+        </w:rPr>
+        <w:t>Dataset</w:t>
+      </w:r>
+      <w:r>
+        <w:t>: CIFAR-10, normalized with computed mean and standard deviation.</w:t>
+      </w:r>
+    </w:p>
+    <w:p>
+      <w:pPr>
+        <w:numPr>
+          <w:ilvl w:val="0"/>
+          <w:numId w:val="10"/>
+        </w:numPr>
+      </w:pPr>
+      <w:r>
+        <w:rPr>
+          <w:b/>
+          <w:bCs/>
+        </w:rPr>
+        <w:t>Dropout Rates</w:t>
+      </w:r>
+      <w:r>
+        <w:t>: 0.0 (no dropout), 0.3, and 0.5.</w:t>
+      </w:r>
+    </w:p>
+    <w:p>
+      <w:pPr>
+        <w:numPr>
+          <w:ilvl w:val="0"/>
+          <w:numId w:val="10"/>
+        </w:numPr>
+      </w:pPr>
+      <w:r>
+        <w:rPr>
+          <w:b/>
+          <w:bCs/>
+        </w:rPr>
+        <w:t>Training</w:t>
+      </w:r>
+      <w:r>
+        <w:t>:</w:t>
+      </w:r>
+    </w:p>
+    <w:p>
+      <w:pPr>
+        <w:numPr>
+          <w:ilvl w:val="1"/>
+          <w:numId w:val="10"/>
+        </w:numPr>
+      </w:pPr>
+      <w:r>
+        <w:t>Optimizer: SGD with momentum (0.9) and weight decay (1e-4).</w:t>
+      </w:r>
+    </w:p>
+    <w:p>
+      <w:pPr>
+        <w:numPr>
+          <w:ilvl w:val="1"/>
+          <w:numId w:val="10"/>
+        </w:numPr>
+      </w:pPr>
+      <w:r>
+        <w:t>Learning rate: 0.01 with a multi-step scheduler (decay at epochs 20 and 30).</w:t>
+      </w:r>
+    </w:p>
+    <w:p>
+      <w:pPr>
+        <w:numPr>
+          <w:ilvl w:val="1"/>
+          <w:numId w:val="10"/>
+        </w:numPr>
+      </w:pPr>
+      <w:r>
+        <w:t>Epochs: 35.</w:t>
+      </w:r>
+    </w:p>
+    <w:p>
+      <w:pPr>
+        <w:numPr>
+          <w:ilvl w:val="0"/>
+          <w:numId w:val="10"/>
+        </w:numPr>
+      </w:pPr>
+      <w:r>
+        <w:rPr>
+          <w:b/>
+          <w:bCs/>
+        </w:rPr>
+        <w:t>Metrics</w:t>
+      </w:r>
+      <w:r>
+        <w:t>:</w:t>
+      </w:r>
+    </w:p>
+    <w:p>
+      <w:pPr>
+        <w:numPr>
+          <w:ilvl w:val="1"/>
+          <w:numId w:val="10"/>
+        </w:numPr>
+      </w:pPr>
+      <w:r>
+        <w:t>Train/Validation/Test accuracy and loss.</w:t>
+      </w:r>
+    </w:p>
+    <w:p>
+      <w:pPr>
+        <w:numPr>
+          <w:ilvl w:val="1"/>
+          <w:numId w:val="10"/>
+        </w:numPr>
+      </w:pPr>
+      <w:r>
+        <w:lastRenderedPageBreak/>
+        <w:t>Activation statistics (mean, standard deviation, and sparsity).</w:t>
+      </w:r>
+    </w:p>
+    <w:p>
+      <w:r>
+        <w:pict w14:anchorId="3029ED0F">
+          <v:rect id="_x0000_i1079" style="width:0;height:1.5pt" o:hralign="center" o:hrstd="t" o:hr="t" fillcolor="#a0a0a0" stroked="f"/>
+        </w:pict>
+      </w:r>
+    </w:p>
+    <w:p>
+      <w:pPr>
+        <w:rPr>
+          <w:b/>
+          <w:bCs/>
+        </w:rPr>
+      </w:pPr>
+      <w:r>
+        <w:rPr>
+          <w:b/>
+          <w:bCs/>
+        </w:rPr>
+        <w:t>Findings</w:t>
+      </w:r>
+    </w:p>
+    <w:p>
+      <w:pPr>
+        <w:rPr>
+          <w:b/>
+          <w:bCs/>
+        </w:rPr>
+      </w:pPr>
+      <w:r>
+        <w:rPr>
+          <w:b/>
+          <w:bCs/>
+        </w:rPr>
+        <w:t>1. Performance Metrics</w:t>
+      </w:r>
+    </w:p>
+    <w:tbl>
+      <w:tblPr>
+        <w:tblW w:w="4515" w:type="dxa"/>
+        <w:tblBorders>
+          <w:top w:val="single" w:sz="4" w:space="0" w:color="auto"/>
+          <w:left w:val="single" w:sz="4" w:space="0" w:color="auto"/>
+          <w:bottom w:val="single" w:sz="4" w:space="0" w:color="auto"/>
+          <w:right w:val="single" w:sz="4" w:space="0" w:color="auto"/>
+        </w:tblBorders>
+        <w:shd w:val="clear" w:color="auto" w:fill="181818"/>
+        <w:tblCellMar>
+          <w:top w:w="60" w:type="dxa"/>
+          <w:left w:w="90" w:type="dxa"/>
+          <w:bottom w:w="60" w:type="dxa"/>
+          <w:right w:w="90" w:type="dxa"/>
+        </w:tblCellMar>
+        <w:tblLook w:val="04A0" w:firstRow="1" w:lastRow="0" w:firstColumn="1" w:lastColumn="0" w:noHBand="0" w:noVBand="1"/>
+      </w:tblPr>
+      <w:tblGrid>
+        <w:gridCol w:w="1112"/>
+        <w:gridCol w:w="1387"/>
+        <w:gridCol w:w="1227"/>
+        <w:gridCol w:w="789"/>
+      </w:tblGrid>
+      <w:tr>
+        <w:trPr>
+          <w:tblHeader/>
+        </w:trPr>
+        <w:tc>
+          <w:tcPr>
+            <w:tcW w:w="0" w:type="auto"/>
+            <w:tcBorders>
+              <w:top w:val="single" w:sz="4" w:space="0" w:color="auto"/>
+              <w:left w:val="single" w:sz="4" w:space="0" w:color="auto"/>
+              <w:bottom w:val="single" w:sz="4" w:space="0" w:color="auto"/>
+              <w:right w:val="single" w:sz="4" w:space="0" w:color="auto"/>
+            </w:tcBorders>
+            <w:shd w:val="clear" w:color="auto" w:fill="181818"/>
+            <w:vAlign w:val="center"/>
+            <w:hideMark/>
+          </w:tcPr>
+          <w:p>
+            <w:pPr>
+              <w:rPr>
+                <w:b/>
+                <w:bCs/>
+              </w:rPr>
+            </w:pPr>
+            <w:r>
+              <w:rPr>
+                <w:b/>
+                <w:bCs/>
+              </w:rPr>
+              <w:t>Dropout Rate</w:t>
+            </w:r>
+          </w:p>
+        </w:tc>
+        <w:tc>
+          <w:tcPr>
+            <w:tcW w:w="0" w:type="auto"/>
+            <w:tcBorders>
+              <w:top w:val="single" w:sz="4" w:space="0" w:color="auto"/>
+              <w:left w:val="single" w:sz="4" w:space="0" w:color="auto"/>
+              <w:bottom w:val="single" w:sz="4" w:space="0" w:color="auto"/>
+              <w:right w:val="single" w:sz="4" w:space="0" w:color="auto"/>
+            </w:tcBorders>
+            <w:shd w:val="clear" w:color="auto" w:fill="181818"/>
+            <w:vAlign w:val="center"/>
+            <w:hideMark/>
+          </w:tcPr>
+          <w:p>
+            <w:pPr>
+              <w:rPr>
+                <w:b/>
+                <w:bCs/>
+              </w:rPr>
+            </w:pPr>
+            <w:r>
+              <w:rPr>
+                <w:b/>
+                <w:bCs/>
+              </w:rPr>
+              <w:t>Best Validation Accuracy</w:t>
+            </w:r>
+          </w:p>
+        </w:tc>
+        <w:tc>
+          <w:tcPr>
+            <w:tcW w:w="0" w:type="auto"/>
+            <w:tcBorders>
+              <w:top w:val="single" w:sz="4" w:space="0" w:color="auto"/>
+              <w:left w:val="single" w:sz="4" w:space="0" w:color="auto"/>
+              <w:bottom w:val="single" w:sz="4" w:space="0" w:color="auto"/>
+              <w:right w:val="single" w:sz="4" w:space="0" w:color="auto"/>
+            </w:tcBorders>
+            <w:shd w:val="clear" w:color="auto" w:fill="181818"/>
+            <w:vAlign w:val="center"/>
+            <w:hideMark/>
+          </w:tcPr>
+          <w:p>
+            <w:pPr>
+              <w:rPr>
+                <w:b/>
+                <w:bCs/>
+              </w:rPr>
+            </w:pPr>
+            <w:r>
+              <w:rPr>
+                <w:b/>
+                <w:bCs/>
+              </w:rPr>
+              <w:t>Test Accuracy</w:t>
+            </w:r>
+          </w:p>
+        </w:tc>
+        <w:tc>
+          <w:tcPr>
+            <w:tcW w:w="0" w:type="auto"/>
+            <w:tcBorders>
+              <w:top w:val="single" w:sz="4" w:space="0" w:color="auto"/>
+              <w:left w:val="single" w:sz="4" w:space="0" w:color="auto"/>
+              <w:bottom w:val="single" w:sz="4" w:space="0" w:color="auto"/>
+              <w:right w:val="single" w:sz="4" w:space="0" w:color="auto"/>
+            </w:tcBorders>
+            <w:shd w:val="clear" w:color="auto" w:fill="181818"/>
+            <w:vAlign w:val="center"/>
+            <w:hideMark/>
+          </w:tcPr>
+          <w:p>
+            <w:pPr>
+              <w:rPr>
+                <w:b/>
+                <w:bCs/>
+              </w:rPr>
+            </w:pPr>
+            <w:r>
+              <w:rPr>
+                <w:b/>
+                <w:bCs/>
+              </w:rPr>
+              <w:t>Test Loss</w:t>
+            </w:r>
+          </w:p>
+        </w:tc>
+      </w:tr>
+      <w:tr>
+        <w:tc>
+          <w:tcPr>
+            <w:tcW w:w="0" w:type="auto"/>
+            <w:tcBorders>
+              <w:top w:val="single" w:sz="4" w:space="0" w:color="auto"/>
+              <w:left w:val="single" w:sz="4" w:space="0" w:color="auto"/>
+              <w:bottom w:val="single" w:sz="4" w:space="0" w:color="auto"/>
+              <w:right w:val="single" w:sz="4" w:space="0" w:color="auto"/>
+            </w:tcBorders>
+            <w:shd w:val="clear" w:color="auto" w:fill="181818"/>
+            <w:vAlign w:val="center"/>
+            <w:hideMark/>
+          </w:tcPr>
+          <w:p>
+            <w:r>
+              <w:t>0.0</w:t>
+            </w:r>
+          </w:p>
+        </w:tc>
+        <w:tc>
+          <w:tcPr>
+            <w:tcW w:w="0" w:type="auto"/>
+            <w:tcBorders>
+              <w:top w:val="single" w:sz="4" w:space="0" w:color="auto"/>
+              <w:left w:val="single" w:sz="4" w:space="0" w:color="auto"/>
+              <w:bottom w:val="single" w:sz="4" w:space="0" w:color="auto"/>
+              <w:right w:val="single" w:sz="4" w:space="0" w:color="auto"/>
+            </w:tcBorders>
+            <w:shd w:val="clear" w:color="auto" w:fill="181818"/>
+            <w:vAlign w:val="center"/>
+            <w:hideMark/>
+          </w:tcPr>
+          <w:p>
+            <w:r>
+              <w:t>0.725</w:t>
+            </w:r>
+          </w:p>
+        </w:tc>
+        <w:tc>
+          <w:tcPr>
+            <w:tcW w:w="0" w:type="auto"/>
+            <w:tcBorders>
+              <w:top w:val="single" w:sz="4" w:space="0" w:color="auto"/>
+              <w:left w:val="single" w:sz="4" w:space="0" w:color="auto"/>
+              <w:bottom w:val="single" w:sz="4" w:space="0" w:color="auto"/>
+              <w:right w:val="single" w:sz="4" w:space="0" w:color="auto"/>
+            </w:tcBorders>
+            <w:shd w:val="clear" w:color="auto" w:fill="181818"/>
+            <w:vAlign w:val="center"/>
+            <w:hideMark/>
+          </w:tcPr>
+          <w:p>
+            <w:r>
+              <w:t>0.726</w:t>
+            </w:r>
+          </w:p>
+        </w:tc>
+        <w:tc>
+          <w:tcPr>
+            <w:tcW w:w="0" w:type="auto"/>
+            <w:tcBorders>
+              <w:top w:val="single" w:sz="4" w:space="0" w:color="auto"/>
+              <w:left w:val="single" w:sz="4" w:space="0" w:color="auto"/>
+              <w:bottom w:val="single" w:sz="4" w:space="0" w:color="auto"/>
+              <w:right w:val="single" w:sz="4" w:space="0" w:color="auto"/>
+            </w:tcBorders>
+            <w:shd w:val="clear" w:color="auto" w:fill="181818"/>
+            <w:vAlign w:val="center"/>
+            <w:hideMark/>
+          </w:tcPr>
+          <w:p>
+            <w:r>
+              <w:t>1.788</w:t>
+            </w:r>
+          </w:p>
+        </w:tc>
+      </w:tr>
+      <w:tr>
+        <w:tc>
+          <w:tcPr>
+            <w:tcW w:w="0" w:type="auto"/>
+            <w:tcBorders>
+              <w:top w:val="single" w:sz="4" w:space="0" w:color="auto"/>
+              <w:left w:val="single" w:sz="4" w:space="0" w:color="auto"/>
+              <w:bottom w:val="single" w:sz="4" w:space="0" w:color="auto"/>
+              <w:right w:val="single" w:sz="4" w:space="0" w:color="auto"/>
+            </w:tcBorders>
+            <w:shd w:val="clear" w:color="auto" w:fill="181818"/>
+            <w:vAlign w:val="center"/>
+            <w:hideMark/>
+          </w:tcPr>
+          <w:p>
+            <w:r>
+              <w:t>0.3</w:t>
+            </w:r>
+          </w:p>
+        </w:tc>
+        <w:tc>
+          <w:tcPr>
+            <w:tcW w:w="0" w:type="auto"/>
+            <w:tcBorders>
+              <w:top w:val="single" w:sz="4" w:space="0" w:color="auto"/>
+              <w:left w:val="single" w:sz="4" w:space="0" w:color="auto"/>
+              <w:bottom w:val="single" w:sz="4" w:space="0" w:color="auto"/>
+              <w:right w:val="single" w:sz="4" w:space="0" w:color="auto"/>
+            </w:tcBorders>
+            <w:shd w:val="clear" w:color="auto" w:fill="181818"/>
+            <w:vAlign w:val="center"/>
+            <w:hideMark/>
+          </w:tcPr>
+          <w:p>
+            <w:r>
+              <w:t>0.723</w:t>
+            </w:r>
+          </w:p>
+        </w:tc>
+        <w:tc>
+          <w:tcPr>
+            <w:tcW w:w="0" w:type="auto"/>
+            <w:tcBorders>
+              <w:top w:val="single" w:sz="4" w:space="0" w:color="auto"/>
+              <w:left w:val="single" w:sz="4" w:space="0" w:color="auto"/>
+              <w:bottom w:val="single" w:sz="4" w:space="0" w:color="auto"/>
+              <w:right w:val="single" w:sz="4" w:space="0" w:color="auto"/>
+            </w:tcBorders>
+            <w:shd w:val="clear" w:color="auto" w:fill="181818"/>
+            <w:vAlign w:val="center"/>
+            <w:hideMark/>
+          </w:tcPr>
+          <w:p>
+            <w:r>
+              <w:t>0.719</w:t>
+            </w:r>
+          </w:p>
+        </w:tc>
+        <w:tc>
+          <w:tcPr>
+            <w:tcW w:w="0" w:type="auto"/>
+            <w:tcBorders>
+              <w:top w:val="single" w:sz="4" w:space="0" w:color="auto"/>
+              <w:left w:val="single" w:sz="4" w:space="0" w:color="auto"/>
+              <w:bottom w:val="single" w:sz="4" w:space="0" w:color="auto"/>
+              <w:right w:val="single" w:sz="4" w:space="0" w:color="auto"/>
+            </w:tcBorders>
+            <w:shd w:val="clear" w:color="auto" w:fill="181818"/>
+            <w:vAlign w:val="center"/>
+            <w:hideMark/>
+          </w:tcPr>
+          <w:p>
+            <w:r>
+              <w:t>1.080</w:t>
+            </w:r>
+          </w:p>
+        </w:tc>
+      </w:tr>
+      <w:tr>
+        <w:tc>
+          <w:tcPr>
+            <w:tcW w:w="0" w:type="auto"/>
+            <w:tcBorders>
+              <w:top w:val="single" w:sz="4" w:space="0" w:color="auto"/>
+              <w:left w:val="single" w:sz="4" w:space="0" w:color="auto"/>
+              <w:bottom w:val="single" w:sz="4" w:space="0" w:color="auto"/>
+              <w:right w:val="single" w:sz="4" w:space="0" w:color="auto"/>
+            </w:tcBorders>
+            <w:shd w:val="clear" w:color="auto" w:fill="181818"/>
+            <w:vAlign w:val="center"/>
+            <w:hideMark/>
+          </w:tcPr>
+          <w:p>
+            <w:r>
+              <w:t>0.5</w:t>
+            </w:r>
+          </w:p>
+        </w:tc>
+        <w:tc>
+          <w:tcPr>
+            <w:tcW w:w="0" w:type="auto"/>
+            <w:tcBorders>
+              <w:top w:val="single" w:sz="4" w:space="0" w:color="auto"/>
+              <w:left w:val="single" w:sz="4" w:space="0" w:color="auto"/>
+              <w:bottom w:val="single" w:sz="4" w:space="0" w:color="auto"/>
+              <w:right w:val="single" w:sz="4" w:space="0" w:color="auto"/>
+            </w:tcBorders>
+            <w:shd w:val="clear" w:color="auto" w:fill="181818"/>
+            <w:vAlign w:val="center"/>
+            <w:hideMark/>
+          </w:tcPr>
+          <w:p>
+            <w:r>
+              <w:t>0.775</w:t>
+            </w:r>
+          </w:p>
+        </w:tc>
+        <w:tc>
+          <w:tcPr>
+            <w:tcW w:w="0" w:type="auto"/>
+            <w:tcBorders>
+              <w:top w:val="single" w:sz="4" w:space="0" w:color="auto"/>
+              <w:left w:val="single" w:sz="4" w:space="0" w:color="auto"/>
+              <w:bottom w:val="single" w:sz="4" w:space="0" w:color="auto"/>
+              <w:right w:val="single" w:sz="4" w:space="0" w:color="auto"/>
+            </w:tcBorders>
+            <w:shd w:val="clear" w:color="auto" w:fill="181818"/>
+            <w:vAlign w:val="center"/>
+            <w:hideMark/>
+          </w:tcPr>
+          <w:p>
+            <w:r>
+              <w:t>0.771</w:t>
+            </w:r>
+          </w:p>
+        </w:tc>
+        <w:tc>
+          <w:tcPr>
+            <w:tcW w:w="0" w:type="auto"/>
+            <w:tcBorders>
+              <w:top w:val="single" w:sz="4" w:space="0" w:color="auto"/>
+              <w:left w:val="single" w:sz="4" w:space="0" w:color="auto"/>
+              <w:bottom w:val="single" w:sz="4" w:space="0" w:color="auto"/>
+              <w:right w:val="single" w:sz="4" w:space="0" w:color="auto"/>
+            </w:tcBorders>
+            <w:shd w:val="clear" w:color="auto" w:fill="181818"/>
+            <w:vAlign w:val="center"/>
+            <w:hideMark/>
+          </w:tcPr>
+          <w:p>
+            <w:r>
+              <w:t>0.808</w:t>
+            </w:r>
+          </w:p>
+        </w:tc>
+      </w:tr>
+    </w:tbl>
+    <w:p>
+      <w:pPr>
+        <w:numPr>
+          <w:ilvl w:val="0"/>
+          <w:numId w:val="11"/>
+        </w:numPr>
+      </w:pPr>
+      <w:r>
+        <w:rPr>
+          <w:b/>
+          <w:bCs/>
+        </w:rPr>
+        <w:t>Dropout=0.5</w:t>
+      </w:r>
+      <w:r>
+        <w:t> achieved the best overall performance, with the highest test accuracy (0.771) and lowest test loss (0.808).</w:t>
+      </w:r>
+    </w:p>
+    <w:p>
+      <w:pPr>
+        <w:numPr>
+          <w:ilvl w:val="0"/>
+          <w:numId w:val="11"/>
+        </w:numPr>
+      </w:pPr>
+      <w:r>
+        <w:rPr>
+          <w:b/>
+          <w:bCs/>
+        </w:rPr>
+        <w:t>Dropout=0.0</w:t>
+      </w:r>
+      <w:r>
+        <w:t> showed signs of overfitting, with a large train-validation accuracy gap and the highest test loss (1.788).</w:t>
+      </w:r>
+    </w:p>
+    <w:p/>
+    <w:p/>
+    <w:p/>
+    <w:p/>
+    <w:p>
+      <w:r>
+        <w:pict w14:anchorId="53781DC2">
+          <v:rect id="_x0000_i1080" style="width:0;height:1.5pt" o:hralign="center" o:hrstd="t" o:hr="t" fillcolor="#a0a0a0" stroked="f"/>
+        </w:pict>
+      </w:r>
+    </w:p>
+    <w:p>
+      <w:pPr>
+        <w:rPr>
+          <w:b/>
+          <w:bCs/>
+        </w:rPr>
+      </w:pPr>
+      <w:r>
+        <w:rPr>
+          <w:b/>
+          <w:bCs/>
+        </w:rPr>
+        <w:t>2. Training Dynamics</w:t>
+      </w:r>
+    </w:p>
+    <w:p>
+      <w:pPr>
+        <w:numPr>
+          <w:ilvl w:val="0"/>
+          <w:numId w:val="12"/>
+        </w:numPr>
+      </w:pPr>
+      <w:r>
+        <w:rPr>
+          <w:b/>
+          <w:bCs/>
+        </w:rPr>
+        <w:t>Dropout=0.0</w:t>
+      </w:r>
+      <w:r>
+        <w:t>:</w:t>
+      </w:r>
+    </w:p>
+    <w:p>
+      <w:pPr>
+        <w:numPr>
+          <w:ilvl w:val="1"/>
+          <w:numId w:val="12"/>
+        </w:numPr>
+      </w:pPr>
+      <w:r>
+        <w:t>Training accuracy reached 1.0, but validation accuracy plateaued at 0.725, indicating overfitting.</w:t>
+      </w:r>
+    </w:p>
+    <w:p>
+      <w:pPr>
+        <w:numPr>
+          <w:ilvl w:val="1"/>
+          <w:numId w:val="12"/>
+        </w:numPr>
+      </w:pPr>
+      <w:r>
+        <w:t>The train-validation gap widened significantly in later epochs.</w:t>
+      </w:r>
+    </w:p>
+    <w:p>
+      <w:pPr>
+        <w:numPr>
+          <w:ilvl w:val="0"/>
+          <w:numId w:val="12"/>
+        </w:numPr>
+      </w:pPr>
+      <w:r>
+        <w:rPr>
+          <w:b/>
+          <w:bCs/>
+        </w:rPr>
+        <w:t>Dropout=0.3</w:t>
+      </w:r>
+      <w:r>
+        <w:t>:</w:t>
+      </w:r>
+    </w:p>
+    <w:p>
+      <w:pPr>
+        <w:numPr>
+          <w:ilvl w:val="1"/>
+          <w:numId w:val="12"/>
+        </w:numPr>
+      </w:pPr>
+      <w:r>
+        <w:t>Moderate regularization reduced overfitting, but the train-validation gap persisted.</w:t>
+      </w:r>
+    </w:p>
+    <w:p>
+      <w:pPr>
+        <w:numPr>
+          <w:ilvl w:val="1"/>
+          <w:numId w:val="12"/>
+        </w:numPr>
+      </w:pPr>
+      <w:r>
+        <w:lastRenderedPageBreak/>
+        <w:t>Validation accuracy peaked at 0.723, slightly lower than Dropout=0.0.</w:t>
+      </w:r>
+    </w:p>
+    <w:p>
+      <w:pPr>
+        <w:numPr>
+          <w:ilvl w:val="0"/>
+          <w:numId w:val="12"/>
+        </w:numPr>
+      </w:pPr>
+      <w:r>
+        <w:rPr>
+          <w:b/>
+          <w:bCs/>
+        </w:rPr>
+        <w:t>Dropout=0.5</w:t>
+      </w:r>
+      <w:r>
+        <w:t>:</w:t>
+      </w:r>
+    </w:p>
+    <w:p>
+      <w:pPr>
+        <w:numPr>
+          <w:ilvl w:val="1"/>
+          <w:numId w:val="12"/>
+        </w:numPr>
+      </w:pPr>
+      <w:r>
+        <w:t>Strong regularization minimized the train-validation gap.</w:t>
+      </w:r>
+    </w:p>
+    <w:p>
+      <w:pPr>
+        <w:numPr>
+          <w:ilvl w:val="1"/>
+          <w:numId w:val="12"/>
+        </w:numPr>
+      </w:pPr>
+      <w:r>
+        <w:t>Validation accuracy peaked at 0.775, with consistent performance across epochs.</w:t>
+      </w:r>
+    </w:p>
+    <w:p>
+      <w:r>
+        <w:pict w14:anchorId="421A75FD">
+          <v:rect id="_x0000_i1081" style="width:0;height:1.5pt" o:hralign="center" o:hrstd="t" o:hr="t" fillcolor="#a0a0a0" stroked="f"/>
+        </w:pict>
+      </w:r>
+    </w:p>
+    <w:p>
+      <w:pPr>
+        <w:rPr>
+          <w:b/>
+          <w:bCs/>
+        </w:rPr>
+      </w:pPr>
+      <w:r>
+        <w:rPr>
+          <w:b/>
+          <w:bCs/>
+        </w:rPr>
+        <w:t>3. Activation Statistics</w:t>
+      </w:r>
+    </w:p>
+    <w:p>
+      <w:r>
+        <w:t>Activation statistics were computed for ReLU layers and the classifier's dropout layer. Key observations include:</w:t>
+      </w:r>
+    </w:p>
+    <w:p>
+      <w:pPr>
+        <w:numPr>
+          <w:ilvl w:val="0"/>
+          <w:numId w:val="13"/>
+        </w:numPr>
+      </w:pPr>
+      <w:r>
+        <w:rPr>
+          <w:b/>
+          <w:bCs/>
+        </w:rPr>
+        <w:t>Sparsity</w:t>
+      </w:r>
+      <w:r>
+        <w:t>:</w:t>
+      </w:r>
+    </w:p>
+    <w:p>
+      <w:pPr>
+        <w:numPr>
+          <w:ilvl w:val="1"/>
+          <w:numId w:val="13"/>
+        </w:numPr>
+      </w:pPr>
+      <w:r>
+        <w:t>Higher dropout rates increased sparsity (percentage of zeros) in activations, particularly in deeper layers.</w:t>
+      </w:r>
+    </w:p>
+    <w:p>
+      <w:pPr>
+        <w:numPr>
+          <w:ilvl w:val="1"/>
+          <w:numId w:val="13"/>
+        </w:numPr>
+      </w:pPr>
+      <w:r>
+        <w:t>For example, block3.relu2 sparsity increased from 78.30% (Dropout=0.0) to 81.49% (Dropout=0.5).</w:t>
+      </w:r>
+    </w:p>
+    <w:p>
+      <w:pPr>
+        <w:numPr>
+          <w:ilvl w:val="0"/>
+          <w:numId w:val="13"/>
+        </w:numPr>
+      </w:pPr>
+      <w:r>
+        <w:rPr>
+          <w:b/>
+          <w:bCs/>
+        </w:rPr>
+        <w:t>Mean and Standard Deviation</w:t>
+      </w:r>
+      <w:r>
+        <w:t>:</w:t>
+      </w:r>
+    </w:p>
+    <w:p>
+      <w:pPr>
+        <w:numPr>
+          <w:ilvl w:val="1"/>
+          <w:numId w:val="13"/>
+        </w:numPr>
+      </w:pPr>
+      <w:r>
+        <w:t>Dropout reduced the mean and standard deviation of activations, indicating a more distributed representation.</w:t>
+      </w:r>
+    </w:p>
+    <w:p>
+      <w:pPr>
+        <w:numPr>
+          <w:ilvl w:val="1"/>
+          <w:numId w:val="13"/>
+        </w:numPr>
+      </w:pPr>
+      <w:r>
+        <w:t>For instance, classifier.2 mean dropped from 2.177 (Dropout=0.0) to 0.482 (Dropout=0.5).</w:t>
+      </w:r>
+    </w:p>
+    <w:p>
+      <w:r>
+        <w:pict w14:anchorId="0C2D54F0">
+          <v:rect id="_x0000_i1082" style="width:0;height:1.5pt" o:hralign="center" o:hrstd="t" o:hr="t" fillcolor="#a0a0a0" stroked="f"/>
+        </w:pict>
+      </w:r>
+    </w:p>
+    <w:p>
+      <w:pPr>
+        <w:rPr>
+          <w:b/>
+          <w:bCs/>
+        </w:rPr>
+      </w:pPr>
+      <w:r>
+        <w:rPr>
+          <w:b/>
+          <w:bCs/>
+        </w:rPr>
+        <w:t>4. Regularization Effect</w:t>
+      </w:r>
+    </w:p>
+    <w:p>
+      <w:pPr>
+        <w:numPr>
+          <w:ilvl w:val="0"/>
+          <w:numId w:val="14"/>
+        </w:numPr>
+      </w:pPr>
+      <w:r>
+        <w:t>The </w:t>
+      </w:r>
+      <w:r>
+        <w:rPr>
+          <w:b/>
+          <w:bCs/>
+        </w:rPr>
+        <w:t>train-validation accuracy gap</w:t>
+      </w:r>
+      <w:r>
+        <w:t> decreased with higher dropout rates, confirming dropout's role as a regularizer.</w:t>
+      </w:r>
+    </w:p>
+    <w:p>
+      <w:pPr>
+        <w:numPr>
+          <w:ilvl w:val="0"/>
+          <w:numId w:val="14"/>
+        </w:numPr>
+      </w:pPr>
+      <w:r>
+        <w:t>Dropout=0.5 achieved the smallest gap, leading to better generalization and test performance.</w:t>
+      </w:r>
+    </w:p>
+    <w:p>
+      <w:r>
+        <w:pict w14:anchorId="42202F7D">
+          <v:rect id="_x0000_i1083" style="width:0;height:1.5pt" o:hralign="center" o:hrstd="t" o:hr="t" fillcolor="#a0a0a0" stroked="f"/>
+        </w:pict>
+      </w:r>
+    </w:p>
+    <w:p>
+      <w:pPr>
+        <w:rPr>
+          <w:b/>
+          <w:bCs/>
+        </w:rPr>
+      </w:pPr>
+      <w:r>
+        <w:rPr>
+          <w:b/>
+          <w:bCs/>
+        </w:rPr>
+        <w:t>Visualizations</w:t>
+      </w:r>
+    </w:p>
+    <w:p>
+      <w:pPr>
+        <w:numPr>
+          <w:ilvl w:val="0"/>
+          <w:numId w:val="15"/>
+        </w:numPr>
+      </w:pPr>
+      <w:r>
+        <w:rPr>
+          <w:b/>
+          <w:bCs/>
+        </w:rPr>
+        <w:t>Training Curves</w:t>
+      </w:r>
+      <w:r>
+        <w:t>:</w:t>
+      </w:r>
+    </w:p>
+    <w:p>
+      <w:pPr>
+        <w:numPr>
+          <w:ilvl w:val="1"/>
+          <w:numId w:val="15"/>
+        </w:numPr>
+      </w:pPr>
+      <w:r>
+        <w:lastRenderedPageBreak/>
+        <w:t>training_curves.png: Shows train/validation accuracy and loss for all dropout rates.</w:t>
+      </w:r>
+    </w:p>
+    <w:p>
+      <w:pPr>
+        <w:numPr>
+          <w:ilvl w:val="1"/>
+          <w:numId w:val="15"/>
+        </w:numPr>
+      </w:pPr>
+      <w:r>
+        <w:t>Dropout=0.5 exhibited the most stable training dynamics.</w:t>
+      </w:r>
+    </w:p>
+    <w:p>
+      <w:r>
+        <w:rPr>
+          <w:noProof/>
+        </w:rPr>
+        <w:drawing>
+          <wp:inline distT="0" distB="0" distL="0" distR="0" wp14:anchorId="7A6AEA71" wp14:editId="453CCA19">
+            <wp:extent cx="5943600" cy="2934335"/>
+            <wp:effectExtent l="0" t="0" r="0" b="0"/>
+            <wp:docPr id="1641886062" name="Picture 2"/>
+            <wp:cNvGraphicFramePr>
+              <a:graphicFrameLocks xmlns:a="http://schemas.openxmlformats.org/drawingml/2006/main" noChangeAspect="1"/>
+            </wp:cNvGraphicFramePr>
+            <a:graphic xmlns:a="http://schemas.openxmlformats.org/drawingml/2006/main">
+              <a:graphicData uri="http://schemas.openxmlformats.org/drawingml/2006/picture">
+                <pic:pic xmlns:pic="http://schemas.openxmlformats.org/drawingml/2006/picture">
+                  <pic:nvPicPr>
+                    <pic:cNvPr id="0" name="Picture 71"/>
+                    <pic:cNvPicPr>
+                      <a:picLocks noChangeAspect="1" noChangeArrowheads="1"/>
+                    </pic:cNvPicPr>
+                  </pic:nvPicPr>
+                  <pic:blipFill>
+                    <a:blip r:embed="rId12" cstate="print">
+                      <a:extLst>
+                        <a:ext uri="{28A0092B-C50C-407E-A947-70E740481C1C}">
+                          <a14:useLocalDpi xmlns:a14="http://schemas.microsoft.com/office/drawing/2010/main" val="0"/>
+                        </a:ext>
+                      </a:extLst>
+                    </a:blip>
+                    <a:srcRect/>
+                    <a:stretch>
+                      <a:fillRect/>
+                    </a:stretch>
+                  </pic:blipFill>
+                  <pic:spPr bwMode="auto">
+                    <a:xfrm>
+                      <a:off x="0" y="0"/>
+                      <a:ext cx="5943600" cy="2934335"/>
+                    </a:xfrm>
+                    <a:prstGeom prst="rect">
+                      <a:avLst/>
+                    </a:prstGeom>
+                    <a:noFill/>
+                    <a:ln>
+                      <a:noFill/>
+                    </a:ln>
+                  </pic:spPr>
+                </pic:pic>
+              </a:graphicData>
+            </a:graphic>
+          </wp:inline>
+        </w:drawing>
+      </w:r>
+    </w:p>
+    <w:p>
+      <w:pPr>
+        <w:numPr>
+          <w:ilvl w:val="0"/>
+          <w:numId w:val="15"/>
+        </w:numPr>
+      </w:pPr>
+      <w:r>
+        <w:rPr>
+          <w:b/>
+          <w:bCs/>
+        </w:rPr>
+        <w:t>Regularization Gap</w:t>
+      </w:r>
+      <w:r>
+        <w:t>:</w:t>
+      </w:r>
+    </w:p>
+    <w:p>
+      <w:pPr>
+        <w:numPr>
+          <w:ilvl w:val="1"/>
+          <w:numId w:val="15"/>
+        </w:numPr>
+      </w:pPr>
+      <w:r>
+        <w:t>regularization_gap.png: Highlights the train-validation accuracy gap across epochs.</w:t>
+      </w:r>
+    </w:p>
+    <w:p>
+      <w:pPr>
+        <w:numPr>
+          <w:ilvl w:val="1"/>
+          <w:numId w:val="15"/>
+        </w:numPr>
+      </w:pPr>
+      <w:r>
+        <w:t>Dropout=0.5 minimized the gap, indicating improved generalization.</w:t>
+      </w:r>
+    </w:p>
+    <w:p>
+      <w:r>
+        <w:rPr>
+          <w:noProof/>
+        </w:rPr>
+        <w:drawing>
+          <wp:inline distT="0" distB="0" distL="0" distR="0" wp14:anchorId="7F3245D9" wp14:editId="2E2F3410">
+            <wp:extent cx="5943600" cy="2083435"/>
+            <wp:effectExtent l="0" t="0" r="0" b="0"/>
+            <wp:docPr id="112805531" name="Picture 3"/>
+            <wp:cNvGraphicFramePr>
+              <a:graphicFrameLocks xmlns:a="http://schemas.openxmlformats.org/drawingml/2006/main" noChangeAspect="1"/>
+            </wp:cNvGraphicFramePr>
+            <a:graphic xmlns:a="http://schemas.openxmlformats.org/drawingml/2006/main">
+              <a:graphicData uri="http://schemas.openxmlformats.org/drawingml/2006/picture">
+                <pic:pic xmlns:pic="http://schemas.openxmlformats.org/drawingml/2006/picture">
+                  <pic:nvPicPr>
+                    <pic:cNvPr id="0" name="Picture 73"/>
+                    <pic:cNvPicPr>
+                      <a:picLocks noChangeAspect="1" noChangeArrowheads="1"/>
+                    </pic:cNvPicPr>
+                  </pic:nvPicPr>
+                  <pic:blipFill>
+                    <a:blip r:embed="rId13" cstate="print">
+                      <a:extLst>
+                        <a:ext uri="{28A0092B-C50C-407E-A947-70E740481C1C}">
+                          <a14:useLocalDpi xmlns:a14="http://schemas.microsoft.com/office/drawing/2010/main" val="0"/>
+                        </a:ext>
+                      </a:extLst>
+                    </a:blip>
+                    <a:srcRect/>
+                    <a:stretch>
+                      <a:fillRect/>
+                    </a:stretch>
+                  </pic:blipFill>
+                  <pic:spPr bwMode="auto">
+                    <a:xfrm>
+                      <a:off x="0" y="0"/>
+                      <a:ext cx="5943600" cy="2083435"/>
+                    </a:xfrm>
+                    <a:prstGeom prst="rect">
+                      <a:avLst/>
+                    </a:prstGeom>
+                    <a:noFill/>
+                    <a:ln>
+                      <a:noFill/>
+                    </a:ln>
+                  </pic:spPr>
+                </pic:pic>
+              </a:graphicData>
+            </a:graphic>
+          </wp:inline>
+        </w:drawing>
+      </w:r>
+    </w:p>
+    <w:p>
+      <w:r>
+        <w:pict w14:anchorId="67CAA001">
+          <v:rect id="_x0000_i1084" style="width:0;height:1.5pt" o:hralign="center" o:hrstd="t" o:hr="t" fillcolor="#a0a0a0" stroked="f"/>
+        </w:pict>
+      </w:r>
+    </w:p>
+    <w:p>
+      <w:pPr>
+        <w:rPr>
+          <w:b/>
+          <w:bCs/>
+        </w:rPr>
+      </w:pPr>
+      <w:r>
+        <w:rPr>
+          <w:b/>
+          <w:bCs/>
+        </w:rPr>
+        <w:t>Key Insights</w:t>
+      </w:r>
+    </w:p>
+    <w:p>
+      <w:pPr>
+        <w:numPr>
+          <w:ilvl w:val="0"/>
+          <w:numId w:val="16"/>
+        </w:numPr>
+      </w:pPr>
+      <w:r>
+        <w:rPr>
+          <w:b/>
+          <w:bCs/>
+        </w:rPr>
+        <w:t>Dropout Regularization</w:t>
+      </w:r>
+      <w:r>
+        <w:t>:</w:t>
+      </w:r>
+    </w:p>
+    <w:p>
+      <w:pPr>
+        <w:numPr>
+          <w:ilvl w:val="1"/>
+          <w:numId w:val="16"/>
+        </w:numPr>
+      </w:pPr>
+      <w:r>
+        <w:lastRenderedPageBreak/>
+        <w:t>Higher dropout rates (e.g., 0.5) effectively reduce overfitting and improve generalization.</w:t>
+      </w:r>
+    </w:p>
+    <w:p>
+      <w:pPr>
+        <w:numPr>
+          <w:ilvl w:val="1"/>
+          <w:numId w:val="16"/>
+        </w:numPr>
+      </w:pPr>
+      <w:r>
+        <w:t>Dropout=0.5 is recommended for this task, balancing regularization and performance.</w:t>
+      </w:r>
+    </w:p>
+    <w:p>
+      <w:pPr>
+        <w:numPr>
+          <w:ilvl w:val="0"/>
+          <w:numId w:val="16"/>
+        </w:numPr>
+      </w:pPr>
+      <w:r>
+        <w:rPr>
+          <w:b/>
+          <w:bCs/>
+        </w:rPr>
+        <w:t>Activation Sparsity</w:t>
+      </w:r>
+      <w:r>
+        <w:t>:</w:t>
+      </w:r>
+    </w:p>
+    <w:p>
+      <w:pPr>
+        <w:numPr>
+          <w:ilvl w:val="1"/>
+          <w:numId w:val="16"/>
+        </w:numPr>
+      </w:pPr>
+      <w:r>
+        <w:t>Dropout increases sparsity in activations, particularly in deeper layers, promoting robust feature learning.</w:t>
+      </w:r>
+    </w:p>
+    <w:p>
+      <w:pPr>
+        <w:numPr>
+          <w:ilvl w:val="0"/>
+          <w:numId w:val="16"/>
+        </w:numPr>
+      </w:pPr>
+      <w:r>
+        <w:rPr>
+          <w:b/>
+          <w:bCs/>
+        </w:rPr>
+        <w:t>Generalization</w:t>
+      </w:r>
+      <w:r>
+        <w:t>:</w:t>
+      </w:r>
+    </w:p>
+    <w:p>
+      <w:pPr>
+        <w:numPr>
+          <w:ilvl w:val="1"/>
+          <w:numId w:val="16"/>
+        </w:numPr>
+      </w:pPr>
+      <w:r>
+        <w:t>A smaller train-validation gap correlates with better test performance, as seen with Dropout=0.5.</w:t>
+      </w:r>
+    </w:p>
+    <w:p>
+      <w:r>
+        <w:pict w14:anchorId="63693F25">
+          <v:rect id="_x0000_i1085" style="width:0;height:1.5pt" o:hralign="center" o:hrstd="t" o:hr="t" fillcolor="#a0a0a0" stroked="f"/>
+        </w:pict>
+      </w:r>
+    </w:p>
+    <w:p>
+      <w:pPr>
+        <w:rPr>
+          <w:b/>
+          <w:bCs/>
+        </w:rPr>
+      </w:pPr>
+      <w:r>
+        <w:rPr>
+          <w:b/>
+          <w:bCs/>
+        </w:rPr>
+        <w:t>Recommendations</w:t>
+      </w:r>
+    </w:p>
+    <w:p>
+      <w:pPr>
+        <w:numPr>
+          <w:ilvl w:val="0"/>
+          <w:numId w:val="17"/>
+        </w:numPr>
+      </w:pPr>
+      <w:r>
+        <w:rPr>
+          <w:b/>
+          <w:bCs/>
+        </w:rPr>
+        <w:t>Use Dropout=0.5</w:t>
+      </w:r>
+      <w:r>
+        <w:t> for optimal performance on CIFAR-10.</w:t>
+      </w:r>
+    </w:p>
+    <w:p>
+      <w:pPr>
+        <w:numPr>
+          <w:ilvl w:val="0"/>
+          <w:numId w:val="17"/>
+        </w:numPr>
+      </w:pPr>
+      <w:r>
+        <w:rPr>
+          <w:b/>
+          <w:bCs/>
+        </w:rPr>
+        <w:t>Analyze deeper layers</w:t>
+      </w:r>
+      <w:r>
+        <w:t> further to understand the impact of sparsity on feature learning.</w:t>
+      </w:r>
+    </w:p>
+    <w:p>
+      <w:pPr>
+        <w:numPr>
+          <w:ilvl w:val="0"/>
+          <w:numId w:val="17"/>
+        </w:numPr>
+      </w:pPr>
+      <w:r>
+        <w:rPr>
+          <w:b/>
+          <w:bCs/>
+        </w:rPr>
+        <w:t>Extend the study</w:t>
+      </w:r>
+      <w:r>
+        <w:t> to include other regularization techniques (e.g., weight decay, batch normalization) for comparison.</w:t>
+      </w:r>
+    </w:p>
+    <w:p/>
     <w:p/>
     <w:sectPr>
       <w:pgSz w:w="12240" w:h="15840"/>
@@ -1459,6 +2835,155 @@
 <file path=word/numbering.xml><?xml version="1.0" encoding="utf-8"?>
 <w:numbering xmlns:wpc="http://schemas.microsoft.com/office/word/2010/wordprocessingCanvas" xmlns:cx="http://schemas.microsoft.com/office/drawing/2014/chartex" xmlns:cx1="http://schemas.microsoft.com/office/drawing/2015/9/8/chartex" xmlns:cx2="http://schemas.microsoft.com/office/drawing/2015/10/21/chartex" xmlns:cx3="http://schemas.microsoft.com/office/drawing/2016/5/9/chartex" xmlns:cx4="http://schemas.microsoft.com/office/drawing/2016/5/10/chartex" xmlns:cx5="http://schemas.microsoft.com/office/drawing/2016/5/11/chartex" xmlns:cx6="http://schemas.microsoft.com/office/drawing/2016/5/12/chartex" xmlns:cx7="http://schemas.microsoft.com/office/drawing/2016/5/13/chartex" xmlns:cx8="http://schemas.microsoft.com/office/drawing/2016/5/14/chartex" xmlns:mc="http://schemas.openxmlformats.org/markup-compatibility/2006" xmlns:aink="http://schemas.microsoft.com/office/drawing/2016/ink" xmlns:am3d="http://schemas.microsoft.com/office/drawing/2017/model3d" xmlns:o="urn:schemas-microsoft-com:office:office" xmlns:oel="http://schemas.microsoft.com/office/2019/extlst" xmlns:r="http://schemas.openxmlformats.org/officeDocument/2006/relationships" xmlns:m="http://schemas.openxmlformats.org/officeDocument/2006/math" xmlns:v="urn:schemas-microsoft-com:vml" xmlns:wp14="http://schemas.microsoft.com/office/word/2010/wordprocessingDrawing" xmlns:wp="http://schemas.openxmlformats.org/drawingml/2006/wordprocessingDrawing" xmlns:w10="urn:schemas-microsoft-com:office:word" xmlns:w="http://schemas.openxmlformats.org/wordprocessingml/2006/main" xmlns:w14="http://schemas.microsoft.com/office/word/2010/wordml" xmlns:w15="http://schemas.microsoft.com/office/word/2012/wordml" xmlns:w16cex="http://schemas.microsoft.com/office/word/2018/wordml/cex" xmlns:w16cid="http://schemas.microsoft.com/office/word/2016/wordml/cid" xmlns:w16="http://schemas.microsoft.com/office/word/2018/wordml" xmlns:w16du="http://schemas.microsoft.com/office/word/2023/wordml/word16du" xmlns:w16sdtdh="http://schemas.microsoft.com/office/word/2020/wordml/sdtdatahash" xmlns:w16sdtfl="http://schemas.microsoft.com/office/word/2024/wordml/sdtformatlock" xmlns:w16se="http://schemas.microsoft.com/office/word/2015/wordml/symex" xmlns:wpg="http://schemas.microsoft.com/office/word/2010/wordprocessingGroup" xmlns:wpi="http://schemas.microsoft.com/office/word/2010/wordprocessingInk" xmlns:wne="http://schemas.microsoft.com/office/word/2006/wordml" xmlns:wps="http://schemas.microsoft.com/office/word/2010/wordprocessingShape" mc:Ignorable="w14 w15 w16se w16cid w16 w16cex w16sdtdh w16sdtfl w16du wp14">
   <w:abstractNum w:abstractNumId="0" w15:restartNumberingAfterBreak="0">
+    <w:nsid w:val="0156679D"/>
+    <w:multiLevelType w:val="multilevel"/>
+    <w:tmpl w:val="95EE3E22"/>
+    <w:lvl w:ilvl="0">
+      <w:start w:val="1"/>
+      <w:numFmt w:val="bullet"/>
+      <w:lvlText w:val=""/>
+      <w:lvlJc w:val="left"/>
+      <w:pPr>
+        <w:tabs>
+          <w:tab w:val="num" w:pos="720"/>
+        </w:tabs>
+        <w:ind w:left="720" w:hanging="360"/>
+      </w:pPr>
+      <w:rPr>
+        <w:rFonts w:ascii="Symbol" w:hAnsi="Symbol" w:hint="default"/>
+        <w:sz w:val="20"/>
+      </w:rPr>
+    </w:lvl>
+    <w:lvl w:ilvl="1">
+      <w:start w:val="1"/>
+      <w:numFmt w:val="bullet"/>
+      <w:lvlText w:val="o"/>
+      <w:lvlJc w:val="left"/>
+      <w:pPr>
+        <w:tabs>
+          <w:tab w:val="num" w:pos="1440"/>
+        </w:tabs>
+        <w:ind w:left="1440" w:hanging="360"/>
+      </w:pPr>
+      <w:rPr>
+        <w:rFonts w:ascii="Courier New" w:hAnsi="Courier New" w:hint="default"/>
+        <w:sz w:val="20"/>
+      </w:rPr>
+    </w:lvl>
+    <w:lvl w:ilvl="2" w:tentative="1">
+      <w:start w:val="1"/>
+      <w:numFmt w:val="bullet"/>
+      <w:lvlText w:val=""/>
+      <w:lvlJc w:val="left"/>
+      <w:pPr>
+        <w:tabs>
+          <w:tab w:val="num" w:pos="2160"/>
+        </w:tabs>
+        <w:ind w:left="2160" w:hanging="360"/>
+      </w:pPr>
+      <w:rPr>
+        <w:rFonts w:ascii="Wingdings" w:hAnsi="Wingdings" w:hint="default"/>
+        <w:sz w:val="20"/>
+      </w:rPr>
+    </w:lvl>
+    <w:lvl w:ilvl="3" w:tentative="1">
+      <w:start w:val="1"/>
+      <w:numFmt w:val="bullet"/>
+      <w:lvlText w:val=""/>
+      <w:lvlJc w:val="left"/>
+      <w:pPr>
+        <w:tabs>
+          <w:tab w:val="num" w:pos="2880"/>
+        </w:tabs>
+        <w:ind w:left="2880" w:hanging="360"/>
+      </w:pPr>
+      <w:rPr>
+        <w:rFonts w:ascii="Wingdings" w:hAnsi="Wingdings" w:hint="default"/>
+        <w:sz w:val="20"/>
+      </w:rPr>
+    </w:lvl>
+    <w:lvl w:ilvl="4" w:tentative="1">
+      <w:start w:val="1"/>
+      <w:numFmt w:val="bullet"/>
+      <w:lvlText w:val=""/>
+      <w:lvlJc w:val="left"/>
+      <w:pPr>
+        <w:tabs>
+          <w:tab w:val="num" w:pos="3600"/>
+        </w:tabs>
+        <w:ind w:left="3600" w:hanging="360"/>
+      </w:pPr>
+      <w:rPr>
+        <w:rFonts w:ascii="Wingdings" w:hAnsi="Wingdings" w:hint="default"/>
+        <w:sz w:val="20"/>
+      </w:rPr>
+    </w:lvl>
+    <w:lvl w:ilvl="5" w:tentative="1">
+      <w:start w:val="1"/>
+      <w:numFmt w:val="bullet"/>
+      <w:lvlText w:val=""/>
+      <w:lvlJc w:val="left"/>
+      <w:pPr>
+        <w:tabs>
+          <w:tab w:val="num" w:pos="4320"/>
+        </w:tabs>
+        <w:ind w:left="4320" w:hanging="360"/>
+      </w:pPr>
+      <w:rPr>
+        <w:rFonts w:ascii="Wingdings" w:hAnsi="Wingdings" w:hint="default"/>
+        <w:sz w:val="20"/>
+      </w:rPr>
+    </w:lvl>
+    <w:lvl w:ilvl="6" w:tentative="1">
+      <w:start w:val="1"/>
+      <w:numFmt w:val="bullet"/>
+      <w:lvlText w:val=""/>
+      <w:lvlJc w:val="left"/>
+      <w:pPr>
+        <w:tabs>
+          <w:tab w:val="num" w:pos="5040"/>
+        </w:tabs>
+        <w:ind w:left="5040" w:hanging="360"/>
+      </w:pPr>
+      <w:rPr>
+        <w:rFonts w:ascii="Wingdings" w:hAnsi="Wingdings" w:hint="default"/>
+        <w:sz w:val="20"/>
+      </w:rPr>
+    </w:lvl>
+    <w:lvl w:ilvl="7" w:tentative="1">
+      <w:start w:val="1"/>
+      <w:numFmt w:val="bullet"/>
+      <w:lvlText w:val=""/>
+      <w:lvlJc w:val="left"/>
+      <w:pPr>
+        <w:tabs>
+          <w:tab w:val="num" w:pos="5760"/>
+        </w:tabs>
+        <w:ind w:left="5760" w:hanging="360"/>
+      </w:pPr>
+      <w:rPr>
+        <w:rFonts w:ascii="Wingdings" w:hAnsi="Wingdings" w:hint="default"/>
+        <w:sz w:val="20"/>
+      </w:rPr>
+    </w:lvl>
+    <w:lvl w:ilvl="8" w:tentative="1">
+      <w:start w:val="1"/>
+      <w:numFmt w:val="bullet"/>
+      <w:lvlText w:val=""/>
+      <w:lvlJc w:val="left"/>
+      <w:pPr>
+        <w:tabs>
+          <w:tab w:val="num" w:pos="6480"/>
+        </w:tabs>
+        <w:ind w:left="6480" w:hanging="360"/>
+      </w:pPr>
+      <w:rPr>
+        <w:rFonts w:ascii="Wingdings" w:hAnsi="Wingdings" w:hint="default"/>
+        <w:sz w:val="20"/>
+      </w:rPr>
+    </w:lvl>
+  </w:abstractNum>
+  <w:abstractNum w:abstractNumId="1" w15:restartNumberingAfterBreak="0">
     <w:nsid w:val="0CF71985"/>
     <w:multiLevelType w:val="multilevel"/>
     <w:tmpl w:val="78C47C56"/>
@@ -1607,7 +3132,7 @@
       </w:rPr>
     </w:lvl>
   </w:abstractNum>
-  <w:abstractNum w:abstractNumId="1" w15:restartNumberingAfterBreak="0">
+  <w:abstractNum w:abstractNumId="2" w15:restartNumberingAfterBreak="0">
     <w:nsid w:val="13501B85"/>
     <w:multiLevelType w:val="multilevel"/>
     <w:tmpl w:val="F3826F10"/>
@@ -1752,7 +3277,156 @@
       </w:rPr>
     </w:lvl>
   </w:abstractNum>
-  <w:abstractNum w:abstractNumId="2" w15:restartNumberingAfterBreak="0">
+  <w:abstractNum w:abstractNumId="3" w15:restartNumberingAfterBreak="0">
+    <w:nsid w:val="1B5C5A87"/>
+    <w:multiLevelType w:val="multilevel"/>
+    <w:tmpl w:val="7E74A1D6"/>
+    <w:lvl w:ilvl="0">
+      <w:start w:val="1"/>
+      <w:numFmt w:val="bullet"/>
+      <w:lvlText w:val=""/>
+      <w:lvlJc w:val="left"/>
+      <w:pPr>
+        <w:tabs>
+          <w:tab w:val="num" w:pos="720"/>
+        </w:tabs>
+        <w:ind w:left="720" w:hanging="360"/>
+      </w:pPr>
+      <w:rPr>
+        <w:rFonts w:ascii="Symbol" w:hAnsi="Symbol" w:hint="default"/>
+        <w:sz w:val="20"/>
+      </w:rPr>
+    </w:lvl>
+    <w:lvl w:ilvl="1" w:tentative="1">
+      <w:start w:val="1"/>
+      <w:numFmt w:val="bullet"/>
+      <w:lvlText w:val="o"/>
+      <w:lvlJc w:val="left"/>
+      <w:pPr>
+        <w:tabs>
+          <w:tab w:val="num" w:pos="1440"/>
+        </w:tabs>
+        <w:ind w:left="1440" w:hanging="360"/>
+      </w:pPr>
+      <w:rPr>
+        <w:rFonts w:ascii="Courier New" w:hAnsi="Courier New" w:hint="default"/>
+        <w:sz w:val="20"/>
+      </w:rPr>
+    </w:lvl>
+    <w:lvl w:ilvl="2" w:tentative="1">
+      <w:start w:val="1"/>
+      <w:numFmt w:val="bullet"/>
+      <w:lvlText w:val=""/>
+      <w:lvlJc w:val="left"/>
+      <w:pPr>
+        <w:tabs>
+          <w:tab w:val="num" w:pos="2160"/>
+        </w:tabs>
+        <w:ind w:left="2160" w:hanging="360"/>
+      </w:pPr>
+      <w:rPr>
+        <w:rFonts w:ascii="Wingdings" w:hAnsi="Wingdings" w:hint="default"/>
+        <w:sz w:val="20"/>
+      </w:rPr>
+    </w:lvl>
+    <w:lvl w:ilvl="3" w:tentative="1">
+      <w:start w:val="1"/>
+      <w:numFmt w:val="bullet"/>
+      <w:lvlText w:val=""/>
+      <w:lvlJc w:val="left"/>
+      <w:pPr>
+        <w:tabs>
+          <w:tab w:val="num" w:pos="2880"/>
+        </w:tabs>
+        <w:ind w:left="2880" w:hanging="360"/>
+      </w:pPr>
+      <w:rPr>
+        <w:rFonts w:ascii="Wingdings" w:hAnsi="Wingdings" w:hint="default"/>
+        <w:sz w:val="20"/>
+      </w:rPr>
+    </w:lvl>
+    <w:lvl w:ilvl="4" w:tentative="1">
+      <w:start w:val="1"/>
+      <w:numFmt w:val="bullet"/>
+      <w:lvlText w:val=""/>
+      <w:lvlJc w:val="left"/>
+      <w:pPr>
+        <w:tabs>
+          <w:tab w:val="num" w:pos="3600"/>
+        </w:tabs>
+        <w:ind w:left="3600" w:hanging="360"/>
+      </w:pPr>
+      <w:rPr>
+        <w:rFonts w:ascii="Wingdings" w:hAnsi="Wingdings" w:hint="default"/>
+        <w:sz w:val="20"/>
+      </w:rPr>
+    </w:lvl>
+    <w:lvl w:ilvl="5" w:tentative="1">
+      <w:start w:val="1"/>
+      <w:numFmt w:val="bullet"/>
+      <w:lvlText w:val=""/>
+      <w:lvlJc w:val="left"/>
+      <w:pPr>
+        <w:tabs>
+          <w:tab w:val="num" w:pos="4320"/>
+        </w:tabs>
+        <w:ind w:left="4320" w:hanging="360"/>
+      </w:pPr>
+      <w:rPr>
+        <w:rFonts w:ascii="Wingdings" w:hAnsi="Wingdings" w:hint="default"/>
+        <w:sz w:val="20"/>
+      </w:rPr>
+    </w:lvl>
+    <w:lvl w:ilvl="6" w:tentative="1">
+      <w:start w:val="1"/>
+      <w:numFmt w:val="bullet"/>
+      <w:lvlText w:val=""/>
+      <w:lvlJc w:val="left"/>
+      <w:pPr>
+        <w:tabs>
+          <w:tab w:val="num" w:pos="5040"/>
+        </w:tabs>
+        <w:ind w:left="5040" w:hanging="360"/>
+      </w:pPr>
+      <w:rPr>
+        <w:rFonts w:ascii="Wingdings" w:hAnsi="Wingdings" w:hint="default"/>
+        <w:sz w:val="20"/>
+      </w:rPr>
+    </w:lvl>
+    <w:lvl w:ilvl="7" w:tentative="1">
+      <w:start w:val="1"/>
+      <w:numFmt w:val="bullet"/>
+      <w:lvlText w:val=""/>
+      <w:lvlJc w:val="left"/>
+      <w:pPr>
+        <w:tabs>
+          <w:tab w:val="num" w:pos="5760"/>
+        </w:tabs>
+        <w:ind w:left="5760" w:hanging="360"/>
+      </w:pPr>
+      <w:rPr>
+        <w:rFonts w:ascii="Wingdings" w:hAnsi="Wingdings" w:hint="default"/>
+        <w:sz w:val="20"/>
+      </w:rPr>
+    </w:lvl>
+    <w:lvl w:ilvl="8" w:tentative="1">
+      <w:start w:val="1"/>
+      <w:numFmt w:val="bullet"/>
+      <w:lvlText w:val=""/>
+      <w:lvlJc w:val="left"/>
+      <w:pPr>
+        <w:tabs>
+          <w:tab w:val="num" w:pos="6480"/>
+        </w:tabs>
+        <w:ind w:left="6480" w:hanging="360"/>
+      </w:pPr>
+      <w:rPr>
+        <w:rFonts w:ascii="Wingdings" w:hAnsi="Wingdings" w:hint="default"/>
+        <w:sz w:val="20"/>
+      </w:rPr>
+    </w:lvl>
+  </w:abstractNum>
+  <w:abstractNum w:abstractNumId="4" w15:restartNumberingAfterBreak="0">
     <w:nsid w:val="393312D9"/>
     <w:multiLevelType w:val="multilevel"/>
     <w:tmpl w:val="65E09C5A"/>
@@ -1901,7 +3575,273 @@
       </w:rPr>
     </w:lvl>
   </w:abstractNum>
-  <w:abstractNum w:abstractNumId="3" w15:restartNumberingAfterBreak="0">
+  <w:abstractNum w:abstractNumId="5" w15:restartNumberingAfterBreak="0">
+    <w:nsid w:val="40303F01"/>
+    <w:multiLevelType w:val="multilevel"/>
+    <w:tmpl w:val="7936B22E"/>
+    <w:lvl w:ilvl="0">
+      <w:start w:val="1"/>
+      <w:numFmt w:val="bullet"/>
+      <w:lvlText w:val=""/>
+      <w:lvlJc w:val="left"/>
+      <w:pPr>
+        <w:tabs>
+          <w:tab w:val="num" w:pos="720"/>
+        </w:tabs>
+        <w:ind w:left="720" w:hanging="360"/>
+      </w:pPr>
+      <w:rPr>
+        <w:rFonts w:ascii="Symbol" w:hAnsi="Symbol" w:hint="default"/>
+        <w:sz w:val="20"/>
+      </w:rPr>
+    </w:lvl>
+    <w:lvl w:ilvl="1">
+      <w:start w:val="1"/>
+      <w:numFmt w:val="bullet"/>
+      <w:lvlText w:val="o"/>
+      <w:lvlJc w:val="left"/>
+      <w:pPr>
+        <w:tabs>
+          <w:tab w:val="num" w:pos="1440"/>
+        </w:tabs>
+        <w:ind w:left="1440" w:hanging="360"/>
+      </w:pPr>
+      <w:rPr>
+        <w:rFonts w:ascii="Courier New" w:hAnsi="Courier New" w:hint="default"/>
+        <w:sz w:val="20"/>
+      </w:rPr>
+    </w:lvl>
+    <w:lvl w:ilvl="2" w:tentative="1">
+      <w:start w:val="1"/>
+      <w:numFmt w:val="bullet"/>
+      <w:lvlText w:val=""/>
+      <w:lvlJc w:val="left"/>
+      <w:pPr>
+        <w:tabs>
+          <w:tab w:val="num" w:pos="2160"/>
+        </w:tabs>
+        <w:ind w:left="2160" w:hanging="360"/>
+      </w:pPr>
+      <w:rPr>
+        <w:rFonts w:ascii="Wingdings" w:hAnsi="Wingdings" w:hint="default"/>
+        <w:sz w:val="20"/>
+      </w:rPr>
+    </w:lvl>
+    <w:lvl w:ilvl="3" w:tentative="1">
+      <w:start w:val="1"/>
+      <w:numFmt w:val="bullet"/>
+      <w:lvlText w:val=""/>
+      <w:lvlJc w:val="left"/>
+      <w:pPr>
+        <w:tabs>
+          <w:tab w:val="num" w:pos="2880"/>
+        </w:tabs>
+        <w:ind w:left="2880" w:hanging="360"/>
+      </w:pPr>
+      <w:rPr>
+        <w:rFonts w:ascii="Wingdings" w:hAnsi="Wingdings" w:hint="default"/>
+        <w:sz w:val="20"/>
+      </w:rPr>
+    </w:lvl>
+    <w:lvl w:ilvl="4" w:tentative="1">
+      <w:start w:val="1"/>
+      <w:numFmt w:val="bullet"/>
+      <w:lvlText w:val=""/>
+      <w:lvlJc w:val="left"/>
+      <w:pPr>
+        <w:tabs>
+          <w:tab w:val="num" w:pos="3600"/>
+        </w:tabs>
+        <w:ind w:left="3600" w:hanging="360"/>
+      </w:pPr>
+      <w:rPr>
+        <w:rFonts w:ascii="Wingdings" w:hAnsi="Wingdings" w:hint="default"/>
+        <w:sz w:val="20"/>
+      </w:rPr>
+    </w:lvl>
+    <w:lvl w:ilvl="5" w:tentative="1">
+      <w:start w:val="1"/>
+      <w:numFmt w:val="bullet"/>
+      <w:lvlText w:val=""/>
+      <w:lvlJc w:val="left"/>
+      <w:pPr>
+        <w:tabs>
+          <w:tab w:val="num" w:pos="4320"/>
+        </w:tabs>
+        <w:ind w:left="4320" w:hanging="360"/>
+      </w:pPr>
+      <w:rPr>
+        <w:rFonts w:ascii="Wingdings" w:hAnsi="Wingdings" w:hint="default"/>
+        <w:sz w:val="20"/>
+      </w:rPr>
+    </w:lvl>
+    <w:lvl w:ilvl="6" w:tentative="1">
+      <w:start w:val="1"/>
+      <w:numFmt w:val="bullet"/>
+      <w:lvlText w:val=""/>
+      <w:lvlJc w:val="left"/>
+      <w:pPr>
+        <w:tabs>
+          <w:tab w:val="num" w:pos="5040"/>
+        </w:tabs>
+        <w:ind w:left="5040" w:hanging="360"/>
+      </w:pPr>
+      <w:rPr>
+        <w:rFonts w:ascii="Wingdings" w:hAnsi="Wingdings" w:hint="default"/>
+        <w:sz w:val="20"/>
+      </w:rPr>
+    </w:lvl>
+    <w:lvl w:ilvl="7" w:tentative="1">
+      <w:start w:val="1"/>
+      <w:numFmt w:val="bullet"/>
+      <w:lvlText w:val=""/>
+      <w:lvlJc w:val="left"/>
+      <w:pPr>
+        <w:tabs>
+          <w:tab w:val="num" w:pos="5760"/>
+        </w:tabs>
+        <w:ind w:left="5760" w:hanging="360"/>
+      </w:pPr>
+      <w:rPr>
+        <w:rFonts w:ascii="Wingdings" w:hAnsi="Wingdings" w:hint="default"/>
+        <w:sz w:val="20"/>
+      </w:rPr>
+    </w:lvl>
+    <w:lvl w:ilvl="8" w:tentative="1">
+      <w:start w:val="1"/>
+      <w:numFmt w:val="bullet"/>
+      <w:lvlText w:val=""/>
+      <w:lvlJc w:val="left"/>
+      <w:pPr>
+        <w:tabs>
+          <w:tab w:val="num" w:pos="6480"/>
+        </w:tabs>
+        <w:ind w:left="6480" w:hanging="360"/>
+      </w:pPr>
+      <w:rPr>
+        <w:rFonts w:ascii="Wingdings" w:hAnsi="Wingdings" w:hint="default"/>
+        <w:sz w:val="20"/>
+      </w:rPr>
+    </w:lvl>
+  </w:abstractNum>
+  <w:abstractNum w:abstractNumId="6" w15:restartNumberingAfterBreak="0">
+    <w:nsid w:val="44BC28DD"/>
+    <w:multiLevelType w:val="multilevel"/>
+    <w:tmpl w:val="E4E6E010"/>
+    <w:lvl w:ilvl="0">
+      <w:start w:val="1"/>
+      <w:numFmt w:val="decimal"/>
+      <w:lvlText w:val="%1."/>
+      <w:lvlJc w:val="left"/>
+      <w:pPr>
+        <w:tabs>
+          <w:tab w:val="num" w:pos="720"/>
+        </w:tabs>
+        <w:ind w:left="720" w:hanging="360"/>
+      </w:pPr>
+    </w:lvl>
+    <w:lvl w:ilvl="1">
+      <w:start w:val="1"/>
+      <w:numFmt w:val="bullet"/>
+      <w:lvlText w:val="o"/>
+      <w:lvlJc w:val="left"/>
+      <w:pPr>
+        <w:tabs>
+          <w:tab w:val="num" w:pos="1440"/>
+        </w:tabs>
+        <w:ind w:left="1440" w:hanging="360"/>
+      </w:pPr>
+      <w:rPr>
+        <w:rFonts w:ascii="Courier New" w:hAnsi="Courier New" w:hint="default"/>
+        <w:sz w:val="20"/>
+      </w:rPr>
+    </w:lvl>
+    <w:lvl w:ilvl="2" w:tentative="1">
+      <w:start w:val="1"/>
+      <w:numFmt w:val="decimal"/>
+      <w:lvlText w:val="%3."/>
+      <w:lvlJc w:val="left"/>
+      <w:pPr>
+        <w:tabs>
+          <w:tab w:val="num" w:pos="2160"/>
+        </w:tabs>
+        <w:ind w:left="2160" w:hanging="360"/>
+      </w:pPr>
+    </w:lvl>
+    <w:lvl w:ilvl="3" w:tentative="1">
+      <w:start w:val="1"/>
+      <w:numFmt w:val="decimal"/>
+      <w:lvlText w:val="%4."/>
+      <w:lvlJc w:val="left"/>
+      <w:pPr>
+        <w:tabs>
+          <w:tab w:val="num" w:pos="2880"/>
+        </w:tabs>
+        <w:ind w:left="2880" w:hanging="360"/>
+      </w:pPr>
+    </w:lvl>
+    <w:lvl w:ilvl="4" w:tentative="1">
+      <w:start w:val="1"/>
+      <w:numFmt w:val="decimal"/>
+      <w:lvlText w:val="%5."/>
+      <w:lvlJc w:val="left"/>
+      <w:pPr>
+        <w:tabs>
+          <w:tab w:val="num" w:pos="3600"/>
+        </w:tabs>
+        <w:ind w:left="3600" w:hanging="360"/>
+      </w:pPr>
+    </w:lvl>
+    <w:lvl w:ilvl="5" w:tentative="1">
+      <w:start w:val="1"/>
+      <w:numFmt w:val="decimal"/>
+      <w:lvlText w:val="%6."/>
+      <w:lvlJc w:val="left"/>
+      <w:pPr>
+        <w:tabs>
+          <w:tab w:val="num" w:pos="4320"/>
+        </w:tabs>
+        <w:ind w:left="4320" w:hanging="360"/>
+      </w:pPr>
+    </w:lvl>
+    <w:lvl w:ilvl="6" w:tentative="1">
+      <w:start w:val="1"/>
+      <w:numFmt w:val="decimal"/>
+      <w:lvlText w:val="%7."/>
+      <w:lvlJc w:val="left"/>
+      <w:pPr>
+        <w:tabs>
+          <w:tab w:val="num" w:pos="5040"/>
+        </w:tabs>
+        <w:ind w:left="5040" w:hanging="360"/>
+      </w:pPr>
+    </w:lvl>
+    <w:lvl w:ilvl="7" w:tentative="1">
+      <w:start w:val="1"/>
+      <w:numFmt w:val="decimal"/>
+      <w:lvlText w:val="%8."/>
+      <w:lvlJc w:val="left"/>
+      <w:pPr>
+        <w:tabs>
+          <w:tab w:val="num" w:pos="5760"/>
+        </w:tabs>
+        <w:ind w:left="5760" w:hanging="360"/>
+      </w:pPr>
+    </w:lvl>
+    <w:lvl w:ilvl="8" w:tentative="1">
+      <w:start w:val="1"/>
+      <w:numFmt w:val="decimal"/>
+      <w:lvlText w:val="%9."/>
+      <w:lvlJc w:val="left"/>
+      <w:pPr>
+        <w:tabs>
+          <w:tab w:val="num" w:pos="6480"/>
+        </w:tabs>
+        <w:ind w:left="6480" w:hanging="360"/>
+      </w:pPr>
+    </w:lvl>
+  </w:abstractNum>
+  <w:abstractNum w:abstractNumId="7" w15:restartNumberingAfterBreak="0">
     <w:nsid w:val="452F6B81"/>
     <w:multiLevelType w:val="multilevel"/>
     <w:tmpl w:val="E7E0FB6C"/>
@@ -2050,7 +3990,7 @@
       </w:rPr>
     </w:lvl>
   </w:abstractNum>
-  <w:abstractNum w:abstractNumId="4" w15:restartNumberingAfterBreak="0">
+  <w:abstractNum w:abstractNumId="8" w15:restartNumberingAfterBreak="0">
     <w:nsid w:val="4D6C6B27"/>
     <w:multiLevelType w:val="multilevel"/>
     <w:tmpl w:val="092416FA"/>
@@ -2199,7 +4139,124 @@
       </w:rPr>
     </w:lvl>
   </w:abstractNum>
-  <w:abstractNum w:abstractNumId="5" w15:restartNumberingAfterBreak="0">
+  <w:abstractNum w:abstractNumId="9" w15:restartNumberingAfterBreak="0">
+    <w:nsid w:val="4EB713AF"/>
+    <w:multiLevelType w:val="multilevel"/>
+    <w:tmpl w:val="C5E2218C"/>
+    <w:lvl w:ilvl="0">
+      <w:start w:val="1"/>
+      <w:numFmt w:val="decimal"/>
+      <w:lvlText w:val="%1."/>
+      <w:lvlJc w:val="left"/>
+      <w:pPr>
+        <w:tabs>
+          <w:tab w:val="num" w:pos="720"/>
+        </w:tabs>
+        <w:ind w:left="720" w:hanging="360"/>
+      </w:pPr>
+    </w:lvl>
+    <w:lvl w:ilvl="1">
+      <w:start w:val="1"/>
+      <w:numFmt w:val="bullet"/>
+      <w:lvlText w:val="o"/>
+      <w:lvlJc w:val="left"/>
+      <w:pPr>
+        <w:tabs>
+          <w:tab w:val="num" w:pos="1440"/>
+        </w:tabs>
+        <w:ind w:left="1440" w:hanging="360"/>
+      </w:pPr>
+      <w:rPr>
+        <w:rFonts w:ascii="Courier New" w:hAnsi="Courier New" w:hint="default"/>
+        <w:sz w:val="20"/>
+      </w:rPr>
+    </w:lvl>
+    <w:lvl w:ilvl="2" w:tentative="1">
+      <w:start w:val="1"/>
+      <w:numFmt w:val="decimal"/>
+      <w:lvlText w:val="%3."/>
+      <w:lvlJc w:val="left"/>
+      <w:pPr>
+        <w:tabs>
+          <w:tab w:val="num" w:pos="2160"/>
+        </w:tabs>
+        <w:ind w:left="2160" w:hanging="360"/>
+      </w:pPr>
+    </w:lvl>
+    <w:lvl w:ilvl="3" w:tentative="1">
+      <w:start w:val="1"/>
+      <w:numFmt w:val="decimal"/>
+      <w:lvlText w:val="%4."/>
+      <w:lvlJc w:val="left"/>
+      <w:pPr>
+        <w:tabs>
+          <w:tab w:val="num" w:pos="2880"/>
+        </w:tabs>
+        <w:ind w:left="2880" w:hanging="360"/>
+      </w:pPr>
+    </w:lvl>
+    <w:lvl w:ilvl="4" w:tentative="1">
+      <w:start w:val="1"/>
+      <w:numFmt w:val="decimal"/>
+      <w:lvlText w:val="%5."/>
+      <w:lvlJc w:val="left"/>
+      <w:pPr>
+        <w:tabs>
+          <w:tab w:val="num" w:pos="3600"/>
+        </w:tabs>
+        <w:ind w:left="3600" w:hanging="360"/>
+      </w:pPr>
+    </w:lvl>
+    <w:lvl w:ilvl="5" w:tentative="1">
+      <w:start w:val="1"/>
+      <w:numFmt w:val="decimal"/>
+      <w:lvlText w:val="%6."/>
+      <w:lvlJc w:val="left"/>
+      <w:pPr>
+        <w:tabs>
+          <w:tab w:val="num" w:pos="4320"/>
+        </w:tabs>
+        <w:ind w:left="4320" w:hanging="360"/>
+      </w:pPr>
+    </w:lvl>
+    <w:lvl w:ilvl="6" w:tentative="1">
+      <w:start w:val="1"/>
+      <w:numFmt w:val="decimal"/>
+      <w:lvlText w:val="%7."/>
+      <w:lvlJc w:val="left"/>
+      <w:pPr>
+        <w:tabs>
+          <w:tab w:val="num" w:pos="5040"/>
+        </w:tabs>
+        <w:ind w:left="5040" w:hanging="360"/>
+      </w:pPr>
+    </w:lvl>
+    <w:lvl w:ilvl="7" w:tentative="1">
+      <w:start w:val="1"/>
+      <w:numFmt w:val="decimal"/>
+      <w:lvlText w:val="%8."/>
+      <w:lvlJc w:val="left"/>
+      <w:pPr>
+        <w:tabs>
+          <w:tab w:val="num" w:pos="5760"/>
+        </w:tabs>
+        <w:ind w:left="5760" w:hanging="360"/>
+      </w:pPr>
+    </w:lvl>
+    <w:lvl w:ilvl="8" w:tentative="1">
+      <w:start w:val="1"/>
+      <w:numFmt w:val="decimal"/>
+      <w:lvlText w:val="%9."/>
+      <w:lvlJc w:val="left"/>
+      <w:pPr>
+        <w:tabs>
+          <w:tab w:val="num" w:pos="6480"/>
+        </w:tabs>
+        <w:ind w:left="6480" w:hanging="360"/>
+      </w:pPr>
+    </w:lvl>
+  </w:abstractNum>
+  <w:abstractNum w:abstractNumId="10" w15:restartNumberingAfterBreak="0">
     <w:nsid w:val="4F937E80"/>
     <w:multiLevelType w:val="multilevel"/>
     <w:tmpl w:val="A622E4AC"/>
@@ -2344,7 +4401,156 @@
       </w:rPr>
     </w:lvl>
   </w:abstractNum>
-  <w:abstractNum w:abstractNumId="6" w15:restartNumberingAfterBreak="0">
+  <w:abstractNum w:abstractNumId="11" w15:restartNumberingAfterBreak="0">
+    <w:nsid w:val="512C3F39"/>
+    <w:multiLevelType w:val="multilevel"/>
+    <w:tmpl w:val="377A8F74"/>
+    <w:lvl w:ilvl="0">
+      <w:start w:val="1"/>
+      <w:numFmt w:val="bullet"/>
+      <w:lvlText w:val=""/>
+      <w:lvlJc w:val="left"/>
+      <w:pPr>
+        <w:tabs>
+          <w:tab w:val="num" w:pos="720"/>
+        </w:tabs>
+        <w:ind w:left="720" w:hanging="360"/>
+      </w:pPr>
+      <w:rPr>
+        <w:rFonts w:ascii="Symbol" w:hAnsi="Symbol" w:hint="default"/>
+        <w:sz w:val="20"/>
+      </w:rPr>
+    </w:lvl>
+    <w:lvl w:ilvl="1" w:tentative="1">
+      <w:start w:val="1"/>
+      <w:numFmt w:val="bullet"/>
+      <w:lvlText w:val="o"/>
+      <w:lvlJc w:val="left"/>
+      <w:pPr>
+        <w:tabs>
+          <w:tab w:val="num" w:pos="1440"/>
+        </w:tabs>
+        <w:ind w:left="1440" w:hanging="360"/>
+      </w:pPr>
+      <w:rPr>
+        <w:rFonts w:ascii="Courier New" w:hAnsi="Courier New" w:hint="default"/>
+        <w:sz w:val="20"/>
+      </w:rPr>
+    </w:lvl>
+    <w:lvl w:ilvl="2" w:tentative="1">
+      <w:start w:val="1"/>
+      <w:numFmt w:val="bullet"/>
+      <w:lvlText w:val=""/>
+      <w:lvlJc w:val="left"/>
+      <w:pPr>
+        <w:tabs>
+          <w:tab w:val="num" w:pos="2160"/>
+        </w:tabs>
+        <w:ind w:left="2160" w:hanging="360"/>
+      </w:pPr>
+      <w:rPr>
+        <w:rFonts w:ascii="Wingdings" w:hAnsi="Wingdings" w:hint="default"/>
+        <w:sz w:val="20"/>
+      </w:rPr>
+    </w:lvl>
+    <w:lvl w:ilvl="3" w:tentative="1">
+      <w:start w:val="1"/>
+      <w:numFmt w:val="bullet"/>
+      <w:lvlText w:val=""/>
+      <w:lvlJc w:val="left"/>
+      <w:pPr>
+        <w:tabs>
+          <w:tab w:val="num" w:pos="2880"/>
+        </w:tabs>
+        <w:ind w:left="2880" w:hanging="360"/>
+      </w:pPr>
+      <w:rPr>
+        <w:rFonts w:ascii="Wingdings" w:hAnsi="Wingdings" w:hint="default"/>
+        <w:sz w:val="20"/>
+      </w:rPr>
+    </w:lvl>
+    <w:lvl w:ilvl="4" w:tentative="1">
+      <w:start w:val="1"/>
+      <w:numFmt w:val="bullet"/>
+      <w:lvlText w:val=""/>
+      <w:lvlJc w:val="left"/>
+      <w:pPr>
+        <w:tabs>
+          <w:tab w:val="num" w:pos="3600"/>
+        </w:tabs>
+        <w:ind w:left="3600" w:hanging="360"/>
+      </w:pPr>
+      <w:rPr>
+        <w:rFonts w:ascii="Wingdings" w:hAnsi="Wingdings" w:hint="default"/>
+        <w:sz w:val="20"/>
+      </w:rPr>
+    </w:lvl>
+    <w:lvl w:ilvl="5" w:tentative="1">
+      <w:start w:val="1"/>
+      <w:numFmt w:val="bullet"/>
+      <w:lvlText w:val=""/>
+      <w:lvlJc w:val="left"/>
+      <w:pPr>
+        <w:tabs>
+          <w:tab w:val="num" w:pos="4320"/>
+        </w:tabs>
+        <w:ind w:left="4320" w:hanging="360"/>
+      </w:pPr>
+      <w:rPr>
+        <w:rFonts w:ascii="Wingdings" w:hAnsi="Wingdings" w:hint="default"/>
+        <w:sz w:val="20"/>
+      </w:rPr>
+    </w:lvl>
+    <w:lvl w:ilvl="6" w:tentative="1">
+      <w:start w:val="1"/>
+      <w:numFmt w:val="bullet"/>
+      <w:lvlText w:val=""/>
+      <w:lvlJc w:val="left"/>
+      <w:pPr>
+        <w:tabs>
+          <w:tab w:val="num" w:pos="5040"/>
+        </w:tabs>
+        <w:ind w:left="5040" w:hanging="360"/>
+      </w:pPr>
+      <w:rPr>
+        <w:rFonts w:ascii="Wingdings" w:hAnsi="Wingdings" w:hint="default"/>
+        <w:sz w:val="20"/>
+      </w:rPr>
+    </w:lvl>
+    <w:lvl w:ilvl="7" w:tentative="1">
+      <w:start w:val="1"/>
+      <w:numFmt w:val="bullet"/>
+      <w:lvlText w:val=""/>
+      <w:lvlJc w:val="left"/>
+      <w:pPr>
+        <w:tabs>
+          <w:tab w:val="num" w:pos="5760"/>
+        </w:tabs>
+        <w:ind w:left="5760" w:hanging="360"/>
+      </w:pPr>
+      <w:rPr>
+        <w:rFonts w:ascii="Wingdings" w:hAnsi="Wingdings" w:hint="default"/>
+        <w:sz w:val="20"/>
+      </w:rPr>
+    </w:lvl>
+    <w:lvl w:ilvl="8" w:tentative="1">
+      <w:start w:val="1"/>
+      <w:numFmt w:val="bullet"/>
+      <w:lvlText w:val=""/>
+      <w:lvlJc w:val="left"/>
+      <w:pPr>
+        <w:tabs>
+          <w:tab w:val="num" w:pos="6480"/>
+        </w:tabs>
+        <w:ind w:left="6480" w:hanging="360"/>
+      </w:pPr>
+      <w:rPr>
+        <w:rFonts w:ascii="Wingdings" w:hAnsi="Wingdings" w:hint="default"/>
+        <w:sz w:val="20"/>
+      </w:rPr>
+    </w:lvl>
+  </w:abstractNum>
+  <w:abstractNum w:abstractNumId="12" w15:restartNumberingAfterBreak="0">
     <w:nsid w:val="5EBD4703"/>
     <w:multiLevelType w:val="multilevel"/>
     <w:tmpl w:val="20FA6030"/>
@@ -2461,7 +4667,237 @@
       </w:pPr>
     </w:lvl>
   </w:abstractNum>
-  <w:abstractNum w:abstractNumId="7" w15:restartNumberingAfterBreak="0">
+  <w:abstractNum w:abstractNumId="13" w15:restartNumberingAfterBreak="0">
+    <w:nsid w:val="61DF7394"/>
+    <w:multiLevelType w:val="multilevel"/>
+    <w:tmpl w:val="7320320A"/>
+    <w:lvl w:ilvl="0">
+      <w:start w:val="1"/>
+      <w:numFmt w:val="decimal"/>
+      <w:lvlText w:val="%1."/>
+      <w:lvlJc w:val="left"/>
+      <w:pPr>
+        <w:tabs>
+          <w:tab w:val="num" w:pos="720"/>
+        </w:tabs>
+        <w:ind w:left="720" w:hanging="360"/>
+      </w:pPr>
+    </w:lvl>
+    <w:lvl w:ilvl="1" w:tentative="1">
+      <w:start w:val="1"/>
+      <w:numFmt w:val="decimal"/>
+      <w:lvlText w:val="%2."/>
+      <w:lvlJc w:val="left"/>
+      <w:pPr>
+        <w:tabs>
+          <w:tab w:val="num" w:pos="1440"/>
+        </w:tabs>
+        <w:ind w:left="1440" w:hanging="360"/>
+      </w:pPr>
+    </w:lvl>
+    <w:lvl w:ilvl="2" w:tentative="1">
+      <w:start w:val="1"/>
+      <w:numFmt w:val="decimal"/>
+      <w:lvlText w:val="%3."/>
+      <w:lvlJc w:val="left"/>
+      <w:pPr>
+        <w:tabs>
+          <w:tab w:val="num" w:pos="2160"/>
+        </w:tabs>
+        <w:ind w:left="2160" w:hanging="360"/>
+      </w:pPr>
+    </w:lvl>
+    <w:lvl w:ilvl="3" w:tentative="1">
+      <w:start w:val="1"/>
+      <w:numFmt w:val="decimal"/>
+      <w:lvlText w:val="%4."/>
+      <w:lvlJc w:val="left"/>
+      <w:pPr>
+        <w:tabs>
+          <w:tab w:val="num" w:pos="2880"/>
+        </w:tabs>
+        <w:ind w:left="2880" w:hanging="360"/>
+      </w:pPr>
+    </w:lvl>
+    <w:lvl w:ilvl="4" w:tentative="1">
+      <w:start w:val="1"/>
+      <w:numFmt w:val="decimal"/>
+      <w:lvlText w:val="%5."/>
+      <w:lvlJc w:val="left"/>
+      <w:pPr>
+        <w:tabs>
+          <w:tab w:val="num" w:pos="3600"/>
+        </w:tabs>
+        <w:ind w:left="3600" w:hanging="360"/>
+      </w:pPr>
+    </w:lvl>
+    <w:lvl w:ilvl="5" w:tentative="1">
+      <w:start w:val="1"/>
+      <w:numFmt w:val="decimal"/>
+      <w:lvlText w:val="%6."/>
+      <w:lvlJc w:val="left"/>
+      <w:pPr>
+        <w:tabs>
+          <w:tab w:val="num" w:pos="4320"/>
+        </w:tabs>
+        <w:ind w:left="4320" w:hanging="360"/>
+      </w:pPr>
+    </w:lvl>
+    <w:lvl w:ilvl="6" w:tentative="1">
+      <w:start w:val="1"/>
+      <w:numFmt w:val="decimal"/>
+      <w:lvlText w:val="%7."/>
+      <w:lvlJc w:val="left"/>
+      <w:pPr>
+        <w:tabs>
+          <w:tab w:val="num" w:pos="5040"/>
+        </w:tabs>
+        <w:ind w:left="5040" w:hanging="360"/>
+      </w:pPr>
+    </w:lvl>
+    <w:lvl w:ilvl="7" w:tentative="1">
+      <w:start w:val="1"/>
+      <w:numFmt w:val="decimal"/>
+      <w:lvlText w:val="%8."/>
+      <w:lvlJc w:val="left"/>
+      <w:pPr>
+        <w:tabs>
+          <w:tab w:val="num" w:pos="5760"/>
+        </w:tabs>
+        <w:ind w:left="5760" w:hanging="360"/>
+      </w:pPr>
+    </w:lvl>
+    <w:lvl w:ilvl="8" w:tentative="1">
+      <w:start w:val="1"/>
+      <w:numFmt w:val="decimal"/>
+      <w:lvlText w:val="%9."/>
+      <w:lvlJc w:val="left"/>
+      <w:pPr>
+        <w:tabs>
+          <w:tab w:val="num" w:pos="6480"/>
+        </w:tabs>
+        <w:ind w:left="6480" w:hanging="360"/>
+      </w:pPr>
+    </w:lvl>
+  </w:abstractNum>
+  <w:abstractNum w:abstractNumId="14" w15:restartNumberingAfterBreak="0">
+    <w:nsid w:val="62AA6395"/>
+    <w:multiLevelType w:val="multilevel"/>
+    <w:tmpl w:val="26D04CEA"/>
+    <w:lvl w:ilvl="0">
+      <w:start w:val="1"/>
+      <w:numFmt w:val="decimal"/>
+      <w:lvlText w:val="%1."/>
+      <w:lvlJc w:val="left"/>
+      <w:pPr>
+        <w:tabs>
+          <w:tab w:val="num" w:pos="720"/>
+        </w:tabs>
+        <w:ind w:left="720" w:hanging="360"/>
+      </w:pPr>
+    </w:lvl>
+    <w:lvl w:ilvl="1">
+      <w:start w:val="1"/>
+      <w:numFmt w:val="bullet"/>
+      <w:lvlText w:val="o"/>
+      <w:lvlJc w:val="left"/>
+      <w:pPr>
+        <w:tabs>
+          <w:tab w:val="num" w:pos="1440"/>
+        </w:tabs>
+        <w:ind w:left="1440" w:hanging="360"/>
+      </w:pPr>
+      <w:rPr>
+        <w:rFonts w:ascii="Courier New" w:hAnsi="Courier New" w:hint="default"/>
+        <w:sz w:val="20"/>
+      </w:rPr>
+    </w:lvl>
+    <w:lvl w:ilvl="2" w:tentative="1">
+      <w:start w:val="1"/>
+      <w:numFmt w:val="decimal"/>
+      <w:lvlText w:val="%3."/>
+      <w:lvlJc w:val="left"/>
+      <w:pPr>
+        <w:tabs>
+          <w:tab w:val="num" w:pos="2160"/>
+        </w:tabs>
+        <w:ind w:left="2160" w:hanging="360"/>
+      </w:pPr>
+    </w:lvl>
+    <w:lvl w:ilvl="3" w:tentative="1">
+      <w:start w:val="1"/>
+      <w:numFmt w:val="decimal"/>
+      <w:lvlText w:val="%4."/>
+      <w:lvlJc w:val="left"/>
+      <w:pPr>
+        <w:tabs>
+          <w:tab w:val="num" w:pos="2880"/>
+        </w:tabs>
+        <w:ind w:left="2880" w:hanging="360"/>
+      </w:pPr>
+    </w:lvl>
+    <w:lvl w:ilvl="4" w:tentative="1">
+      <w:start w:val="1"/>
+      <w:numFmt w:val="decimal"/>
+      <w:lvlText w:val="%5."/>
+      <w:lvlJc w:val="left"/>
+      <w:pPr>
+        <w:tabs>
+          <w:tab w:val="num" w:pos="3600"/>
+        </w:tabs>
+        <w:ind w:left="3600" w:hanging="360"/>
+      </w:pPr>
+    </w:lvl>
+    <w:lvl w:ilvl="5" w:tentative="1">
+      <w:start w:val="1"/>
+      <w:numFmt w:val="decimal"/>
+      <w:lvlText w:val="%6."/>
+      <w:lvlJc w:val="left"/>
+      <w:pPr>
+        <w:tabs>
+          <w:tab w:val="num" w:pos="4320"/>
+        </w:tabs>
+        <w:ind w:left="4320" w:hanging="360"/>
+      </w:pPr>
+    </w:lvl>
+    <w:lvl w:ilvl="6" w:tentative="1">
+      <w:start w:val="1"/>
+      <w:numFmt w:val="decimal"/>
+      <w:lvlText w:val="%7."/>
+      <w:lvlJc w:val="left"/>
+      <w:pPr>
+        <w:tabs>
+          <w:tab w:val="num" w:pos="5040"/>
+        </w:tabs>
+        <w:ind w:left="5040" w:hanging="360"/>
+      </w:pPr>
+    </w:lvl>
+    <w:lvl w:ilvl="7" w:tentative="1">
+      <w:start w:val="1"/>
+      <w:numFmt w:val="decimal"/>
+      <w:lvlText w:val="%8."/>
+      <w:lvlJc w:val="left"/>
+      <w:pPr>
+        <w:tabs>
+          <w:tab w:val="num" w:pos="5760"/>
+        </w:tabs>
+        <w:ind w:left="5760" w:hanging="360"/>
+      </w:pPr>
+    </w:lvl>
+    <w:lvl w:ilvl="8" w:tentative="1">
+      <w:start w:val="1"/>
+      <w:numFmt w:val="decimal"/>
+      <w:lvlText w:val="%9."/>
+      <w:lvlJc w:val="left"/>
+      <w:pPr>
+        <w:tabs>
+          <w:tab w:val="num" w:pos="6480"/>
+        </w:tabs>
+        <w:ind w:left="6480" w:hanging="360"/>
+      </w:pPr>
+    </w:lvl>
+  </w:abstractNum>
+  <w:abstractNum w:abstractNumId="15" w15:restartNumberingAfterBreak="0">
     <w:nsid w:val="6C123AE8"/>
     <w:multiLevelType w:val="multilevel"/>
     <w:tmpl w:val="260A9950"/>
@@ -2578,7 +5014,7 @@
       </w:pPr>
     </w:lvl>
   </w:abstractNum>
-  <w:abstractNum w:abstractNumId="8" w15:restartNumberingAfterBreak="0">
+  <w:abstractNum w:abstractNumId="16" w15:restartNumberingAfterBreak="0">
     <w:nsid w:val="782902B2"/>
     <w:multiLevelType w:val="multilevel"/>
     <w:tmpl w:val="12D82FBA"/>
@@ -2728,31 +5164,55 @@
     </w:lvl>
   </w:abstractNum>
   <w:num w:numId="1" w16cid:durableId="332993149">
+    <w:abstractNumId w:val="10"/>
+  </w:num>
+  <w:num w:numId="2" w16cid:durableId="719670283">
+    <w:abstractNumId w:val="16"/>
+  </w:num>
+  <w:num w:numId="3" w16cid:durableId="410010900">
+    <w:abstractNumId w:val="2"/>
+  </w:num>
+  <w:num w:numId="4" w16cid:durableId="1880438093">
+    <w:abstractNumId w:val="7"/>
+  </w:num>
+  <w:num w:numId="5" w16cid:durableId="980576758">
+    <w:abstractNumId w:val="1"/>
+  </w:num>
+  <w:num w:numId="6" w16cid:durableId="1627351498">
+    <w:abstractNumId w:val="8"/>
+  </w:num>
+  <w:num w:numId="7" w16cid:durableId="1807887912">
+    <w:abstractNumId w:val="4"/>
+  </w:num>
+  <w:num w:numId="8" w16cid:durableId="1437795890">
+    <w:abstractNumId w:val="12"/>
+  </w:num>
+  <w:num w:numId="9" w16cid:durableId="267667338">
+    <w:abstractNumId w:val="15"/>
+  </w:num>
+  <w:num w:numId="10" w16cid:durableId="405107117">
+    <w:abstractNumId w:val="14"/>
+  </w:num>
+  <w:num w:numId="11" w16cid:durableId="320626388">
+    <w:abstractNumId w:val="3"/>
+  </w:num>
+  <w:num w:numId="12" w16cid:durableId="238095710">
     <w:abstractNumId w:val="5"/>
   </w:num>
-  <w:num w:numId="2" w16cid:durableId="719670283">
-    <w:abstractNumId w:val="8"/>
-  </w:num>
-  <w:num w:numId="3" w16cid:durableId="410010900">
-    <w:abstractNumId w:val="1"/>
-  </w:num>
-  <w:num w:numId="4" w16cid:durableId="1880438093">
-    <w:abstractNumId w:val="3"/>
-  </w:num>
-  <w:num w:numId="5" w16cid:durableId="980576758">
+  <w:num w:numId="13" w16cid:durableId="392966472">
     <w:abstractNumId w:val="0"/>
   </w:num>
-  <w:num w:numId="6" w16cid:durableId="1627351498">
-    <w:abstractNumId w:val="4"/>
+  <w:num w:numId="14" w16cid:durableId="2137137345">
+    <w:abstractNumId w:val="11"/>
   </w:num>
-  <w:num w:numId="7" w16cid:durableId="1807887912">
-    <w:abstractNumId w:val="2"/>
-  </w:num>
-  <w:num w:numId="8" w16cid:durableId="1437795890">
+  <w:num w:numId="15" w16cid:durableId="1124008824">
     <w:abstractNumId w:val="6"/>
   </w:num>
-  <w:num w:numId="9" w16cid:durableId="267667338">
-    <w:abstractNumId w:val="7"/>
+  <w:num w:numId="16" w16cid:durableId="738092588">
+    <w:abstractNumId w:val="9"/>
+  </w:num>
+  <w:num w:numId="17" w16cid:durableId="152383077">
+    <w:abstractNumId w:val="13"/>
   </w:num>
 </w:numbering>
 </file>

</xml_diff>

<commit_message>
Added activation ablation study: ReLU vs GeLU with BatchNorm and Dropout=0.5
</commit_message>
<xml_diff>
--- a/Reports/CNN Ablation.docx
+++ b/Reports/CNN Ablation.docx
@@ -41,7 +41,15 @@
     </w:p>
     <w:p>
       <w:r>
-        <w:t>The goal of this project was to train a Mini-VGG-style Convolutional Neural Network (CNN) on the CIFAR-10 dataset, debug training issues (e.g., NaN losses), and evaluate the model's performance. The project involved preprocessing the dataset, building the model, and optimizing the training pipeline.</w:t>
+        <w:t xml:space="preserve">The goal of this project was to train a Mini-VGG-style Convolutional Neural Network (CNN) on the CIFAR-10 dataset, debug training issues (e.g., </w:t>
+      </w:r>
+      <w:proofErr w:type="spellStart"/>
+      <w:r>
+        <w:t>NaN</w:t>
+      </w:r>
+      <w:proofErr w:type="spellEnd"/>
+      <w:r>
+        <w:t xml:space="preserve"> losses), and evaluate the model's performance. The project involved preprocessing the dataset, building the model, and optimizing the training pipeline.</w:t>
       </w:r>
     </w:p>
     <w:p>
@@ -253,8 +261,13 @@
           <w:numId w:val="2"/>
         </w:numPr>
       </w:pPr>
-      <w:r>
-        <w:t>ReLU activation</w:t>
+      <w:proofErr w:type="spellStart"/>
+      <w:r>
+        <w:t>ReLU</w:t>
+      </w:r>
+      <w:proofErr w:type="spellEnd"/>
+      <w:r>
+        <w:t xml:space="preserve"> activation</w:t>
       </w:r>
     </w:p>
     <w:p>
@@ -275,9 +288,14 @@
           <w:numId w:val="2"/>
         </w:numPr>
       </w:pPr>
+      <w:proofErr w:type="spellStart"/>
       <w:r>
         <w:lastRenderedPageBreak/>
-        <w:t>ReLU activation</w:t>
+        <w:t>ReLU</w:t>
+      </w:r>
+      <w:proofErr w:type="spellEnd"/>
+      <w:r>
+        <w:t xml:space="preserve"> activation</w:t>
       </w:r>
     </w:p>
     <w:p>
@@ -287,8 +305,13 @@
           <w:numId w:val="2"/>
         </w:numPr>
       </w:pPr>
-      <w:r>
-        <w:t>MaxPooling (2x2)</w:t>
+      <w:proofErr w:type="spellStart"/>
+      <w:r>
+        <w:t>MaxPooling</w:t>
+      </w:r>
+      <w:proofErr w:type="spellEnd"/>
+      <w:r>
+        <w:t xml:space="preserve"> (2x2)</w:t>
       </w:r>
     </w:p>
     <w:p>
@@ -327,8 +350,13 @@
           <w:numId w:val="2"/>
         </w:numPr>
       </w:pPr>
-      <w:r>
-        <w:t>ReLU activation</w:t>
+      <w:proofErr w:type="spellStart"/>
+      <w:r>
+        <w:t>ReLU</w:t>
+      </w:r>
+      <w:proofErr w:type="spellEnd"/>
+      <w:r>
+        <w:t xml:space="preserve"> activation</w:t>
       </w:r>
     </w:p>
     <w:p>
@@ -349,8 +377,13 @@
           <w:numId w:val="2"/>
         </w:numPr>
       </w:pPr>
-      <w:r>
-        <w:t>ReLU activation</w:t>
+      <w:proofErr w:type="spellStart"/>
+      <w:r>
+        <w:t>ReLU</w:t>
+      </w:r>
+      <w:proofErr w:type="spellEnd"/>
+      <w:r>
+        <w:t xml:space="preserve"> activation</w:t>
       </w:r>
     </w:p>
     <w:p>
@@ -360,8 +393,13 @@
           <w:numId w:val="2"/>
         </w:numPr>
       </w:pPr>
-      <w:r>
-        <w:t>MaxPooling (2x2)</w:t>
+      <w:proofErr w:type="spellStart"/>
+      <w:r>
+        <w:t>MaxPooling</w:t>
+      </w:r>
+      <w:proofErr w:type="spellEnd"/>
+      <w:r>
+        <w:t xml:space="preserve"> (2x2)</w:t>
       </w:r>
     </w:p>
     <w:p>
@@ -400,8 +438,13 @@
           <w:numId w:val="2"/>
         </w:numPr>
       </w:pPr>
-      <w:r>
-        <w:t>ReLU activation</w:t>
+      <w:proofErr w:type="spellStart"/>
+      <w:r>
+        <w:t>ReLU</w:t>
+      </w:r>
+      <w:proofErr w:type="spellEnd"/>
+      <w:r>
+        <w:t xml:space="preserve"> activation</w:t>
       </w:r>
     </w:p>
     <w:p>
@@ -422,8 +465,13 @@
           <w:numId w:val="2"/>
         </w:numPr>
       </w:pPr>
-      <w:r>
-        <w:t>ReLU activation</w:t>
+      <w:proofErr w:type="spellStart"/>
+      <w:r>
+        <w:t>ReLU</w:t>
+      </w:r>
+      <w:proofErr w:type="spellEnd"/>
+      <w:r>
+        <w:t xml:space="preserve"> activation</w:t>
       </w:r>
     </w:p>
     <w:p>
@@ -433,8 +481,13 @@
           <w:numId w:val="2"/>
         </w:numPr>
       </w:pPr>
-      <w:r>
-        <w:t>MaxPooling (2x2)</w:t>
+      <w:proofErr w:type="spellStart"/>
+      <w:r>
+        <w:t>MaxPooling</w:t>
+      </w:r>
+      <w:proofErr w:type="spellEnd"/>
+      <w:r>
+        <w:t xml:space="preserve"> (2x2)</w:t>
       </w:r>
     </w:p>
     <w:p>
@@ -484,8 +537,13 @@
           <w:numId w:val="2"/>
         </w:numPr>
       </w:pPr>
-      <w:r>
-        <w:t>ReLU activation</w:t>
+      <w:proofErr w:type="spellStart"/>
+      <w:r>
+        <w:t>ReLU</w:t>
+      </w:r>
+      <w:proofErr w:type="spellEnd"/>
+      <w:r>
+        <w:t xml:space="preserve"> activation</w:t>
       </w:r>
     </w:p>
     <w:p>
@@ -558,7 +616,15 @@
         <w:t>Issue</w:t>
       </w:r>
       <w:r>
-        <w:t>: NaN losses during training due to high learning rates and exploding gradients.</w:t>
+        <w:t xml:space="preserve">: </w:t>
+      </w:r>
+      <w:proofErr w:type="spellStart"/>
+      <w:r>
+        <w:t>NaN</w:t>
+      </w:r>
+      <w:proofErr w:type="spellEnd"/>
+      <w:r>
+        <w:t xml:space="preserve"> losses during training due to high learning rates and exploding gradients.</w:t>
       </w:r>
     </w:p>
     <w:p>
@@ -600,25 +666,61 @@
       <w:r>
         <w:t>Added gradient clipping (</w:t>
       </w:r>
-      <w:hyperlink r:id="rId6" w:history="1">
-        <w:r>
-          <w:rPr>
-            <w:rStyle w:val="Hyperlink"/>
-          </w:rPr>
-          <w:t>torch.nn.utils.clip_grad_norm_</w:t>
-        </w:r>
-      </w:hyperlink>
+      <w:proofErr w:type="spellStart"/>
+      <w:r>
+        <w:fldChar w:fldCharType="begin"/>
+      </w:r>
+      <w:r>
+        <w:instrText>HYPERLINK "vscode-file://vscode-app/c:/Users/user/AppData/Local/Programs/Microsoft%20VS%20Code/bdd88df003/resources/app/out/vs/code/electron-browser/workbench/workbench.html"</w:instrText>
+      </w:r>
+      <w:r>
+        <w:fldChar w:fldCharType="separate"/>
+      </w:r>
+      <w:r>
+        <w:rPr>
+          <w:rStyle w:val="Hyperlink"/>
+        </w:rPr>
+        <w:t>torch.nn.utils.clip_grad_norm</w:t>
+      </w:r>
+      <w:proofErr w:type="spellEnd"/>
+      <w:r>
+        <w:rPr>
+          <w:rStyle w:val="Hyperlink"/>
+        </w:rPr>
+        <w:t>_</w:t>
+      </w:r>
+      <w:r>
+        <w:fldChar w:fldCharType="end"/>
+      </w:r>
       <w:r>
         <w:t>) with </w:t>
       </w:r>
-      <w:hyperlink r:id="rId7" w:history="1">
-        <w:r>
-          <w:rPr>
-            <w:rStyle w:val="Hyperlink"/>
-          </w:rPr>
-          <w:t>max_norm=1.0</w:t>
-        </w:r>
-      </w:hyperlink>
+      <w:proofErr w:type="spellStart"/>
+      <w:r>
+        <w:fldChar w:fldCharType="begin"/>
+      </w:r>
+      <w:r>
+        <w:instrText>HYPERLINK "vscode-file://vscode-app/c:/Users/user/AppData/Local/Programs/Microsoft%20VS%20Code/bdd88df003/resources/app/out/vs/code/electron-browser/workbench/workbench.html"</w:instrText>
+      </w:r>
+      <w:r>
+        <w:fldChar w:fldCharType="separate"/>
+      </w:r>
+      <w:r>
+        <w:rPr>
+          <w:rStyle w:val="Hyperlink"/>
+        </w:rPr>
+        <w:t>max_norm</w:t>
+      </w:r>
+      <w:proofErr w:type="spellEnd"/>
+      <w:r>
+        <w:rPr>
+          <w:rStyle w:val="Hyperlink"/>
+        </w:rPr>
+        <w:t>=1.0</w:t>
+      </w:r>
+      <w:r>
+        <w:fldChar w:fldCharType="end"/>
+      </w:r>
       <w:r>
         <w:t> to prevent exploding gradients.</w:t>
       </w:r>
@@ -830,18 +932,36 @@
       <w:r>
         <w:t>Optimizer: SGD with momentum (</w:t>
       </w:r>
-      <w:hyperlink r:id="rId8" w:history="1">
-        <w:r>
-          <w:rPr>
-            <w:rStyle w:val="Hyperlink"/>
-          </w:rPr>
-          <w:t>lr=0.01</w:t>
-        </w:r>
-      </w:hyperlink>
+      <w:proofErr w:type="spellStart"/>
+      <w:r>
+        <w:fldChar w:fldCharType="begin"/>
+      </w:r>
+      <w:r>
+        <w:instrText>HYPERLINK "vscode-file://vscode-app/c:/Users/user/AppData/Local/Programs/Microsoft%20VS%20Code/bdd88df003/resources/app/out/vs/code/electron-browser/workbench/workbench.html"</w:instrText>
+      </w:r>
+      <w:r>
+        <w:fldChar w:fldCharType="separate"/>
+      </w:r>
+      <w:r>
+        <w:rPr>
+          <w:rStyle w:val="Hyperlink"/>
+        </w:rPr>
+        <w:t>lr</w:t>
+      </w:r>
+      <w:proofErr w:type="spellEnd"/>
+      <w:r>
+        <w:rPr>
+          <w:rStyle w:val="Hyperlink"/>
+        </w:rPr>
+        <w:t>=0.01</w:t>
+      </w:r>
+      <w:r>
+        <w:fldChar w:fldCharType="end"/>
+      </w:r>
       <w:r>
         <w:t>, </w:t>
       </w:r>
-      <w:hyperlink r:id="rId9" w:history="1">
+      <w:hyperlink r:id="rId6" w:history="1">
         <w:r>
           <w:rPr>
             <w:rStyle w:val="Hyperlink"/>
@@ -852,14 +972,32 @@
       <w:r>
         <w:t>, </w:t>
       </w:r>
-      <w:hyperlink r:id="rId10" w:history="1">
-        <w:r>
-          <w:rPr>
-            <w:rStyle w:val="Hyperlink"/>
-          </w:rPr>
-          <w:t>weight_decay=1e-4</w:t>
-        </w:r>
-      </w:hyperlink>
+      <w:proofErr w:type="spellStart"/>
+      <w:r>
+        <w:fldChar w:fldCharType="begin"/>
+      </w:r>
+      <w:r>
+        <w:instrText>HYPERLINK "vscode-file://vscode-app/c:/Users/user/AppData/Local/Programs/Microsoft%20VS%20Code/bdd88df003/resources/app/out/vs/code/electron-browser/workbench/workbench.html"</w:instrText>
+      </w:r>
+      <w:r>
+        <w:fldChar w:fldCharType="separate"/>
+      </w:r>
+      <w:r>
+        <w:rPr>
+          <w:rStyle w:val="Hyperlink"/>
+        </w:rPr>
+        <w:t>weight_decay</w:t>
+      </w:r>
+      <w:proofErr w:type="spellEnd"/>
+      <w:r>
+        <w:rPr>
+          <w:rStyle w:val="Hyperlink"/>
+        </w:rPr>
+        <w:t>=1e-4</w:t>
+      </w:r>
+      <w:r>
+        <w:fldChar w:fldCharType="end"/>
+      </w:r>
       <w:r>
         <w:t>).</w:t>
       </w:r>
@@ -872,7 +1010,15 @@
         </w:numPr>
       </w:pPr>
       <w:r>
-        <w:t>Scheduler: MultiStepLR with milestones at epochs 20 and 30, reducing the learning rate by a factor of 0.1.</w:t>
+        <w:t xml:space="preserve">Scheduler: </w:t>
+      </w:r>
+      <w:proofErr w:type="spellStart"/>
+      <w:r>
+        <w:t>MultiStepLR</w:t>
+      </w:r>
+      <w:proofErr w:type="spellEnd"/>
+      <w:r>
+        <w:t xml:space="preserve"> with milestones at epochs 20 and 30, reducing the learning rate by a factor of 0.1.</w:t>
       </w:r>
     </w:p>
     <w:p>
@@ -1334,14 +1480,32 @@
       <w:r>
         <w:t>Add dropout layers with a higher probability (e.g., </w:t>
       </w:r>
-      <w:hyperlink r:id="rId11" w:history="1">
-        <w:r>
-          <w:rPr>
-            <w:rStyle w:val="Hyperlink"/>
-          </w:rPr>
-          <w:t>dropout_p=0.5</w:t>
-        </w:r>
-      </w:hyperlink>
+      <w:proofErr w:type="spellStart"/>
+      <w:r>
+        <w:fldChar w:fldCharType="begin"/>
+      </w:r>
+      <w:r>
+        <w:instrText>HYPERLINK "vscode-file://vscode-app/c:/Users/user/AppData/Local/Programs/Microsoft%20VS%20Code/bdd88df003/resources/app/out/vs/code/electron-browser/workbench/workbench.html"</w:instrText>
+      </w:r>
+      <w:r>
+        <w:fldChar w:fldCharType="separate"/>
+      </w:r>
+      <w:r>
+        <w:rPr>
+          <w:rStyle w:val="Hyperlink"/>
+        </w:rPr>
+        <w:t>dropout_p</w:t>
+      </w:r>
+      <w:proofErr w:type="spellEnd"/>
+      <w:r>
+        <w:rPr>
+          <w:rStyle w:val="Hyperlink"/>
+        </w:rPr>
+        <w:t>=0.5</w:t>
+      </w:r>
+      <w:r>
+        <w:fldChar w:fldCharType="end"/>
+      </w:r>
       <w:r>
         <w:t>) to the classifier.</w:t>
       </w:r>
@@ -1442,7 +1606,15 @@
         </w:numPr>
       </w:pPr>
       <w:r>
-        <w:t>Consider using a pre-trained model (e.g., ResNet) for transfer learning to improve performance.</w:t>
+        <w:t xml:space="preserve">Consider using a pre-trained model (e.g., </w:t>
+      </w:r>
+      <w:proofErr w:type="spellStart"/>
+      <w:r>
+        <w:t>ResNet</w:t>
+      </w:r>
+      <w:proofErr w:type="spellEnd"/>
+      <w:r>
+        <w:t>) for transfer learning to improve performance.</w:t>
       </w:r>
     </w:p>
     <w:p/>
@@ -1458,8 +1630,17 @@
           <w:b/>
           <w:bCs/>
         </w:rPr>
-        <w:t>Ablation Study Report: Dropout Regularization in MiniVGG</w:t>
-      </w:r>
+        <w:t xml:space="preserve">Ablation Study Report: Dropout Regularization in </w:t>
+      </w:r>
+      <w:proofErr w:type="spellStart"/>
+      <w:r>
+        <w:rPr>
+          <w:b/>
+          <w:bCs/>
+        </w:rPr>
+        <w:t>MiniVGG</w:t>
+      </w:r>
+      <w:proofErr w:type="spellEnd"/>
     </w:p>
     <w:p>
       <w:pPr>
@@ -1478,7 +1659,15 @@
     </w:p>
     <w:p>
       <w:r>
-        <w:t>The goal of this study was to evaluate the impact of dropout regularization on the generalization performance of the MiniVGG model trained on the CIFAR-10 dataset. Dropout rates of 0.0, 0.3, and 0.5 were tested, and their effects on training dynamics, validation/test performance, and activation statistics were analyzed.</w:t>
+        <w:t xml:space="preserve">The goal of this study was to evaluate the impact of dropout regularization on the generalization performance of the </w:t>
+      </w:r>
+      <w:proofErr w:type="spellStart"/>
+      <w:r>
+        <w:t>MiniVGG</w:t>
+      </w:r>
+      <w:proofErr w:type="spellEnd"/>
+      <w:r>
+        <w:t xml:space="preserve"> model trained on the CIFAR-10 dataset. Dropout rates of 0.0, 0.3, and 0.5 were tested, and their effects on training dynamics, validation/test performance, and activation statistics were analyzed.</w:t>
       </w:r>
     </w:p>
     <w:p>
@@ -1518,7 +1707,15 @@
         <w:t>Model</w:t>
       </w:r>
       <w:r>
-        <w:t>: MiniVGG with three convolutional blocks and a fully connected classifier.</w:t>
+        <w:t xml:space="preserve">: </w:t>
+      </w:r>
+      <w:proofErr w:type="spellStart"/>
+      <w:r>
+        <w:t>MiniVGG</w:t>
+      </w:r>
+      <w:proofErr w:type="spellEnd"/>
+      <w:r>
+        <w:t xml:space="preserve"> with three convolutional blocks and a fully connected classifier.</w:t>
       </w:r>
     </w:p>
     <w:p>
@@ -2273,7 +2470,15 @@
     </w:p>
     <w:p>
       <w:r>
-        <w:t>Activation statistics were computed for ReLU layers and the classifier's dropout layer. Key observations include:</w:t>
+        <w:t xml:space="preserve">Activation statistics were computed for </w:t>
+      </w:r>
+      <w:proofErr w:type="spellStart"/>
+      <w:r>
+        <w:t>ReLU</w:t>
+      </w:r>
+      <w:proofErr w:type="spellEnd"/>
+      <w:r>
+        <w:t xml:space="preserve"> layers and the classifier's dropout layer. Key observations include:</w:t>
       </w:r>
     </w:p>
     <w:p>
@@ -2396,7 +2601,15 @@
         <w:t>train-validation accuracy gap</w:t>
       </w:r>
       <w:r>
-        <w:t> decreased with higher dropout rates, confirming dropout's role as a regularizer.</w:t>
+        <w:t xml:space="preserve"> decreased with higher dropout rates, confirming dropout's role as a </w:t>
+      </w:r>
+      <w:proofErr w:type="spellStart"/>
+      <w:r>
+        <w:t>regularizer</w:t>
+      </w:r>
+      <w:proofErr w:type="spellEnd"/>
+      <w:r>
+        <w:t>.</w:t>
       </w:r>
     </w:p>
     <w:p>
@@ -2496,7 +2709,7 @@
                     </pic:cNvPicPr>
                   </pic:nvPicPr>
                   <pic:blipFill>
-                    <a:blip r:embed="rId12" cstate="print">
+                    <a:blip r:embed="rId7" cstate="print">
                       <a:extLst>
                         <a:ext uri="{28A0092B-C50C-407E-A947-70E740481C1C}">
                           <a14:useLocalDpi xmlns:a14="http://schemas.microsoft.com/office/drawing/2010/main" val="0"/>
@@ -2591,7 +2804,7 @@
                     </pic:cNvPicPr>
                   </pic:nvPicPr>
                   <pic:blipFill>
-                    <a:blip r:embed="rId13" cstate="print">
+                    <a:blip r:embed="rId8" cstate="print">
                       <a:extLst>
                         <a:ext uri="{28A0092B-C50C-407E-A947-70E740481C1C}">
                           <a14:useLocalDpi xmlns:a14="http://schemas.microsoft.com/office/drawing/2010/main" val="0"/>
@@ -2822,6 +3035,1428 @@
     </w:p>
     <w:p/>
     <w:p/>
+    <w:p>
+      <w:pPr>
+        <w:numPr>
+          <w:ilvl w:val="0"/>
+          <w:numId w:val="18"/>
+        </w:numPr>
+      </w:pPr>
+      <w:r>
+        <w:rPr>
+          <w:b/>
+          <w:bCs/>
+        </w:rPr>
+        <w:t>No Normalization (none)</w:t>
+      </w:r>
+      <w:r>
+        <w:t>:</w:t>
+      </w:r>
+    </w:p>
+    <w:p>
+      <w:pPr>
+        <w:numPr>
+          <w:ilvl w:val="1"/>
+          <w:numId w:val="18"/>
+        </w:numPr>
+      </w:pPr>
+      <w:r>
+        <w:t>No additional normalization is applied to the activations.</w:t>
+      </w:r>
+    </w:p>
+    <w:p>
+      <w:pPr>
+        <w:numPr>
+          <w:ilvl w:val="1"/>
+          <w:numId w:val="18"/>
+        </w:numPr>
+      </w:pPr>
+      <w:r>
+        <w:t>This can lead to unstable training as the distribution of activations may shift during training (known as </w:t>
+      </w:r>
+      <w:r>
+        <w:rPr>
+          <w:i/>
+          <w:iCs/>
+        </w:rPr>
+        <w:t>internal covariate shift</w:t>
+      </w:r>
+      <w:r>
+        <w:t>).</w:t>
+      </w:r>
+    </w:p>
+    <w:p>
+      <w:pPr>
+        <w:numPr>
+          <w:ilvl w:val="0"/>
+          <w:numId w:val="18"/>
+        </w:numPr>
+      </w:pPr>
+      <w:r>
+        <w:rPr>
+          <w:b/>
+          <w:bCs/>
+        </w:rPr>
+        <w:t>Batch Normalization (batch)</w:t>
+      </w:r>
+      <w:r>
+        <w:t>:</w:t>
+      </w:r>
+    </w:p>
+    <w:p>
+      <w:pPr>
+        <w:numPr>
+          <w:ilvl w:val="1"/>
+          <w:numId w:val="18"/>
+        </w:numPr>
+      </w:pPr>
+      <w:r>
+        <w:t>Normalizes the activations of each layer for each mini-batch.</w:t>
+      </w:r>
+    </w:p>
+    <w:p>
+      <w:pPr>
+        <w:numPr>
+          <w:ilvl w:val="1"/>
+          <w:numId w:val="18"/>
+        </w:numPr>
+      </w:pPr>
+      <w:r>
+        <w:t>It reduces internal covariate shift, stabilizes training, and allows for higher learning rates.</w:t>
+      </w:r>
+    </w:p>
+    <w:p>
+      <w:pPr>
+        <w:numPr>
+          <w:ilvl w:val="1"/>
+          <w:numId w:val="18"/>
+        </w:numPr>
+      </w:pPr>
+      <w:r>
+        <w:t>Works best with larger batch sizes.</w:t>
+      </w:r>
+    </w:p>
+    <w:p>
+      <w:pPr>
+        <w:numPr>
+          <w:ilvl w:val="0"/>
+          <w:numId w:val="18"/>
+        </w:numPr>
+      </w:pPr>
+      <w:r>
+        <w:rPr>
+          <w:b/>
+          <w:bCs/>
+        </w:rPr>
+        <w:lastRenderedPageBreak/>
+        <w:t>Group Normalization (group)</w:t>
+      </w:r>
+      <w:r>
+        <w:t>:</w:t>
+      </w:r>
+    </w:p>
+    <w:p>
+      <w:pPr>
+        <w:numPr>
+          <w:ilvl w:val="1"/>
+          <w:numId w:val="18"/>
+        </w:numPr>
+      </w:pPr>
+      <w:r>
+        <w:t>Divides the channels into groups and normalizes within each group.</w:t>
+      </w:r>
+    </w:p>
+    <w:p>
+      <w:pPr>
+        <w:numPr>
+          <w:ilvl w:val="1"/>
+          <w:numId w:val="18"/>
+        </w:numPr>
+      </w:pPr>
+      <w:r>
+        <w:t xml:space="preserve">Unlike </w:t>
+      </w:r>
+      <w:proofErr w:type="spellStart"/>
+      <w:r>
+        <w:t>BatchNorm</w:t>
+      </w:r>
+      <w:proofErr w:type="spellEnd"/>
+      <w:r>
+        <w:t>, it does not depend on the batch size, making it effective for smaller batch sizes.</w:t>
+      </w:r>
+    </w:p>
+    <w:p>
+      <w:pPr>
+        <w:numPr>
+          <w:ilvl w:val="1"/>
+          <w:numId w:val="18"/>
+        </w:numPr>
+      </w:pPr>
+      <w:r>
+        <w:t>Useful in scenarios where memory constraints limit batch size.</w:t>
+      </w:r>
+    </w:p>
+    <w:p/>
+    <w:p>
+      <w:pPr>
+        <w:rPr>
+          <w:b/>
+          <w:bCs/>
+        </w:rPr>
+      </w:pPr>
+      <w:r>
+        <w:rPr>
+          <w:b/>
+          <w:bCs/>
+        </w:rPr>
+        <w:t>Normalization Ablation Study Report (Dropout=0.5)</w:t>
+      </w:r>
+    </w:p>
+    <w:p>
+      <w:pPr>
+        <w:rPr>
+          <w:b/>
+          <w:bCs/>
+        </w:rPr>
+      </w:pPr>
+      <w:r>
+        <w:rPr>
+          <w:b/>
+          <w:bCs/>
+        </w:rPr>
+        <w:t>Environment Details</w:t>
+      </w:r>
+    </w:p>
+    <w:p>
+      <w:pPr>
+        <w:numPr>
+          <w:ilvl w:val="0"/>
+          <w:numId w:val="19"/>
+        </w:numPr>
+      </w:pPr>
+      <w:r>
+        <w:rPr>
+          <w:b/>
+          <w:bCs/>
+        </w:rPr>
+        <w:t>Device</w:t>
+      </w:r>
+      <w:r>
+        <w:t>: CUDA</w:t>
+      </w:r>
+    </w:p>
+    <w:p>
+      <w:pPr>
+        <w:numPr>
+          <w:ilvl w:val="0"/>
+          <w:numId w:val="19"/>
+        </w:numPr>
+      </w:pPr>
+      <w:r>
+        <w:rPr>
+          <w:b/>
+          <w:bCs/>
+        </w:rPr>
+        <w:t>CIFAR-10 Path</w:t>
+      </w:r>
+      <w:r>
+        <w:t>: /content/drive/</w:t>
+      </w:r>
+      <w:proofErr w:type="spellStart"/>
+      <w:r>
+        <w:t>MyDrive</w:t>
+      </w:r>
+      <w:proofErr w:type="spellEnd"/>
+      <w:r>
+        <w:t>/datasets/cifar-10-batches-py</w:t>
+      </w:r>
+    </w:p>
+    <w:p>
+      <w:pPr>
+        <w:numPr>
+          <w:ilvl w:val="0"/>
+          <w:numId w:val="19"/>
+        </w:numPr>
+      </w:pPr>
+      <w:r>
+        <w:rPr>
+          <w:b/>
+          <w:bCs/>
+        </w:rPr>
+        <w:t>Environment</w:t>
+      </w:r>
+      <w:r>
+        <w:t xml:space="preserve">: Google </w:t>
+      </w:r>
+      <w:proofErr w:type="spellStart"/>
+      <w:r>
+        <w:t>Colab</w:t>
+      </w:r>
+      <w:proofErr w:type="spellEnd"/>
+    </w:p>
+    <w:p>
+      <w:pPr>
+        <w:numPr>
+          <w:ilvl w:val="0"/>
+          <w:numId w:val="19"/>
+        </w:numPr>
+      </w:pPr>
+      <w:r>
+        <w:rPr>
+          <w:b/>
+          <w:bCs/>
+        </w:rPr>
+        <w:t>Dataset Statistics</w:t>
+      </w:r>
+      <w:r>
+        <w:t>:</w:t>
+      </w:r>
+    </w:p>
+    <w:p>
+      <w:pPr>
+        <w:numPr>
+          <w:ilvl w:val="1"/>
+          <w:numId w:val="19"/>
+        </w:numPr>
+      </w:pPr>
+      <w:r>
+        <w:rPr>
+          <w:b/>
+          <w:bCs/>
+        </w:rPr>
+        <w:t>Mean</w:t>
+      </w:r>
+      <w:r>
+        <w:t>: [0.4914, 0.4822, 0.4465]</w:t>
+      </w:r>
+    </w:p>
+    <w:p>
+      <w:pPr>
+        <w:numPr>
+          <w:ilvl w:val="1"/>
+          <w:numId w:val="19"/>
+        </w:numPr>
+      </w:pPr>
+      <w:r>
+        <w:rPr>
+          <w:b/>
+          <w:bCs/>
+        </w:rPr>
+        <w:t>Std</w:t>
+      </w:r>
+      <w:r>
+        <w:t>: [0.2470, 0.2435, 0.2616]</w:t>
+      </w:r>
+    </w:p>
+    <w:p>
+      <w:r>
+        <w:pict w14:anchorId="172BBBF3">
+          <v:rect id="_x0000_i1123" style="width:0;height:1.5pt" o:hralign="center" o:hrstd="t" o:hr="t" fillcolor="#a0a0a0" stroked="f"/>
+        </w:pict>
+      </w:r>
+    </w:p>
+    <w:p>
+      <w:pPr>
+        <w:rPr>
+          <w:b/>
+          <w:bCs/>
+        </w:rPr>
+      </w:pPr>
+      <w:r>
+        <w:rPr>
+          <w:b/>
+          <w:bCs/>
+        </w:rPr>
+        <w:t>Summary of Results</w:t>
+      </w:r>
+    </w:p>
+    <w:tbl>
+      <w:tblPr>
+        <w:tblW w:w="4515" w:type="dxa"/>
+        <w:tblBorders>
+          <w:top w:val="single" w:sz="6" w:space="0" w:color="auto"/>
+          <w:left w:val="single" w:sz="6" w:space="0" w:color="auto"/>
+          <w:bottom w:val="single" w:sz="6" w:space="0" w:color="auto"/>
+          <w:right w:val="single" w:sz="6" w:space="0" w:color="auto"/>
+        </w:tblBorders>
+        <w:shd w:val="clear" w:color="auto" w:fill="181818"/>
+        <w:tblCellMar>
+          <w:top w:w="60" w:type="dxa"/>
+          <w:left w:w="90" w:type="dxa"/>
+          <w:bottom w:w="60" w:type="dxa"/>
+          <w:right w:w="90" w:type="dxa"/>
+        </w:tblCellMar>
+        <w:tblLook w:val="04A0" w:firstRow="1" w:lastRow="0" w:firstColumn="1" w:lastColumn="0" w:noHBand="0" w:noVBand="1"/>
+      </w:tblPr>
+      <w:tblGrid>
+        <w:gridCol w:w="1729"/>
+        <w:gridCol w:w="1194"/>
+        <w:gridCol w:w="1194"/>
+        <w:gridCol w:w="762"/>
+      </w:tblGrid>
+      <w:tr>
+        <w:trPr>
+          <w:tblHeader/>
+        </w:trPr>
+        <w:tc>
+          <w:tcPr>
+            <w:tcW w:w="0" w:type="auto"/>
+            <w:tcBorders>
+              <w:top w:val="single" w:sz="6" w:space="0" w:color="auto"/>
+              <w:left w:val="single" w:sz="6" w:space="0" w:color="auto"/>
+              <w:bottom w:val="single" w:sz="6" w:space="0" w:color="auto"/>
+              <w:right w:val="single" w:sz="6" w:space="0" w:color="auto"/>
+            </w:tcBorders>
+            <w:shd w:val="clear" w:color="auto" w:fill="181818"/>
+            <w:vAlign w:val="center"/>
+            <w:hideMark/>
+          </w:tcPr>
+          <w:p>
+            <w:pPr>
+              <w:rPr>
+                <w:b/>
+                <w:bCs/>
+              </w:rPr>
+            </w:pPr>
+            <w:r>
+              <w:rPr>
+                <w:b/>
+                <w:bCs/>
+              </w:rPr>
+              <w:t>Normalization</w:t>
+            </w:r>
+          </w:p>
+        </w:tc>
+        <w:tc>
+          <w:tcPr>
+            <w:tcW w:w="0" w:type="auto"/>
+            <w:tcBorders>
+              <w:top w:val="single" w:sz="6" w:space="0" w:color="auto"/>
+              <w:left w:val="single" w:sz="6" w:space="0" w:color="auto"/>
+              <w:bottom w:val="single" w:sz="6" w:space="0" w:color="auto"/>
+              <w:right w:val="single" w:sz="6" w:space="0" w:color="auto"/>
+            </w:tcBorders>
+            <w:shd w:val="clear" w:color="auto" w:fill="181818"/>
+            <w:vAlign w:val="center"/>
+            <w:hideMark/>
+          </w:tcPr>
+          <w:p>
+            <w:pPr>
+              <w:rPr>
+                <w:b/>
+                <w:bCs/>
+              </w:rPr>
+            </w:pPr>
+            <w:r>
+              <w:rPr>
+                <w:b/>
+                <w:bCs/>
+              </w:rPr>
+              <w:t>Best Val Accuracy</w:t>
+            </w:r>
+          </w:p>
+        </w:tc>
+        <w:tc>
+          <w:tcPr>
+            <w:tcW w:w="0" w:type="auto"/>
+            <w:tcBorders>
+              <w:top w:val="single" w:sz="6" w:space="0" w:color="auto"/>
+              <w:left w:val="single" w:sz="6" w:space="0" w:color="auto"/>
+              <w:bottom w:val="single" w:sz="6" w:space="0" w:color="auto"/>
+              <w:right w:val="single" w:sz="6" w:space="0" w:color="auto"/>
+            </w:tcBorders>
+            <w:shd w:val="clear" w:color="auto" w:fill="181818"/>
+            <w:vAlign w:val="center"/>
+            <w:hideMark/>
+          </w:tcPr>
+          <w:p>
+            <w:pPr>
+              <w:rPr>
+                <w:b/>
+                <w:bCs/>
+              </w:rPr>
+            </w:pPr>
+            <w:r>
+              <w:rPr>
+                <w:b/>
+                <w:bCs/>
+              </w:rPr>
+              <w:t>Test Accuracy</w:t>
+            </w:r>
+          </w:p>
+        </w:tc>
+        <w:tc>
+          <w:tcPr>
+            <w:tcW w:w="0" w:type="auto"/>
+            <w:tcBorders>
+              <w:top w:val="single" w:sz="6" w:space="0" w:color="auto"/>
+              <w:left w:val="single" w:sz="6" w:space="0" w:color="auto"/>
+              <w:bottom w:val="single" w:sz="6" w:space="0" w:color="auto"/>
+              <w:right w:val="single" w:sz="6" w:space="0" w:color="auto"/>
+            </w:tcBorders>
+            <w:shd w:val="clear" w:color="auto" w:fill="181818"/>
+            <w:vAlign w:val="center"/>
+            <w:hideMark/>
+          </w:tcPr>
+          <w:p>
+            <w:pPr>
+              <w:rPr>
+                <w:b/>
+                <w:bCs/>
+              </w:rPr>
+            </w:pPr>
+            <w:r>
+              <w:rPr>
+                <w:b/>
+                <w:bCs/>
+              </w:rPr>
+              <w:t>Test Loss</w:t>
+            </w:r>
+          </w:p>
+        </w:tc>
+      </w:tr>
+      <w:tr>
+        <w:tc>
+          <w:tcPr>
+            <w:tcW w:w="0" w:type="auto"/>
+            <w:tcBorders>
+              <w:top w:val="single" w:sz="6" w:space="0" w:color="auto"/>
+              <w:left w:val="single" w:sz="6" w:space="0" w:color="auto"/>
+              <w:bottom w:val="single" w:sz="6" w:space="0" w:color="auto"/>
+              <w:right w:val="single" w:sz="6" w:space="0" w:color="auto"/>
+            </w:tcBorders>
+            <w:shd w:val="clear" w:color="auto" w:fill="181818"/>
+            <w:vAlign w:val="center"/>
+            <w:hideMark/>
+          </w:tcPr>
+          <w:p>
+            <w:r>
+              <w:rPr>
+                <w:b/>
+                <w:bCs/>
+              </w:rPr>
+              <w:t>None</w:t>
+            </w:r>
+          </w:p>
+        </w:tc>
+        <w:tc>
+          <w:tcPr>
+            <w:tcW w:w="0" w:type="auto"/>
+            <w:tcBorders>
+              <w:top w:val="single" w:sz="6" w:space="0" w:color="auto"/>
+              <w:left w:val="single" w:sz="6" w:space="0" w:color="auto"/>
+              <w:bottom w:val="single" w:sz="6" w:space="0" w:color="auto"/>
+              <w:right w:val="single" w:sz="6" w:space="0" w:color="auto"/>
+            </w:tcBorders>
+            <w:shd w:val="clear" w:color="auto" w:fill="181818"/>
+            <w:vAlign w:val="center"/>
+            <w:hideMark/>
+          </w:tcPr>
+          <w:p>
+            <w:r>
+              <w:t>0.770</w:t>
+            </w:r>
+          </w:p>
+        </w:tc>
+        <w:tc>
+          <w:tcPr>
+            <w:tcW w:w="0" w:type="auto"/>
+            <w:tcBorders>
+              <w:top w:val="single" w:sz="6" w:space="0" w:color="auto"/>
+              <w:left w:val="single" w:sz="6" w:space="0" w:color="auto"/>
+              <w:bottom w:val="single" w:sz="6" w:space="0" w:color="auto"/>
+              <w:right w:val="single" w:sz="6" w:space="0" w:color="auto"/>
+            </w:tcBorders>
+            <w:shd w:val="clear" w:color="auto" w:fill="181818"/>
+            <w:vAlign w:val="center"/>
+            <w:hideMark/>
+          </w:tcPr>
+          <w:p>
+            <w:r>
+              <w:t>0.763</w:t>
+            </w:r>
+          </w:p>
+        </w:tc>
+        <w:tc>
+          <w:tcPr>
+            <w:tcW w:w="0" w:type="auto"/>
+            <w:tcBorders>
+              <w:top w:val="single" w:sz="6" w:space="0" w:color="auto"/>
+              <w:left w:val="single" w:sz="6" w:space="0" w:color="auto"/>
+              <w:bottom w:val="single" w:sz="6" w:space="0" w:color="auto"/>
+              <w:right w:val="single" w:sz="6" w:space="0" w:color="auto"/>
+            </w:tcBorders>
+            <w:shd w:val="clear" w:color="auto" w:fill="181818"/>
+            <w:vAlign w:val="center"/>
+            <w:hideMark/>
+          </w:tcPr>
+          <w:p>
+            <w:r>
+              <w:t>0.848</w:t>
+            </w:r>
+          </w:p>
+        </w:tc>
+      </w:tr>
+      <w:tr>
+        <w:tc>
+          <w:tcPr>
+            <w:tcW w:w="0" w:type="auto"/>
+            <w:tcBorders>
+              <w:top w:val="single" w:sz="6" w:space="0" w:color="auto"/>
+              <w:left w:val="single" w:sz="6" w:space="0" w:color="auto"/>
+              <w:bottom w:val="single" w:sz="6" w:space="0" w:color="auto"/>
+              <w:right w:val="single" w:sz="6" w:space="0" w:color="auto"/>
+            </w:tcBorders>
+            <w:shd w:val="clear" w:color="auto" w:fill="181818"/>
+            <w:vAlign w:val="center"/>
+            <w:hideMark/>
+          </w:tcPr>
+          <w:p>
+            <w:proofErr w:type="spellStart"/>
+            <w:r>
+              <w:rPr>
+                <w:b/>
+                <w:bCs/>
+              </w:rPr>
+              <w:t>BatchNorm</w:t>
+            </w:r>
+            <w:proofErr w:type="spellEnd"/>
+          </w:p>
+        </w:tc>
+        <w:tc>
+          <w:tcPr>
+            <w:tcW w:w="0" w:type="auto"/>
+            <w:tcBorders>
+              <w:top w:val="single" w:sz="6" w:space="0" w:color="auto"/>
+              <w:left w:val="single" w:sz="6" w:space="0" w:color="auto"/>
+              <w:bottom w:val="single" w:sz="6" w:space="0" w:color="auto"/>
+              <w:right w:val="single" w:sz="6" w:space="0" w:color="auto"/>
+            </w:tcBorders>
+            <w:shd w:val="clear" w:color="auto" w:fill="181818"/>
+            <w:vAlign w:val="center"/>
+            <w:hideMark/>
+          </w:tcPr>
+          <w:p>
+            <w:r>
+              <w:t>0.813</w:t>
+            </w:r>
+          </w:p>
+        </w:tc>
+        <w:tc>
+          <w:tcPr>
+            <w:tcW w:w="0" w:type="auto"/>
+            <w:tcBorders>
+              <w:top w:val="single" w:sz="6" w:space="0" w:color="auto"/>
+              <w:left w:val="single" w:sz="6" w:space="0" w:color="auto"/>
+              <w:bottom w:val="single" w:sz="6" w:space="0" w:color="auto"/>
+              <w:right w:val="single" w:sz="6" w:space="0" w:color="auto"/>
+            </w:tcBorders>
+            <w:shd w:val="clear" w:color="auto" w:fill="181818"/>
+            <w:vAlign w:val="center"/>
+            <w:hideMark/>
+          </w:tcPr>
+          <w:p>
+            <w:r>
+              <w:t>0.809</w:t>
+            </w:r>
+          </w:p>
+        </w:tc>
+        <w:tc>
+          <w:tcPr>
+            <w:tcW w:w="0" w:type="auto"/>
+            <w:tcBorders>
+              <w:top w:val="single" w:sz="6" w:space="0" w:color="auto"/>
+              <w:left w:val="single" w:sz="6" w:space="0" w:color="auto"/>
+              <w:bottom w:val="single" w:sz="6" w:space="0" w:color="auto"/>
+              <w:right w:val="single" w:sz="6" w:space="0" w:color="auto"/>
+            </w:tcBorders>
+            <w:shd w:val="clear" w:color="auto" w:fill="181818"/>
+            <w:vAlign w:val="center"/>
+            <w:hideMark/>
+          </w:tcPr>
+          <w:p>
+            <w:r>
+              <w:t>0.733</w:t>
+            </w:r>
+          </w:p>
+        </w:tc>
+      </w:tr>
+      <w:tr>
+        <w:tc>
+          <w:tcPr>
+            <w:tcW w:w="0" w:type="auto"/>
+            <w:tcBorders>
+              <w:top w:val="single" w:sz="6" w:space="0" w:color="auto"/>
+              <w:left w:val="single" w:sz="6" w:space="0" w:color="auto"/>
+              <w:bottom w:val="single" w:sz="6" w:space="0" w:color="auto"/>
+              <w:right w:val="single" w:sz="6" w:space="0" w:color="auto"/>
+            </w:tcBorders>
+            <w:shd w:val="clear" w:color="auto" w:fill="181818"/>
+            <w:vAlign w:val="center"/>
+            <w:hideMark/>
+          </w:tcPr>
+          <w:p>
+            <w:proofErr w:type="spellStart"/>
+            <w:r>
+              <w:rPr>
+                <w:b/>
+                <w:bCs/>
+              </w:rPr>
+              <w:t>GroupNorm</w:t>
+            </w:r>
+            <w:proofErr w:type="spellEnd"/>
+          </w:p>
+        </w:tc>
+        <w:tc>
+          <w:tcPr>
+            <w:tcW w:w="0" w:type="auto"/>
+            <w:tcBorders>
+              <w:top w:val="single" w:sz="6" w:space="0" w:color="auto"/>
+              <w:left w:val="single" w:sz="6" w:space="0" w:color="auto"/>
+              <w:bottom w:val="single" w:sz="6" w:space="0" w:color="auto"/>
+              <w:right w:val="single" w:sz="6" w:space="0" w:color="auto"/>
+            </w:tcBorders>
+            <w:shd w:val="clear" w:color="auto" w:fill="181818"/>
+            <w:vAlign w:val="center"/>
+            <w:hideMark/>
+          </w:tcPr>
+          <w:p>
+            <w:r>
+              <w:t>0.803</w:t>
+            </w:r>
+          </w:p>
+        </w:tc>
+        <w:tc>
+          <w:tcPr>
+            <w:tcW w:w="0" w:type="auto"/>
+            <w:tcBorders>
+              <w:top w:val="single" w:sz="6" w:space="0" w:color="auto"/>
+              <w:left w:val="single" w:sz="6" w:space="0" w:color="auto"/>
+              <w:bottom w:val="single" w:sz="6" w:space="0" w:color="auto"/>
+              <w:right w:val="single" w:sz="6" w:space="0" w:color="auto"/>
+            </w:tcBorders>
+            <w:shd w:val="clear" w:color="auto" w:fill="181818"/>
+            <w:vAlign w:val="center"/>
+            <w:hideMark/>
+          </w:tcPr>
+          <w:p>
+            <w:r>
+              <w:t>0.800</w:t>
+            </w:r>
+          </w:p>
+        </w:tc>
+        <w:tc>
+          <w:tcPr>
+            <w:tcW w:w="0" w:type="auto"/>
+            <w:tcBorders>
+              <w:top w:val="single" w:sz="6" w:space="0" w:color="auto"/>
+              <w:left w:val="single" w:sz="6" w:space="0" w:color="auto"/>
+              <w:bottom w:val="single" w:sz="6" w:space="0" w:color="auto"/>
+              <w:right w:val="single" w:sz="6" w:space="0" w:color="auto"/>
+            </w:tcBorders>
+            <w:shd w:val="clear" w:color="auto" w:fill="181818"/>
+            <w:vAlign w:val="center"/>
+            <w:hideMark/>
+          </w:tcPr>
+          <w:p>
+            <w:r>
+              <w:t>0.653</w:t>
+            </w:r>
+          </w:p>
+        </w:tc>
+      </w:tr>
+    </w:tbl>
+    <w:p>
+      <w:r>
+        <w:pict w14:anchorId="03D61A3F">
+          <v:rect id="_x0000_i1124" style="width:0;height:1.5pt" o:hralign="center" o:hrstd="t" o:hr="t" fillcolor="#a0a0a0" stroked="f"/>
+        </w:pict>
+      </w:r>
+    </w:p>
+    <w:p>
+      <w:pPr>
+        <w:rPr>
+          <w:b/>
+          <w:bCs/>
+        </w:rPr>
+      </w:pPr>
+      <w:r>
+        <w:rPr>
+          <w:b/>
+          <w:bCs/>
+        </w:rPr>
+        <w:t>Training Insights</w:t>
+      </w:r>
+    </w:p>
+    <w:p>
+      <w:pPr>
+        <w:numPr>
+          <w:ilvl w:val="0"/>
+          <w:numId w:val="20"/>
+        </w:numPr>
+      </w:pPr>
+      <w:r>
+        <w:rPr>
+          <w:b/>
+          <w:bCs/>
+        </w:rPr>
+        <w:t>Run 1: No Normalization</w:t>
+      </w:r>
+    </w:p>
+    <w:p>
+      <w:pPr>
+        <w:numPr>
+          <w:ilvl w:val="1"/>
+          <w:numId w:val="20"/>
+        </w:numPr>
+      </w:pPr>
+      <w:r>
+        <w:rPr>
+          <w:b/>
+          <w:bCs/>
+        </w:rPr>
+        <w:t>Best Validation Accuracy</w:t>
+      </w:r>
+      <w:r>
+        <w:t>: 0.770</w:t>
+      </w:r>
+    </w:p>
+    <w:p>
+      <w:pPr>
+        <w:numPr>
+          <w:ilvl w:val="1"/>
+          <w:numId w:val="20"/>
+        </w:numPr>
+      </w:pPr>
+      <w:r>
+        <w:rPr>
+          <w:b/>
+          <w:bCs/>
+        </w:rPr>
+        <w:lastRenderedPageBreak/>
+        <w:t>Test Accuracy</w:t>
+      </w:r>
+      <w:r>
+        <w:t>: 0.763</w:t>
+      </w:r>
+    </w:p>
+    <w:p>
+      <w:pPr>
+        <w:numPr>
+          <w:ilvl w:val="1"/>
+          <w:numId w:val="20"/>
+        </w:numPr>
+      </w:pPr>
+      <w:r>
+        <w:rPr>
+          <w:b/>
+          <w:bCs/>
+        </w:rPr>
+        <w:t>Test Loss</w:t>
+      </w:r>
+      <w:r>
+        <w:t>: 0.848</w:t>
+      </w:r>
+    </w:p>
+    <w:p>
+      <w:pPr>
+        <w:numPr>
+          <w:ilvl w:val="1"/>
+          <w:numId w:val="20"/>
+        </w:numPr>
+      </w:pPr>
+      <w:r>
+        <w:t>Observations:</w:t>
+      </w:r>
+    </w:p>
+    <w:p>
+      <w:pPr>
+        <w:numPr>
+          <w:ilvl w:val="2"/>
+          <w:numId w:val="20"/>
+        </w:numPr>
+      </w:pPr>
+      <w:r>
+        <w:t>Training was less stable, with a higher train-validation gap.</w:t>
+      </w:r>
+    </w:p>
+    <w:p>
+      <w:pPr>
+        <w:numPr>
+          <w:ilvl w:val="2"/>
+          <w:numId w:val="20"/>
+        </w:numPr>
+      </w:pPr>
+      <w:r>
+        <w:t>Activation statistics showed higher variance and sparsity in deeper layers.</w:t>
+      </w:r>
+    </w:p>
+    <w:p>
+      <w:pPr>
+        <w:numPr>
+          <w:ilvl w:val="0"/>
+          <w:numId w:val="20"/>
+        </w:numPr>
+      </w:pPr>
+      <w:r>
+        <w:rPr>
+          <w:b/>
+          <w:bCs/>
+        </w:rPr>
+        <w:t>Run 2: Batch Normalization</w:t>
+      </w:r>
+    </w:p>
+    <w:p>
+      <w:pPr>
+        <w:numPr>
+          <w:ilvl w:val="1"/>
+          <w:numId w:val="20"/>
+        </w:numPr>
+      </w:pPr>
+      <w:r>
+        <w:rPr>
+          <w:b/>
+          <w:bCs/>
+        </w:rPr>
+        <w:t>Best Validation Accuracy</w:t>
+      </w:r>
+      <w:r>
+        <w:t>: 0.813</w:t>
+      </w:r>
+    </w:p>
+    <w:p>
+      <w:pPr>
+        <w:numPr>
+          <w:ilvl w:val="1"/>
+          <w:numId w:val="20"/>
+        </w:numPr>
+      </w:pPr>
+      <w:r>
+        <w:rPr>
+          <w:b/>
+          <w:bCs/>
+        </w:rPr>
+        <w:t>Test Accuracy</w:t>
+      </w:r>
+      <w:r>
+        <w:t>: 0.809</w:t>
+      </w:r>
+    </w:p>
+    <w:p>
+      <w:pPr>
+        <w:numPr>
+          <w:ilvl w:val="1"/>
+          <w:numId w:val="20"/>
+        </w:numPr>
+      </w:pPr>
+      <w:r>
+        <w:rPr>
+          <w:b/>
+          <w:bCs/>
+        </w:rPr>
+        <w:t>Test Loss</w:t>
+      </w:r>
+      <w:r>
+        <w:t>: 0.733</w:t>
+      </w:r>
+    </w:p>
+    <w:p>
+      <w:pPr>
+        <w:numPr>
+          <w:ilvl w:val="1"/>
+          <w:numId w:val="20"/>
+        </w:numPr>
+      </w:pPr>
+      <w:r>
+        <w:t>Observations:</w:t>
+      </w:r>
+    </w:p>
+    <w:p>
+      <w:pPr>
+        <w:numPr>
+          <w:ilvl w:val="2"/>
+          <w:numId w:val="20"/>
+        </w:numPr>
+      </w:pPr>
+      <w:proofErr w:type="spellStart"/>
+      <w:r>
+        <w:t>BatchNorm</w:t>
+      </w:r>
+      <w:proofErr w:type="spellEnd"/>
+      <w:r>
+        <w:t xml:space="preserve"> stabilized training and improved generalization.</w:t>
+      </w:r>
+    </w:p>
+    <w:p>
+      <w:pPr>
+        <w:numPr>
+          <w:ilvl w:val="2"/>
+          <w:numId w:val="20"/>
+        </w:numPr>
+      </w:pPr>
+      <w:r>
+        <w:t>Activation statistics showed reduced variance and sparsity compared to no normalization.</w:t>
+      </w:r>
+    </w:p>
+    <w:p>
+      <w:pPr>
+        <w:numPr>
+          <w:ilvl w:val="0"/>
+          <w:numId w:val="20"/>
+        </w:numPr>
+      </w:pPr>
+      <w:r>
+        <w:rPr>
+          <w:b/>
+          <w:bCs/>
+        </w:rPr>
+        <w:t>Run 3: Group Normalization</w:t>
+      </w:r>
+    </w:p>
+    <w:p>
+      <w:pPr>
+        <w:numPr>
+          <w:ilvl w:val="1"/>
+          <w:numId w:val="20"/>
+        </w:numPr>
+      </w:pPr>
+      <w:r>
+        <w:rPr>
+          <w:b/>
+          <w:bCs/>
+        </w:rPr>
+        <w:t>Best Validation Accuracy</w:t>
+      </w:r>
+      <w:r>
+        <w:t>: 0.803</w:t>
+      </w:r>
+    </w:p>
+    <w:p>
+      <w:pPr>
+        <w:numPr>
+          <w:ilvl w:val="1"/>
+          <w:numId w:val="20"/>
+        </w:numPr>
+      </w:pPr>
+      <w:r>
+        <w:rPr>
+          <w:b/>
+          <w:bCs/>
+        </w:rPr>
+        <w:t>Test Accuracy</w:t>
+      </w:r>
+      <w:r>
+        <w:t>: 0.800</w:t>
+      </w:r>
+    </w:p>
+    <w:p>
+      <w:pPr>
+        <w:numPr>
+          <w:ilvl w:val="1"/>
+          <w:numId w:val="20"/>
+        </w:numPr>
+      </w:pPr>
+      <w:r>
+        <w:rPr>
+          <w:b/>
+          <w:bCs/>
+        </w:rPr>
+        <w:t>Test Loss</w:t>
+      </w:r>
+      <w:r>
+        <w:t>: 0.653</w:t>
+      </w:r>
+    </w:p>
+    <w:p>
+      <w:pPr>
+        <w:numPr>
+          <w:ilvl w:val="1"/>
+          <w:numId w:val="20"/>
+        </w:numPr>
+      </w:pPr>
+      <w:r>
+        <w:t>Observations:</w:t>
+      </w:r>
+    </w:p>
+    <w:p>
+      <w:pPr>
+        <w:numPr>
+          <w:ilvl w:val="2"/>
+          <w:numId w:val="20"/>
+        </w:numPr>
+      </w:pPr>
+      <w:proofErr w:type="spellStart"/>
+      <w:r>
+        <w:t>GroupNorm</w:t>
+      </w:r>
+      <w:proofErr w:type="spellEnd"/>
+      <w:r>
+        <w:t xml:space="preserve"> performed well, especially with smaller batch sizes.</w:t>
+      </w:r>
+    </w:p>
+    <w:p>
+      <w:pPr>
+        <w:numPr>
+          <w:ilvl w:val="2"/>
+          <w:numId w:val="20"/>
+        </w:numPr>
+      </w:pPr>
+      <w:r>
+        <w:t>Activation statistics were more consistent across layers compared to no normalization.</w:t>
+      </w:r>
+    </w:p>
+    <w:p>
+      <w:r>
+        <w:pict w14:anchorId="47B98282">
+          <v:rect id="_x0000_i1125" style="width:0;height:1.5pt" o:hralign="center" o:hrstd="t" o:hr="t" fillcolor="#a0a0a0" stroked="f"/>
+        </w:pict>
+      </w:r>
+    </w:p>
+    <w:p>
+      <w:pPr>
+        <w:rPr>
+          <w:b/>
+          <w:bCs/>
+        </w:rPr>
+      </w:pPr>
+      <w:r>
+        <w:rPr>
+          <w:b/>
+          <w:bCs/>
+        </w:rPr>
+        <w:t>Activation Statistics</w:t>
+      </w:r>
+    </w:p>
+    <w:p>
+      <w:pPr>
+        <w:rPr>
+          <w:b/>
+          <w:bCs/>
+        </w:rPr>
+      </w:pPr>
+      <w:r>
+        <w:rPr>
+          <w:b/>
+          <w:bCs/>
+        </w:rPr>
+        <w:t>No Normalization</w:t>
+      </w:r>
+    </w:p>
+    <w:p>
+      <w:pPr>
+        <w:numPr>
+          <w:ilvl w:val="0"/>
+          <w:numId w:val="21"/>
+        </w:numPr>
+      </w:pPr>
+      <w:r>
+        <w:rPr>
+          <w:b/>
+          <w:bCs/>
+        </w:rPr>
+        <w:t>block1.relu1</w:t>
+      </w:r>
+      <w:r>
+        <w:t>: Mean=0.3439, Std=0.4661, %Zeros=34.43%</w:t>
+      </w:r>
+    </w:p>
+    <w:p>
+      <w:pPr>
+        <w:numPr>
+          <w:ilvl w:val="0"/>
+          <w:numId w:val="21"/>
+        </w:numPr>
+      </w:pPr>
+      <w:r>
+        <w:rPr>
+          <w:b/>
+          <w:bCs/>
+        </w:rPr>
+        <w:t>block3.relu2</w:t>
+      </w:r>
+      <w:r>
+        <w:t>: Mean=0.2902, Std=0.9277, %Zeros=82.98%</w:t>
+      </w:r>
+    </w:p>
+    <w:p>
+      <w:pPr>
+        <w:numPr>
+          <w:ilvl w:val="0"/>
+          <w:numId w:val="21"/>
+        </w:numPr>
+      </w:pPr>
+      <w:r>
+        <w:rPr>
+          <w:b/>
+          <w:bCs/>
+        </w:rPr>
+        <w:lastRenderedPageBreak/>
+        <w:t>classifier.2</w:t>
+      </w:r>
+      <w:r>
+        <w:t>: Mean=0.5104, Std=1.2002, %Zeros=72.35%</w:t>
+      </w:r>
+    </w:p>
+    <w:p>
+      <w:pPr>
+        <w:rPr>
+          <w:b/>
+          <w:bCs/>
+        </w:rPr>
+      </w:pPr>
+      <w:r>
+        <w:rPr>
+          <w:b/>
+          <w:bCs/>
+        </w:rPr>
+        <w:t>Batch Normalization</w:t>
+      </w:r>
+    </w:p>
+    <w:p>
+      <w:pPr>
+        <w:numPr>
+          <w:ilvl w:val="0"/>
+          <w:numId w:val="22"/>
+        </w:numPr>
+      </w:pPr>
+      <w:r>
+        <w:rPr>
+          <w:b/>
+          <w:bCs/>
+        </w:rPr>
+        <w:t>block1.relu1</w:t>
+      </w:r>
+      <w:r>
+        <w:t>: Mean=0.3470, Std=0.5511, %Zeros=47.18%</w:t>
+      </w:r>
+    </w:p>
+    <w:p>
+      <w:pPr>
+        <w:numPr>
+          <w:ilvl w:val="0"/>
+          <w:numId w:val="22"/>
+        </w:numPr>
+      </w:pPr>
+      <w:r>
+        <w:rPr>
+          <w:b/>
+          <w:bCs/>
+        </w:rPr>
+        <w:t>block3.relu2</w:t>
+      </w:r>
+      <w:r>
+        <w:t>: Mean=0.3347, Std=0.5455, %Zeros=53.55%</w:t>
+      </w:r>
+    </w:p>
+    <w:p>
+      <w:pPr>
+        <w:numPr>
+          <w:ilvl w:val="0"/>
+          <w:numId w:val="22"/>
+        </w:numPr>
+      </w:pPr>
+      <w:r>
+        <w:rPr>
+          <w:b/>
+          <w:bCs/>
+        </w:rPr>
+        <w:t>classifier.2</w:t>
+      </w:r>
+      <w:r>
+        <w:t>: Mean=0.5119, Std=0.9384, %Zeros=60.70%</w:t>
+      </w:r>
+    </w:p>
+    <w:p>
+      <w:pPr>
+        <w:rPr>
+          <w:b/>
+          <w:bCs/>
+        </w:rPr>
+      </w:pPr>
+      <w:r>
+        <w:rPr>
+          <w:b/>
+          <w:bCs/>
+        </w:rPr>
+        <w:t>Group Normalization</w:t>
+      </w:r>
+    </w:p>
+    <w:p>
+      <w:pPr>
+        <w:numPr>
+          <w:ilvl w:val="0"/>
+          <w:numId w:val="23"/>
+        </w:numPr>
+      </w:pPr>
+      <w:r>
+        <w:rPr>
+          <w:b/>
+          <w:bCs/>
+        </w:rPr>
+        <w:t>block1.relu1</w:t>
+      </w:r>
+      <w:r>
+        <w:t>: Mean=0.3331, Std=0.5030, %Zeros=49.43%</w:t>
+      </w:r>
+    </w:p>
+    <w:p>
+      <w:pPr>
+        <w:numPr>
+          <w:ilvl w:val="0"/>
+          <w:numId w:val="23"/>
+        </w:numPr>
+      </w:pPr>
+      <w:r>
+        <w:rPr>
+          <w:b/>
+          <w:bCs/>
+        </w:rPr>
+        <w:t>block3.relu2</w:t>
+      </w:r>
+      <w:r>
+        <w:t>: Mean=0.3379, Std=0.5397, %Zeros=52.33%</w:t>
+      </w:r>
+    </w:p>
+    <w:p>
+      <w:pPr>
+        <w:numPr>
+          <w:ilvl w:val="0"/>
+          <w:numId w:val="23"/>
+        </w:numPr>
+      </w:pPr>
+      <w:r>
+        <w:rPr>
+          <w:b/>
+          <w:bCs/>
+        </w:rPr>
+        <w:t>classifier.2</w:t>
+      </w:r>
+      <w:r>
+        <w:t>: Mean=0.4297, Std=0.8213, %Zeros=63.74%</w:t>
+      </w:r>
+    </w:p>
+    <w:p>
+      <w:r>
+        <w:pict w14:anchorId="32D081BB">
+          <v:rect id="_x0000_i1126" style="width:0;height:1.5pt" o:hralign="center" o:hrstd="t" o:hr="t" fillcolor="#a0a0a0" stroked="f"/>
+        </w:pict>
+      </w:r>
+    </w:p>
+    <w:p>
+      <w:pPr>
+        <w:rPr>
+          <w:b/>
+          <w:bCs/>
+        </w:rPr>
+      </w:pPr>
+      <w:r>
+        <w:rPr>
+          <w:b/>
+          <w:bCs/>
+        </w:rPr>
+        <w:t>Key Insights</w:t>
+      </w:r>
+    </w:p>
+    <w:p>
+      <w:pPr>
+        <w:numPr>
+          <w:ilvl w:val="0"/>
+          <w:numId w:val="24"/>
+        </w:numPr>
+      </w:pPr>
+      <w:r>
+        <w:rPr>
+          <w:b/>
+          <w:bCs/>
+        </w:rPr>
+        <w:t>Batch Normalization</w:t>
+      </w:r>
+      <w:r>
+        <w:t>:</w:t>
+      </w:r>
+    </w:p>
+    <w:p>
+      <w:pPr>
+        <w:numPr>
+          <w:ilvl w:val="1"/>
+          <w:numId w:val="24"/>
+        </w:numPr>
+      </w:pPr>
+      <w:r>
+        <w:t>Stabilizes training by reducing internal covariate shift.</w:t>
+      </w:r>
+    </w:p>
+    <w:p>
+      <w:pPr>
+        <w:numPr>
+          <w:ilvl w:val="1"/>
+          <w:numId w:val="24"/>
+        </w:numPr>
+      </w:pPr>
+      <w:r>
+        <w:t>Achieved the highest validation and test accuracy.</w:t>
+      </w:r>
+    </w:p>
+    <w:p>
+      <w:pPr>
+        <w:numPr>
+          <w:ilvl w:val="0"/>
+          <w:numId w:val="24"/>
+        </w:numPr>
+      </w:pPr>
+      <w:r>
+        <w:rPr>
+          <w:b/>
+          <w:bCs/>
+        </w:rPr>
+        <w:t>Group Normalization</w:t>
+      </w:r>
+      <w:r>
+        <w:t>:</w:t>
+      </w:r>
+    </w:p>
+    <w:p>
+      <w:pPr>
+        <w:numPr>
+          <w:ilvl w:val="1"/>
+          <w:numId w:val="24"/>
+        </w:numPr>
+      </w:pPr>
+      <w:r>
+        <w:t>Effective for smaller batch sizes, with competitive performance.</w:t>
+      </w:r>
+    </w:p>
+    <w:p>
+      <w:pPr>
+        <w:numPr>
+          <w:ilvl w:val="0"/>
+          <w:numId w:val="24"/>
+        </w:numPr>
+      </w:pPr>
+      <w:r>
+        <w:rPr>
+          <w:b/>
+          <w:bCs/>
+        </w:rPr>
+        <w:t>No Normalization</w:t>
+      </w:r>
+      <w:r>
+        <w:t>:</w:t>
+      </w:r>
+    </w:p>
+    <w:p>
+      <w:pPr>
+        <w:numPr>
+          <w:ilvl w:val="1"/>
+          <w:numId w:val="24"/>
+        </w:numPr>
+      </w:pPr>
+      <w:r>
+        <w:t>Training was less stable, with higher activation sparsity and variance.</w:t>
+      </w:r>
+    </w:p>
+    <w:p/>
+    <w:p/>
     <w:sectPr>
       <w:pgSz w:w="12240" w:h="15840"/>
       <w:pgMar w:top="1440" w:right="1440" w:bottom="1440" w:left="1440" w:header="720" w:footer="720" w:gutter="0"/>
@@ -2984,6 +4619,155 @@
     </w:lvl>
   </w:abstractNum>
   <w:abstractNum w:abstractNumId="1" w15:restartNumberingAfterBreak="0">
+    <w:nsid w:val="0C554A20"/>
+    <w:multiLevelType w:val="multilevel"/>
+    <w:tmpl w:val="CD94653C"/>
+    <w:lvl w:ilvl="0">
+      <w:start w:val="1"/>
+      <w:numFmt w:val="bullet"/>
+      <w:lvlText w:val=""/>
+      <w:lvlJc w:val="left"/>
+      <w:pPr>
+        <w:tabs>
+          <w:tab w:val="num" w:pos="720"/>
+        </w:tabs>
+        <w:ind w:left="720" w:hanging="360"/>
+      </w:pPr>
+      <w:rPr>
+        <w:rFonts w:ascii="Symbol" w:hAnsi="Symbol" w:hint="default"/>
+        <w:sz w:val="20"/>
+      </w:rPr>
+    </w:lvl>
+    <w:lvl w:ilvl="1" w:tentative="1">
+      <w:start w:val="1"/>
+      <w:numFmt w:val="bullet"/>
+      <w:lvlText w:val="o"/>
+      <w:lvlJc w:val="left"/>
+      <w:pPr>
+        <w:tabs>
+          <w:tab w:val="num" w:pos="1440"/>
+        </w:tabs>
+        <w:ind w:left="1440" w:hanging="360"/>
+      </w:pPr>
+      <w:rPr>
+        <w:rFonts w:ascii="Courier New" w:hAnsi="Courier New" w:hint="default"/>
+        <w:sz w:val="20"/>
+      </w:rPr>
+    </w:lvl>
+    <w:lvl w:ilvl="2" w:tentative="1">
+      <w:start w:val="1"/>
+      <w:numFmt w:val="bullet"/>
+      <w:lvlText w:val=""/>
+      <w:lvlJc w:val="left"/>
+      <w:pPr>
+        <w:tabs>
+          <w:tab w:val="num" w:pos="2160"/>
+        </w:tabs>
+        <w:ind w:left="2160" w:hanging="360"/>
+      </w:pPr>
+      <w:rPr>
+        <w:rFonts w:ascii="Wingdings" w:hAnsi="Wingdings" w:hint="default"/>
+        <w:sz w:val="20"/>
+      </w:rPr>
+    </w:lvl>
+    <w:lvl w:ilvl="3" w:tentative="1">
+      <w:start w:val="1"/>
+      <w:numFmt w:val="bullet"/>
+      <w:lvlText w:val=""/>
+      <w:lvlJc w:val="left"/>
+      <w:pPr>
+        <w:tabs>
+          <w:tab w:val="num" w:pos="2880"/>
+        </w:tabs>
+        <w:ind w:left="2880" w:hanging="360"/>
+      </w:pPr>
+      <w:rPr>
+        <w:rFonts w:ascii="Wingdings" w:hAnsi="Wingdings" w:hint="default"/>
+        <w:sz w:val="20"/>
+      </w:rPr>
+    </w:lvl>
+    <w:lvl w:ilvl="4" w:tentative="1">
+      <w:start w:val="1"/>
+      <w:numFmt w:val="bullet"/>
+      <w:lvlText w:val=""/>
+      <w:lvlJc w:val="left"/>
+      <w:pPr>
+        <w:tabs>
+          <w:tab w:val="num" w:pos="3600"/>
+        </w:tabs>
+        <w:ind w:left="3600" w:hanging="360"/>
+      </w:pPr>
+      <w:rPr>
+        <w:rFonts w:ascii="Wingdings" w:hAnsi="Wingdings" w:hint="default"/>
+        <w:sz w:val="20"/>
+      </w:rPr>
+    </w:lvl>
+    <w:lvl w:ilvl="5" w:tentative="1">
+      <w:start w:val="1"/>
+      <w:numFmt w:val="bullet"/>
+      <w:lvlText w:val=""/>
+      <w:lvlJc w:val="left"/>
+      <w:pPr>
+        <w:tabs>
+          <w:tab w:val="num" w:pos="4320"/>
+        </w:tabs>
+        <w:ind w:left="4320" w:hanging="360"/>
+      </w:pPr>
+      <w:rPr>
+        <w:rFonts w:ascii="Wingdings" w:hAnsi="Wingdings" w:hint="default"/>
+        <w:sz w:val="20"/>
+      </w:rPr>
+    </w:lvl>
+    <w:lvl w:ilvl="6" w:tentative="1">
+      <w:start w:val="1"/>
+      <w:numFmt w:val="bullet"/>
+      <w:lvlText w:val=""/>
+      <w:lvlJc w:val="left"/>
+      <w:pPr>
+        <w:tabs>
+          <w:tab w:val="num" w:pos="5040"/>
+        </w:tabs>
+        <w:ind w:left="5040" w:hanging="360"/>
+      </w:pPr>
+      <w:rPr>
+        <w:rFonts w:ascii="Wingdings" w:hAnsi="Wingdings" w:hint="default"/>
+        <w:sz w:val="20"/>
+      </w:rPr>
+    </w:lvl>
+    <w:lvl w:ilvl="7" w:tentative="1">
+      <w:start w:val="1"/>
+      <w:numFmt w:val="bullet"/>
+      <w:lvlText w:val=""/>
+      <w:lvlJc w:val="left"/>
+      <w:pPr>
+        <w:tabs>
+          <w:tab w:val="num" w:pos="5760"/>
+        </w:tabs>
+        <w:ind w:left="5760" w:hanging="360"/>
+      </w:pPr>
+      <w:rPr>
+        <w:rFonts w:ascii="Wingdings" w:hAnsi="Wingdings" w:hint="default"/>
+        <w:sz w:val="20"/>
+      </w:rPr>
+    </w:lvl>
+    <w:lvl w:ilvl="8" w:tentative="1">
+      <w:start w:val="1"/>
+      <w:numFmt w:val="bullet"/>
+      <w:lvlText w:val=""/>
+      <w:lvlJc w:val="left"/>
+      <w:pPr>
+        <w:tabs>
+          <w:tab w:val="num" w:pos="6480"/>
+        </w:tabs>
+        <w:ind w:left="6480" w:hanging="360"/>
+      </w:pPr>
+      <w:rPr>
+        <w:rFonts w:ascii="Wingdings" w:hAnsi="Wingdings" w:hint="default"/>
+        <w:sz w:val="20"/>
+      </w:rPr>
+    </w:lvl>
+  </w:abstractNum>
+  <w:abstractNum w:abstractNumId="2" w15:restartNumberingAfterBreak="0">
     <w:nsid w:val="0CF71985"/>
     <w:multiLevelType w:val="multilevel"/>
     <w:tmpl w:val="78C47C56"/>
@@ -3132,7 +4916,7 @@
       </w:rPr>
     </w:lvl>
   </w:abstractNum>
-  <w:abstractNum w:abstractNumId="2" w15:restartNumberingAfterBreak="0">
+  <w:abstractNum w:abstractNumId="3" w15:restartNumberingAfterBreak="0">
     <w:nsid w:val="13501B85"/>
     <w:multiLevelType w:val="multilevel"/>
     <w:tmpl w:val="F3826F10"/>
@@ -3277,7 +5061,7 @@
       </w:rPr>
     </w:lvl>
   </w:abstractNum>
-  <w:abstractNum w:abstractNumId="3" w15:restartNumberingAfterBreak="0">
+  <w:abstractNum w:abstractNumId="4" w15:restartNumberingAfterBreak="0">
     <w:nsid w:val="1B5C5A87"/>
     <w:multiLevelType w:val="multilevel"/>
     <w:tmpl w:val="7E74A1D6"/>
@@ -3426,7 +5210,305 @@
       </w:rPr>
     </w:lvl>
   </w:abstractNum>
-  <w:abstractNum w:abstractNumId="4" w15:restartNumberingAfterBreak="0">
+  <w:abstractNum w:abstractNumId="5" w15:restartNumberingAfterBreak="0">
+    <w:nsid w:val="2939309C"/>
+    <w:multiLevelType w:val="multilevel"/>
+    <w:tmpl w:val="36605080"/>
+    <w:lvl w:ilvl="0">
+      <w:start w:val="1"/>
+      <w:numFmt w:val="bullet"/>
+      <w:lvlText w:val=""/>
+      <w:lvlJc w:val="left"/>
+      <w:pPr>
+        <w:tabs>
+          <w:tab w:val="num" w:pos="720"/>
+        </w:tabs>
+        <w:ind w:left="720" w:hanging="360"/>
+      </w:pPr>
+      <w:rPr>
+        <w:rFonts w:ascii="Symbol" w:hAnsi="Symbol" w:hint="default"/>
+        <w:sz w:val="20"/>
+      </w:rPr>
+    </w:lvl>
+    <w:lvl w:ilvl="1">
+      <w:start w:val="1"/>
+      <w:numFmt w:val="bullet"/>
+      <w:lvlText w:val="o"/>
+      <w:lvlJc w:val="left"/>
+      <w:pPr>
+        <w:tabs>
+          <w:tab w:val="num" w:pos="1440"/>
+        </w:tabs>
+        <w:ind w:left="1440" w:hanging="360"/>
+      </w:pPr>
+      <w:rPr>
+        <w:rFonts w:ascii="Courier New" w:hAnsi="Courier New" w:hint="default"/>
+        <w:sz w:val="20"/>
+      </w:rPr>
+    </w:lvl>
+    <w:lvl w:ilvl="2" w:tentative="1">
+      <w:start w:val="1"/>
+      <w:numFmt w:val="bullet"/>
+      <w:lvlText w:val=""/>
+      <w:lvlJc w:val="left"/>
+      <w:pPr>
+        <w:tabs>
+          <w:tab w:val="num" w:pos="2160"/>
+        </w:tabs>
+        <w:ind w:left="2160" w:hanging="360"/>
+      </w:pPr>
+      <w:rPr>
+        <w:rFonts w:ascii="Wingdings" w:hAnsi="Wingdings" w:hint="default"/>
+        <w:sz w:val="20"/>
+      </w:rPr>
+    </w:lvl>
+    <w:lvl w:ilvl="3" w:tentative="1">
+      <w:start w:val="1"/>
+      <w:numFmt w:val="bullet"/>
+      <w:lvlText w:val=""/>
+      <w:lvlJc w:val="left"/>
+      <w:pPr>
+        <w:tabs>
+          <w:tab w:val="num" w:pos="2880"/>
+        </w:tabs>
+        <w:ind w:left="2880" w:hanging="360"/>
+      </w:pPr>
+      <w:rPr>
+        <w:rFonts w:ascii="Wingdings" w:hAnsi="Wingdings" w:hint="default"/>
+        <w:sz w:val="20"/>
+      </w:rPr>
+    </w:lvl>
+    <w:lvl w:ilvl="4" w:tentative="1">
+      <w:start w:val="1"/>
+      <w:numFmt w:val="bullet"/>
+      <w:lvlText w:val=""/>
+      <w:lvlJc w:val="left"/>
+      <w:pPr>
+        <w:tabs>
+          <w:tab w:val="num" w:pos="3600"/>
+        </w:tabs>
+        <w:ind w:left="3600" w:hanging="360"/>
+      </w:pPr>
+      <w:rPr>
+        <w:rFonts w:ascii="Wingdings" w:hAnsi="Wingdings" w:hint="default"/>
+        <w:sz w:val="20"/>
+      </w:rPr>
+    </w:lvl>
+    <w:lvl w:ilvl="5" w:tentative="1">
+      <w:start w:val="1"/>
+      <w:numFmt w:val="bullet"/>
+      <w:lvlText w:val=""/>
+      <w:lvlJc w:val="left"/>
+      <w:pPr>
+        <w:tabs>
+          <w:tab w:val="num" w:pos="4320"/>
+        </w:tabs>
+        <w:ind w:left="4320" w:hanging="360"/>
+      </w:pPr>
+      <w:rPr>
+        <w:rFonts w:ascii="Wingdings" w:hAnsi="Wingdings" w:hint="default"/>
+        <w:sz w:val="20"/>
+      </w:rPr>
+    </w:lvl>
+    <w:lvl w:ilvl="6" w:tentative="1">
+      <w:start w:val="1"/>
+      <w:numFmt w:val="bullet"/>
+      <w:lvlText w:val=""/>
+      <w:lvlJc w:val="left"/>
+      <w:pPr>
+        <w:tabs>
+          <w:tab w:val="num" w:pos="5040"/>
+        </w:tabs>
+        <w:ind w:left="5040" w:hanging="360"/>
+      </w:pPr>
+      <w:rPr>
+        <w:rFonts w:ascii="Wingdings" w:hAnsi="Wingdings" w:hint="default"/>
+        <w:sz w:val="20"/>
+      </w:rPr>
+    </w:lvl>
+    <w:lvl w:ilvl="7" w:tentative="1">
+      <w:start w:val="1"/>
+      <w:numFmt w:val="bullet"/>
+      <w:lvlText w:val=""/>
+      <w:lvlJc w:val="left"/>
+      <w:pPr>
+        <w:tabs>
+          <w:tab w:val="num" w:pos="5760"/>
+        </w:tabs>
+        <w:ind w:left="5760" w:hanging="360"/>
+      </w:pPr>
+      <w:rPr>
+        <w:rFonts w:ascii="Wingdings" w:hAnsi="Wingdings" w:hint="default"/>
+        <w:sz w:val="20"/>
+      </w:rPr>
+    </w:lvl>
+    <w:lvl w:ilvl="8" w:tentative="1">
+      <w:start w:val="1"/>
+      <w:numFmt w:val="bullet"/>
+      <w:lvlText w:val=""/>
+      <w:lvlJc w:val="left"/>
+      <w:pPr>
+        <w:tabs>
+          <w:tab w:val="num" w:pos="6480"/>
+        </w:tabs>
+        <w:ind w:left="6480" w:hanging="360"/>
+      </w:pPr>
+      <w:rPr>
+        <w:rFonts w:ascii="Wingdings" w:hAnsi="Wingdings" w:hint="default"/>
+        <w:sz w:val="20"/>
+      </w:rPr>
+    </w:lvl>
+  </w:abstractNum>
+  <w:abstractNum w:abstractNumId="6" w15:restartNumberingAfterBreak="0">
+    <w:nsid w:val="2DAF3B84"/>
+    <w:multiLevelType w:val="multilevel"/>
+    <w:tmpl w:val="D264D6F4"/>
+    <w:lvl w:ilvl="0">
+      <w:start w:val="1"/>
+      <w:numFmt w:val="bullet"/>
+      <w:lvlText w:val=""/>
+      <w:lvlJc w:val="left"/>
+      <w:pPr>
+        <w:tabs>
+          <w:tab w:val="num" w:pos="720"/>
+        </w:tabs>
+        <w:ind w:left="720" w:hanging="360"/>
+      </w:pPr>
+      <w:rPr>
+        <w:rFonts w:ascii="Symbol" w:hAnsi="Symbol" w:hint="default"/>
+        <w:sz w:val="20"/>
+      </w:rPr>
+    </w:lvl>
+    <w:lvl w:ilvl="1">
+      <w:start w:val="1"/>
+      <w:numFmt w:val="bullet"/>
+      <w:lvlText w:val="o"/>
+      <w:lvlJc w:val="left"/>
+      <w:pPr>
+        <w:tabs>
+          <w:tab w:val="num" w:pos="1440"/>
+        </w:tabs>
+        <w:ind w:left="1440" w:hanging="360"/>
+      </w:pPr>
+      <w:rPr>
+        <w:rFonts w:ascii="Courier New" w:hAnsi="Courier New" w:hint="default"/>
+        <w:sz w:val="20"/>
+      </w:rPr>
+    </w:lvl>
+    <w:lvl w:ilvl="2" w:tentative="1">
+      <w:start w:val="1"/>
+      <w:numFmt w:val="bullet"/>
+      <w:lvlText w:val=""/>
+      <w:lvlJc w:val="left"/>
+      <w:pPr>
+        <w:tabs>
+          <w:tab w:val="num" w:pos="2160"/>
+        </w:tabs>
+        <w:ind w:left="2160" w:hanging="360"/>
+      </w:pPr>
+      <w:rPr>
+        <w:rFonts w:ascii="Wingdings" w:hAnsi="Wingdings" w:hint="default"/>
+        <w:sz w:val="20"/>
+      </w:rPr>
+    </w:lvl>
+    <w:lvl w:ilvl="3" w:tentative="1">
+      <w:start w:val="1"/>
+      <w:numFmt w:val="bullet"/>
+      <w:lvlText w:val=""/>
+      <w:lvlJc w:val="left"/>
+      <w:pPr>
+        <w:tabs>
+          <w:tab w:val="num" w:pos="2880"/>
+        </w:tabs>
+        <w:ind w:left="2880" w:hanging="360"/>
+      </w:pPr>
+      <w:rPr>
+        <w:rFonts w:ascii="Wingdings" w:hAnsi="Wingdings" w:hint="default"/>
+        <w:sz w:val="20"/>
+      </w:rPr>
+    </w:lvl>
+    <w:lvl w:ilvl="4" w:tentative="1">
+      <w:start w:val="1"/>
+      <w:numFmt w:val="bullet"/>
+      <w:lvlText w:val=""/>
+      <w:lvlJc w:val="left"/>
+      <w:pPr>
+        <w:tabs>
+          <w:tab w:val="num" w:pos="3600"/>
+        </w:tabs>
+        <w:ind w:left="3600" w:hanging="360"/>
+      </w:pPr>
+      <w:rPr>
+        <w:rFonts w:ascii="Wingdings" w:hAnsi="Wingdings" w:hint="default"/>
+        <w:sz w:val="20"/>
+      </w:rPr>
+    </w:lvl>
+    <w:lvl w:ilvl="5" w:tentative="1">
+      <w:start w:val="1"/>
+      <w:numFmt w:val="bullet"/>
+      <w:lvlText w:val=""/>
+      <w:lvlJc w:val="left"/>
+      <w:pPr>
+        <w:tabs>
+          <w:tab w:val="num" w:pos="4320"/>
+        </w:tabs>
+        <w:ind w:left="4320" w:hanging="360"/>
+      </w:pPr>
+      <w:rPr>
+        <w:rFonts w:ascii="Wingdings" w:hAnsi="Wingdings" w:hint="default"/>
+        <w:sz w:val="20"/>
+      </w:rPr>
+    </w:lvl>
+    <w:lvl w:ilvl="6" w:tentative="1">
+      <w:start w:val="1"/>
+      <w:numFmt w:val="bullet"/>
+      <w:lvlText w:val=""/>
+      <w:lvlJc w:val="left"/>
+      <w:pPr>
+        <w:tabs>
+          <w:tab w:val="num" w:pos="5040"/>
+        </w:tabs>
+        <w:ind w:left="5040" w:hanging="360"/>
+      </w:pPr>
+      <w:rPr>
+        <w:rFonts w:ascii="Wingdings" w:hAnsi="Wingdings" w:hint="default"/>
+        <w:sz w:val="20"/>
+      </w:rPr>
+    </w:lvl>
+    <w:lvl w:ilvl="7" w:tentative="1">
+      <w:start w:val="1"/>
+      <w:numFmt w:val="bullet"/>
+      <w:lvlText w:val=""/>
+      <w:lvlJc w:val="left"/>
+      <w:pPr>
+        <w:tabs>
+          <w:tab w:val="num" w:pos="5760"/>
+        </w:tabs>
+        <w:ind w:left="5760" w:hanging="360"/>
+      </w:pPr>
+      <w:rPr>
+        <w:rFonts w:ascii="Wingdings" w:hAnsi="Wingdings" w:hint="default"/>
+        <w:sz w:val="20"/>
+      </w:rPr>
+    </w:lvl>
+    <w:lvl w:ilvl="8" w:tentative="1">
+      <w:start w:val="1"/>
+      <w:numFmt w:val="bullet"/>
+      <w:lvlText w:val=""/>
+      <w:lvlJc w:val="left"/>
+      <w:pPr>
+        <w:tabs>
+          <w:tab w:val="num" w:pos="6480"/>
+        </w:tabs>
+        <w:ind w:left="6480" w:hanging="360"/>
+      </w:pPr>
+      <w:rPr>
+        <w:rFonts w:ascii="Wingdings" w:hAnsi="Wingdings" w:hint="default"/>
+        <w:sz w:val="20"/>
+      </w:rPr>
+    </w:lvl>
+  </w:abstractNum>
+  <w:abstractNum w:abstractNumId="7" w15:restartNumberingAfterBreak="0">
     <w:nsid w:val="393312D9"/>
     <w:multiLevelType w:val="multilevel"/>
     <w:tmpl w:val="65E09C5A"/>
@@ -3575,7 +5657,7 @@
       </w:rPr>
     </w:lvl>
   </w:abstractNum>
-  <w:abstractNum w:abstractNumId="5" w15:restartNumberingAfterBreak="0">
+  <w:abstractNum w:abstractNumId="8" w15:restartNumberingAfterBreak="0">
     <w:nsid w:val="40303F01"/>
     <w:multiLevelType w:val="multilevel"/>
     <w:tmpl w:val="7936B22E"/>
@@ -3724,7 +5806,7 @@
       </w:rPr>
     </w:lvl>
   </w:abstractNum>
-  <w:abstractNum w:abstractNumId="6" w15:restartNumberingAfterBreak="0">
+  <w:abstractNum w:abstractNumId="9" w15:restartNumberingAfterBreak="0">
     <w:nsid w:val="44BC28DD"/>
     <w:multiLevelType w:val="multilevel"/>
     <w:tmpl w:val="E4E6E010"/>
@@ -3841,7 +5923,7 @@
       </w:pPr>
     </w:lvl>
   </w:abstractNum>
-  <w:abstractNum w:abstractNumId="7" w15:restartNumberingAfterBreak="0">
+  <w:abstractNum w:abstractNumId="10" w15:restartNumberingAfterBreak="0">
     <w:nsid w:val="452F6B81"/>
     <w:multiLevelType w:val="multilevel"/>
     <w:tmpl w:val="E7E0FB6C"/>
@@ -3990,7 +6072,277 @@
       </w:rPr>
     </w:lvl>
   </w:abstractNum>
-  <w:abstractNum w:abstractNumId="8" w15:restartNumberingAfterBreak="0">
+  <w:abstractNum w:abstractNumId="11" w15:restartNumberingAfterBreak="0">
+    <w:nsid w:val="46015DD9"/>
+    <w:multiLevelType w:val="multilevel"/>
+    <w:tmpl w:val="216C9EE8"/>
+    <w:lvl w:ilvl="0">
+      <w:start w:val="1"/>
+      <w:numFmt w:val="bullet"/>
+      <w:lvlText w:val=""/>
+      <w:lvlJc w:val="left"/>
+      <w:pPr>
+        <w:tabs>
+          <w:tab w:val="num" w:pos="720"/>
+        </w:tabs>
+        <w:ind w:left="720" w:hanging="360"/>
+      </w:pPr>
+      <w:rPr>
+        <w:rFonts w:ascii="Symbol" w:hAnsi="Symbol" w:hint="default"/>
+        <w:sz w:val="20"/>
+      </w:rPr>
+    </w:lvl>
+    <w:lvl w:ilvl="1" w:tentative="1">
+      <w:start w:val="1"/>
+      <w:numFmt w:val="bullet"/>
+      <w:lvlText w:val="o"/>
+      <w:lvlJc w:val="left"/>
+      <w:pPr>
+        <w:tabs>
+          <w:tab w:val="num" w:pos="1440"/>
+        </w:tabs>
+        <w:ind w:left="1440" w:hanging="360"/>
+      </w:pPr>
+      <w:rPr>
+        <w:rFonts w:ascii="Courier New" w:hAnsi="Courier New" w:hint="default"/>
+        <w:sz w:val="20"/>
+      </w:rPr>
+    </w:lvl>
+    <w:lvl w:ilvl="2" w:tentative="1">
+      <w:start w:val="1"/>
+      <w:numFmt w:val="bullet"/>
+      <w:lvlText w:val=""/>
+      <w:lvlJc w:val="left"/>
+      <w:pPr>
+        <w:tabs>
+          <w:tab w:val="num" w:pos="2160"/>
+        </w:tabs>
+        <w:ind w:left="2160" w:hanging="360"/>
+      </w:pPr>
+      <w:rPr>
+        <w:rFonts w:ascii="Wingdings" w:hAnsi="Wingdings" w:hint="default"/>
+        <w:sz w:val="20"/>
+      </w:rPr>
+    </w:lvl>
+    <w:lvl w:ilvl="3" w:tentative="1">
+      <w:start w:val="1"/>
+      <w:numFmt w:val="bullet"/>
+      <w:lvlText w:val=""/>
+      <w:lvlJc w:val="left"/>
+      <w:pPr>
+        <w:tabs>
+          <w:tab w:val="num" w:pos="2880"/>
+        </w:tabs>
+        <w:ind w:left="2880" w:hanging="360"/>
+      </w:pPr>
+      <w:rPr>
+        <w:rFonts w:ascii="Wingdings" w:hAnsi="Wingdings" w:hint="default"/>
+        <w:sz w:val="20"/>
+      </w:rPr>
+    </w:lvl>
+    <w:lvl w:ilvl="4" w:tentative="1">
+      <w:start w:val="1"/>
+      <w:numFmt w:val="bullet"/>
+      <w:lvlText w:val=""/>
+      <w:lvlJc w:val="left"/>
+      <w:pPr>
+        <w:tabs>
+          <w:tab w:val="num" w:pos="3600"/>
+        </w:tabs>
+        <w:ind w:left="3600" w:hanging="360"/>
+      </w:pPr>
+      <w:rPr>
+        <w:rFonts w:ascii="Wingdings" w:hAnsi="Wingdings" w:hint="default"/>
+        <w:sz w:val="20"/>
+      </w:rPr>
+    </w:lvl>
+    <w:lvl w:ilvl="5" w:tentative="1">
+      <w:start w:val="1"/>
+      <w:numFmt w:val="bullet"/>
+      <w:lvlText w:val=""/>
+      <w:lvlJc w:val="left"/>
+      <w:pPr>
+        <w:tabs>
+          <w:tab w:val="num" w:pos="4320"/>
+        </w:tabs>
+        <w:ind w:left="4320" w:hanging="360"/>
+      </w:pPr>
+      <w:rPr>
+        <w:rFonts w:ascii="Wingdings" w:hAnsi="Wingdings" w:hint="default"/>
+        <w:sz w:val="20"/>
+      </w:rPr>
+    </w:lvl>
+    <w:lvl w:ilvl="6" w:tentative="1">
+      <w:start w:val="1"/>
+      <w:numFmt w:val="bullet"/>
+      <w:lvlText w:val=""/>
+      <w:lvlJc w:val="left"/>
+      <w:pPr>
+        <w:tabs>
+          <w:tab w:val="num" w:pos="5040"/>
+        </w:tabs>
+        <w:ind w:left="5040" w:hanging="360"/>
+      </w:pPr>
+      <w:rPr>
+        <w:rFonts w:ascii="Wingdings" w:hAnsi="Wingdings" w:hint="default"/>
+        <w:sz w:val="20"/>
+      </w:rPr>
+    </w:lvl>
+    <w:lvl w:ilvl="7" w:tentative="1">
+      <w:start w:val="1"/>
+      <w:numFmt w:val="bullet"/>
+      <w:lvlText w:val=""/>
+      <w:lvlJc w:val="left"/>
+      <w:pPr>
+        <w:tabs>
+          <w:tab w:val="num" w:pos="5760"/>
+        </w:tabs>
+        <w:ind w:left="5760" w:hanging="360"/>
+      </w:pPr>
+      <w:rPr>
+        <w:rFonts w:ascii="Wingdings" w:hAnsi="Wingdings" w:hint="default"/>
+        <w:sz w:val="20"/>
+      </w:rPr>
+    </w:lvl>
+    <w:lvl w:ilvl="8" w:tentative="1">
+      <w:start w:val="1"/>
+      <w:numFmt w:val="bullet"/>
+      <w:lvlText w:val=""/>
+      <w:lvlJc w:val="left"/>
+      <w:pPr>
+        <w:tabs>
+          <w:tab w:val="num" w:pos="6480"/>
+        </w:tabs>
+        <w:ind w:left="6480" w:hanging="360"/>
+      </w:pPr>
+      <w:rPr>
+        <w:rFonts w:ascii="Wingdings" w:hAnsi="Wingdings" w:hint="default"/>
+        <w:sz w:val="20"/>
+      </w:rPr>
+    </w:lvl>
+  </w:abstractNum>
+  <w:abstractNum w:abstractNumId="12" w15:restartNumberingAfterBreak="0">
+    <w:nsid w:val="4CA46398"/>
+    <w:multiLevelType w:val="multilevel"/>
+    <w:tmpl w:val="F46A1FF2"/>
+    <w:lvl w:ilvl="0">
+      <w:start w:val="1"/>
+      <w:numFmt w:val="decimal"/>
+      <w:lvlText w:val="%1."/>
+      <w:lvlJc w:val="left"/>
+      <w:pPr>
+        <w:tabs>
+          <w:tab w:val="num" w:pos="720"/>
+        </w:tabs>
+        <w:ind w:left="720" w:hanging="360"/>
+      </w:pPr>
+    </w:lvl>
+    <w:lvl w:ilvl="1">
+      <w:start w:val="1"/>
+      <w:numFmt w:val="bullet"/>
+      <w:lvlText w:val="o"/>
+      <w:lvlJc w:val="left"/>
+      <w:pPr>
+        <w:tabs>
+          <w:tab w:val="num" w:pos="1440"/>
+        </w:tabs>
+        <w:ind w:left="1440" w:hanging="360"/>
+      </w:pPr>
+      <w:rPr>
+        <w:rFonts w:ascii="Courier New" w:hAnsi="Courier New" w:hint="default"/>
+        <w:sz w:val="20"/>
+      </w:rPr>
+    </w:lvl>
+    <w:lvl w:ilvl="2">
+      <w:start w:val="1"/>
+      <w:numFmt w:val="bullet"/>
+      <w:lvlText w:val=""/>
+      <w:lvlJc w:val="left"/>
+      <w:pPr>
+        <w:tabs>
+          <w:tab w:val="num" w:pos="2160"/>
+        </w:tabs>
+        <w:ind w:left="2160" w:hanging="360"/>
+      </w:pPr>
+      <w:rPr>
+        <w:rFonts w:ascii="Wingdings" w:hAnsi="Wingdings" w:hint="default"/>
+        <w:sz w:val="20"/>
+      </w:rPr>
+    </w:lvl>
+    <w:lvl w:ilvl="3" w:tentative="1">
+      <w:start w:val="1"/>
+      <w:numFmt w:val="decimal"/>
+      <w:lvlText w:val="%4."/>
+      <w:lvlJc w:val="left"/>
+      <w:pPr>
+        <w:tabs>
+          <w:tab w:val="num" w:pos="2880"/>
+        </w:tabs>
+        <w:ind w:left="2880" w:hanging="360"/>
+      </w:pPr>
+    </w:lvl>
+    <w:lvl w:ilvl="4" w:tentative="1">
+      <w:start w:val="1"/>
+      <w:numFmt w:val="decimal"/>
+      <w:lvlText w:val="%5."/>
+      <w:lvlJc w:val="left"/>
+      <w:pPr>
+        <w:tabs>
+          <w:tab w:val="num" w:pos="3600"/>
+        </w:tabs>
+        <w:ind w:left="3600" w:hanging="360"/>
+      </w:pPr>
+    </w:lvl>
+    <w:lvl w:ilvl="5" w:tentative="1">
+      <w:start w:val="1"/>
+      <w:numFmt w:val="decimal"/>
+      <w:lvlText w:val="%6."/>
+      <w:lvlJc w:val="left"/>
+      <w:pPr>
+        <w:tabs>
+          <w:tab w:val="num" w:pos="4320"/>
+        </w:tabs>
+        <w:ind w:left="4320" w:hanging="360"/>
+      </w:pPr>
+    </w:lvl>
+    <w:lvl w:ilvl="6" w:tentative="1">
+      <w:start w:val="1"/>
+      <w:numFmt w:val="decimal"/>
+      <w:lvlText w:val="%7."/>
+      <w:lvlJc w:val="left"/>
+      <w:pPr>
+        <w:tabs>
+          <w:tab w:val="num" w:pos="5040"/>
+        </w:tabs>
+        <w:ind w:left="5040" w:hanging="360"/>
+      </w:pPr>
+    </w:lvl>
+    <w:lvl w:ilvl="7" w:tentative="1">
+      <w:start w:val="1"/>
+      <w:numFmt w:val="decimal"/>
+      <w:lvlText w:val="%8."/>
+      <w:lvlJc w:val="left"/>
+      <w:pPr>
+        <w:tabs>
+          <w:tab w:val="num" w:pos="5760"/>
+        </w:tabs>
+        <w:ind w:left="5760" w:hanging="360"/>
+      </w:pPr>
+    </w:lvl>
+    <w:lvl w:ilvl="8" w:tentative="1">
+      <w:start w:val="1"/>
+      <w:numFmt w:val="decimal"/>
+      <w:lvlText w:val="%9."/>
+      <w:lvlJc w:val="left"/>
+      <w:pPr>
+        <w:tabs>
+          <w:tab w:val="num" w:pos="6480"/>
+        </w:tabs>
+        <w:ind w:left="6480" w:hanging="360"/>
+      </w:pPr>
+    </w:lvl>
+  </w:abstractNum>
+  <w:abstractNum w:abstractNumId="13" w15:restartNumberingAfterBreak="0">
     <w:nsid w:val="4D6C6B27"/>
     <w:multiLevelType w:val="multilevel"/>
     <w:tmpl w:val="092416FA"/>
@@ -4139,7 +6491,7 @@
       </w:rPr>
     </w:lvl>
   </w:abstractNum>
-  <w:abstractNum w:abstractNumId="9" w15:restartNumberingAfterBreak="0">
+  <w:abstractNum w:abstractNumId="14" w15:restartNumberingAfterBreak="0">
     <w:nsid w:val="4EB713AF"/>
     <w:multiLevelType w:val="multilevel"/>
     <w:tmpl w:val="C5E2218C"/>
@@ -4256,7 +6608,7 @@
       </w:pPr>
     </w:lvl>
   </w:abstractNum>
-  <w:abstractNum w:abstractNumId="10" w15:restartNumberingAfterBreak="0">
+  <w:abstractNum w:abstractNumId="15" w15:restartNumberingAfterBreak="0">
     <w:nsid w:val="4F937E80"/>
     <w:multiLevelType w:val="multilevel"/>
     <w:tmpl w:val="A622E4AC"/>
@@ -4401,7 +6753,7 @@
       </w:rPr>
     </w:lvl>
   </w:abstractNum>
-  <w:abstractNum w:abstractNumId="11" w15:restartNumberingAfterBreak="0">
+  <w:abstractNum w:abstractNumId="16" w15:restartNumberingAfterBreak="0">
     <w:nsid w:val="512C3F39"/>
     <w:multiLevelType w:val="multilevel"/>
     <w:tmpl w:val="377A8F74"/>
@@ -4550,7 +6902,156 @@
       </w:rPr>
     </w:lvl>
   </w:abstractNum>
-  <w:abstractNum w:abstractNumId="12" w15:restartNumberingAfterBreak="0">
+  <w:abstractNum w:abstractNumId="17" w15:restartNumberingAfterBreak="0">
+    <w:nsid w:val="59A67ED1"/>
+    <w:multiLevelType w:val="multilevel"/>
+    <w:tmpl w:val="B5DAE1C0"/>
+    <w:lvl w:ilvl="0">
+      <w:start w:val="1"/>
+      <w:numFmt w:val="bullet"/>
+      <w:lvlText w:val=""/>
+      <w:lvlJc w:val="left"/>
+      <w:pPr>
+        <w:tabs>
+          <w:tab w:val="num" w:pos="720"/>
+        </w:tabs>
+        <w:ind w:left="720" w:hanging="360"/>
+      </w:pPr>
+      <w:rPr>
+        <w:rFonts w:ascii="Symbol" w:hAnsi="Symbol" w:hint="default"/>
+        <w:sz w:val="20"/>
+      </w:rPr>
+    </w:lvl>
+    <w:lvl w:ilvl="1" w:tentative="1">
+      <w:start w:val="1"/>
+      <w:numFmt w:val="bullet"/>
+      <w:lvlText w:val="o"/>
+      <w:lvlJc w:val="left"/>
+      <w:pPr>
+        <w:tabs>
+          <w:tab w:val="num" w:pos="1440"/>
+        </w:tabs>
+        <w:ind w:left="1440" w:hanging="360"/>
+      </w:pPr>
+      <w:rPr>
+        <w:rFonts w:ascii="Courier New" w:hAnsi="Courier New" w:hint="default"/>
+        <w:sz w:val="20"/>
+      </w:rPr>
+    </w:lvl>
+    <w:lvl w:ilvl="2" w:tentative="1">
+      <w:start w:val="1"/>
+      <w:numFmt w:val="bullet"/>
+      <w:lvlText w:val=""/>
+      <w:lvlJc w:val="left"/>
+      <w:pPr>
+        <w:tabs>
+          <w:tab w:val="num" w:pos="2160"/>
+        </w:tabs>
+        <w:ind w:left="2160" w:hanging="360"/>
+      </w:pPr>
+      <w:rPr>
+        <w:rFonts w:ascii="Wingdings" w:hAnsi="Wingdings" w:hint="default"/>
+        <w:sz w:val="20"/>
+      </w:rPr>
+    </w:lvl>
+    <w:lvl w:ilvl="3" w:tentative="1">
+      <w:start w:val="1"/>
+      <w:numFmt w:val="bullet"/>
+      <w:lvlText w:val=""/>
+      <w:lvlJc w:val="left"/>
+      <w:pPr>
+        <w:tabs>
+          <w:tab w:val="num" w:pos="2880"/>
+        </w:tabs>
+        <w:ind w:left="2880" w:hanging="360"/>
+      </w:pPr>
+      <w:rPr>
+        <w:rFonts w:ascii="Wingdings" w:hAnsi="Wingdings" w:hint="default"/>
+        <w:sz w:val="20"/>
+      </w:rPr>
+    </w:lvl>
+    <w:lvl w:ilvl="4" w:tentative="1">
+      <w:start w:val="1"/>
+      <w:numFmt w:val="bullet"/>
+      <w:lvlText w:val=""/>
+      <w:lvlJc w:val="left"/>
+      <w:pPr>
+        <w:tabs>
+          <w:tab w:val="num" w:pos="3600"/>
+        </w:tabs>
+        <w:ind w:left="3600" w:hanging="360"/>
+      </w:pPr>
+      <w:rPr>
+        <w:rFonts w:ascii="Wingdings" w:hAnsi="Wingdings" w:hint="default"/>
+        <w:sz w:val="20"/>
+      </w:rPr>
+    </w:lvl>
+    <w:lvl w:ilvl="5" w:tentative="1">
+      <w:start w:val="1"/>
+      <w:numFmt w:val="bullet"/>
+      <w:lvlText w:val=""/>
+      <w:lvlJc w:val="left"/>
+      <w:pPr>
+        <w:tabs>
+          <w:tab w:val="num" w:pos="4320"/>
+        </w:tabs>
+        <w:ind w:left="4320" w:hanging="360"/>
+      </w:pPr>
+      <w:rPr>
+        <w:rFonts w:ascii="Wingdings" w:hAnsi="Wingdings" w:hint="default"/>
+        <w:sz w:val="20"/>
+      </w:rPr>
+    </w:lvl>
+    <w:lvl w:ilvl="6" w:tentative="1">
+      <w:start w:val="1"/>
+      <w:numFmt w:val="bullet"/>
+      <w:lvlText w:val=""/>
+      <w:lvlJc w:val="left"/>
+      <w:pPr>
+        <w:tabs>
+          <w:tab w:val="num" w:pos="5040"/>
+        </w:tabs>
+        <w:ind w:left="5040" w:hanging="360"/>
+      </w:pPr>
+      <w:rPr>
+        <w:rFonts w:ascii="Wingdings" w:hAnsi="Wingdings" w:hint="default"/>
+        <w:sz w:val="20"/>
+      </w:rPr>
+    </w:lvl>
+    <w:lvl w:ilvl="7" w:tentative="1">
+      <w:start w:val="1"/>
+      <w:numFmt w:val="bullet"/>
+      <w:lvlText w:val=""/>
+      <w:lvlJc w:val="left"/>
+      <w:pPr>
+        <w:tabs>
+          <w:tab w:val="num" w:pos="5760"/>
+        </w:tabs>
+        <w:ind w:left="5760" w:hanging="360"/>
+      </w:pPr>
+      <w:rPr>
+        <w:rFonts w:ascii="Wingdings" w:hAnsi="Wingdings" w:hint="default"/>
+        <w:sz w:val="20"/>
+      </w:rPr>
+    </w:lvl>
+    <w:lvl w:ilvl="8" w:tentative="1">
+      <w:start w:val="1"/>
+      <w:numFmt w:val="bullet"/>
+      <w:lvlText w:val=""/>
+      <w:lvlJc w:val="left"/>
+      <w:pPr>
+        <w:tabs>
+          <w:tab w:val="num" w:pos="6480"/>
+        </w:tabs>
+        <w:ind w:left="6480" w:hanging="360"/>
+      </w:pPr>
+      <w:rPr>
+        <w:rFonts w:ascii="Wingdings" w:hAnsi="Wingdings" w:hint="default"/>
+        <w:sz w:val="20"/>
+      </w:rPr>
+    </w:lvl>
+  </w:abstractNum>
+  <w:abstractNum w:abstractNumId="18" w15:restartNumberingAfterBreak="0">
     <w:nsid w:val="5EBD4703"/>
     <w:multiLevelType w:val="multilevel"/>
     <w:tmpl w:val="20FA6030"/>
@@ -4667,7 +7168,7 @@
       </w:pPr>
     </w:lvl>
   </w:abstractNum>
-  <w:abstractNum w:abstractNumId="13" w15:restartNumberingAfterBreak="0">
+  <w:abstractNum w:abstractNumId="19" w15:restartNumberingAfterBreak="0">
     <w:nsid w:val="61DF7394"/>
     <w:multiLevelType w:val="multilevel"/>
     <w:tmpl w:val="7320320A"/>
@@ -4780,7 +7281,7 @@
       </w:pPr>
     </w:lvl>
   </w:abstractNum>
-  <w:abstractNum w:abstractNumId="14" w15:restartNumberingAfterBreak="0">
+  <w:abstractNum w:abstractNumId="20" w15:restartNumberingAfterBreak="0">
     <w:nsid w:val="62AA6395"/>
     <w:multiLevelType w:val="multilevel"/>
     <w:tmpl w:val="26D04CEA"/>
@@ -4897,7 +7398,7 @@
       </w:pPr>
     </w:lvl>
   </w:abstractNum>
-  <w:abstractNum w:abstractNumId="15" w15:restartNumberingAfterBreak="0">
+  <w:abstractNum w:abstractNumId="21" w15:restartNumberingAfterBreak="0">
     <w:nsid w:val="6C123AE8"/>
     <w:multiLevelType w:val="multilevel"/>
     <w:tmpl w:val="260A9950"/>
@@ -5014,7 +7515,7 @@
       </w:pPr>
     </w:lvl>
   </w:abstractNum>
-  <w:abstractNum w:abstractNumId="16" w15:restartNumberingAfterBreak="0">
+  <w:abstractNum w:abstractNumId="22" w15:restartNumberingAfterBreak="0">
     <w:nsid w:val="782902B2"/>
     <w:multiLevelType w:val="multilevel"/>
     <w:tmpl w:val="12D82FBA"/>
@@ -5163,56 +7664,194 @@
       </w:rPr>
     </w:lvl>
   </w:abstractNum>
+  <w:abstractNum w:abstractNumId="23" w15:restartNumberingAfterBreak="0">
+    <w:nsid w:val="7DB55578"/>
+    <w:multiLevelType w:val="multilevel"/>
+    <w:tmpl w:val="38160D94"/>
+    <w:lvl w:ilvl="0">
+      <w:start w:val="1"/>
+      <w:numFmt w:val="decimal"/>
+      <w:lvlText w:val="%1."/>
+      <w:lvlJc w:val="left"/>
+      <w:pPr>
+        <w:tabs>
+          <w:tab w:val="num" w:pos="720"/>
+        </w:tabs>
+        <w:ind w:left="720" w:hanging="360"/>
+      </w:pPr>
+    </w:lvl>
+    <w:lvl w:ilvl="1">
+      <w:start w:val="1"/>
+      <w:numFmt w:val="bullet"/>
+      <w:lvlText w:val="o"/>
+      <w:lvlJc w:val="left"/>
+      <w:pPr>
+        <w:tabs>
+          <w:tab w:val="num" w:pos="1440"/>
+        </w:tabs>
+        <w:ind w:left="1440" w:hanging="360"/>
+      </w:pPr>
+      <w:rPr>
+        <w:rFonts w:ascii="Courier New" w:hAnsi="Courier New" w:hint="default"/>
+        <w:sz w:val="20"/>
+      </w:rPr>
+    </w:lvl>
+    <w:lvl w:ilvl="2" w:tentative="1">
+      <w:start w:val="1"/>
+      <w:numFmt w:val="decimal"/>
+      <w:lvlText w:val="%3."/>
+      <w:lvlJc w:val="left"/>
+      <w:pPr>
+        <w:tabs>
+          <w:tab w:val="num" w:pos="2160"/>
+        </w:tabs>
+        <w:ind w:left="2160" w:hanging="360"/>
+      </w:pPr>
+    </w:lvl>
+    <w:lvl w:ilvl="3" w:tentative="1">
+      <w:start w:val="1"/>
+      <w:numFmt w:val="decimal"/>
+      <w:lvlText w:val="%4."/>
+      <w:lvlJc w:val="left"/>
+      <w:pPr>
+        <w:tabs>
+          <w:tab w:val="num" w:pos="2880"/>
+        </w:tabs>
+        <w:ind w:left="2880" w:hanging="360"/>
+      </w:pPr>
+    </w:lvl>
+    <w:lvl w:ilvl="4" w:tentative="1">
+      <w:start w:val="1"/>
+      <w:numFmt w:val="decimal"/>
+      <w:lvlText w:val="%5."/>
+      <w:lvlJc w:val="left"/>
+      <w:pPr>
+        <w:tabs>
+          <w:tab w:val="num" w:pos="3600"/>
+        </w:tabs>
+        <w:ind w:left="3600" w:hanging="360"/>
+      </w:pPr>
+    </w:lvl>
+    <w:lvl w:ilvl="5" w:tentative="1">
+      <w:start w:val="1"/>
+      <w:numFmt w:val="decimal"/>
+      <w:lvlText w:val="%6."/>
+      <w:lvlJc w:val="left"/>
+      <w:pPr>
+        <w:tabs>
+          <w:tab w:val="num" w:pos="4320"/>
+        </w:tabs>
+        <w:ind w:left="4320" w:hanging="360"/>
+      </w:pPr>
+    </w:lvl>
+    <w:lvl w:ilvl="6" w:tentative="1">
+      <w:start w:val="1"/>
+      <w:numFmt w:val="decimal"/>
+      <w:lvlText w:val="%7."/>
+      <w:lvlJc w:val="left"/>
+      <w:pPr>
+        <w:tabs>
+          <w:tab w:val="num" w:pos="5040"/>
+        </w:tabs>
+        <w:ind w:left="5040" w:hanging="360"/>
+      </w:pPr>
+    </w:lvl>
+    <w:lvl w:ilvl="7" w:tentative="1">
+      <w:start w:val="1"/>
+      <w:numFmt w:val="decimal"/>
+      <w:lvlText w:val="%8."/>
+      <w:lvlJc w:val="left"/>
+      <w:pPr>
+        <w:tabs>
+          <w:tab w:val="num" w:pos="5760"/>
+        </w:tabs>
+        <w:ind w:left="5760" w:hanging="360"/>
+      </w:pPr>
+    </w:lvl>
+    <w:lvl w:ilvl="8" w:tentative="1">
+      <w:start w:val="1"/>
+      <w:numFmt w:val="decimal"/>
+      <w:lvlText w:val="%9."/>
+      <w:lvlJc w:val="left"/>
+      <w:pPr>
+        <w:tabs>
+          <w:tab w:val="num" w:pos="6480"/>
+        </w:tabs>
+        <w:ind w:left="6480" w:hanging="360"/>
+      </w:pPr>
+    </w:lvl>
+  </w:abstractNum>
   <w:num w:numId="1" w16cid:durableId="332993149">
+    <w:abstractNumId w:val="15"/>
+  </w:num>
+  <w:num w:numId="2" w16cid:durableId="719670283">
+    <w:abstractNumId w:val="22"/>
+  </w:num>
+  <w:num w:numId="3" w16cid:durableId="410010900">
+    <w:abstractNumId w:val="3"/>
+  </w:num>
+  <w:num w:numId="4" w16cid:durableId="1880438093">
     <w:abstractNumId w:val="10"/>
   </w:num>
-  <w:num w:numId="2" w16cid:durableId="719670283">
-    <w:abstractNumId w:val="16"/>
-  </w:num>
-  <w:num w:numId="3" w16cid:durableId="410010900">
+  <w:num w:numId="5" w16cid:durableId="980576758">
     <w:abstractNumId w:val="2"/>
   </w:num>
-  <w:num w:numId="4" w16cid:durableId="1880438093">
+  <w:num w:numId="6" w16cid:durableId="1627351498">
+    <w:abstractNumId w:val="13"/>
+  </w:num>
+  <w:num w:numId="7" w16cid:durableId="1807887912">
     <w:abstractNumId w:val="7"/>
   </w:num>
-  <w:num w:numId="5" w16cid:durableId="980576758">
-    <w:abstractNumId w:val="1"/>
+  <w:num w:numId="8" w16cid:durableId="1437795890">
+    <w:abstractNumId w:val="18"/>
   </w:num>
-  <w:num w:numId="6" w16cid:durableId="1627351498">
-    <w:abstractNumId w:val="8"/>
+  <w:num w:numId="9" w16cid:durableId="267667338">
+    <w:abstractNumId w:val="21"/>
   </w:num>
-  <w:num w:numId="7" w16cid:durableId="1807887912">
+  <w:num w:numId="10" w16cid:durableId="405107117">
+    <w:abstractNumId w:val="20"/>
+  </w:num>
+  <w:num w:numId="11" w16cid:durableId="320626388">
     <w:abstractNumId w:val="4"/>
   </w:num>
-  <w:num w:numId="8" w16cid:durableId="1437795890">
-    <w:abstractNumId w:val="12"/>
-  </w:num>
-  <w:num w:numId="9" w16cid:durableId="267667338">
-    <w:abstractNumId w:val="15"/>
-  </w:num>
-  <w:num w:numId="10" w16cid:durableId="405107117">
-    <w:abstractNumId w:val="14"/>
-  </w:num>
-  <w:num w:numId="11" w16cid:durableId="320626388">
-    <w:abstractNumId w:val="3"/>
-  </w:num>
   <w:num w:numId="12" w16cid:durableId="238095710">
-    <w:abstractNumId w:val="5"/>
+    <w:abstractNumId w:val="8"/>
   </w:num>
   <w:num w:numId="13" w16cid:durableId="392966472">
     <w:abstractNumId w:val="0"/>
   </w:num>
   <w:num w:numId="14" w16cid:durableId="2137137345">
+    <w:abstractNumId w:val="16"/>
+  </w:num>
+  <w:num w:numId="15" w16cid:durableId="1124008824">
+    <w:abstractNumId w:val="9"/>
+  </w:num>
+  <w:num w:numId="16" w16cid:durableId="738092588">
+    <w:abstractNumId w:val="14"/>
+  </w:num>
+  <w:num w:numId="17" w16cid:durableId="152383077">
+    <w:abstractNumId w:val="19"/>
+  </w:num>
+  <w:num w:numId="18" w16cid:durableId="326052912">
+    <w:abstractNumId w:val="23"/>
+  </w:num>
+  <w:num w:numId="19" w16cid:durableId="1896815968">
+    <w:abstractNumId w:val="6"/>
+  </w:num>
+  <w:num w:numId="20" w16cid:durableId="1849832274">
+    <w:abstractNumId w:val="12"/>
+  </w:num>
+  <w:num w:numId="21" w16cid:durableId="157041833">
+    <w:abstractNumId w:val="1"/>
+  </w:num>
+  <w:num w:numId="22" w16cid:durableId="1453356141">
     <w:abstractNumId w:val="11"/>
   </w:num>
-  <w:num w:numId="15" w16cid:durableId="1124008824">
-    <w:abstractNumId w:val="6"/>
+  <w:num w:numId="23" w16cid:durableId="83308477">
+    <w:abstractNumId w:val="17"/>
   </w:num>
-  <w:num w:numId="16" w16cid:durableId="738092588">
-    <w:abstractNumId w:val="9"/>
-  </w:num>
-  <w:num w:numId="17" w16cid:durableId="152383077">
-    <w:abstractNumId w:val="13"/>
+  <w:num w:numId="24" w16cid:durableId="1521621376">
+    <w:abstractNumId w:val="5"/>
   </w:num>
 </w:numbering>
 </file>

</xml_diff>